<commit_message>
created skeleton of assembly appendix for final report
</commit_message>
<xml_diff>
--- a/doc/Cornell Cup Final Report.docx
+++ b/doc/Cornell Cup Final Report.docx
@@ -46,7 +46,7 @@
     </w:p>
     <w:sdt>
       <w:sdtPr>
-        <w:id w:val="-220983583"/>
+        <w:id w:val="-1396976308"/>
         <w:docPartObj>
           <w:docPartGallery w:val="Table of Contents"/>
           <w:docPartUnique/>
@@ -68,7 +68,7 @@
             <w:pStyle w:val="TOCHeading"/>
           </w:pPr>
           <w:r>
-            <w:t>Table of Contents</w:t>
+            <w:t>Contents</w:t>
           </w:r>
         </w:p>
         <w:p>
@@ -79,6 +79,7 @@
             </w:tabs>
             <w:rPr>
               <w:noProof/>
+              <w:lang w:eastAsia="en-US"/>
             </w:rPr>
           </w:pPr>
           <w:r>
@@ -90,7 +91,7 @@
           <w:r>
             <w:fldChar w:fldCharType="separate"/>
           </w:r>
-          <w:hyperlink w:anchor="_Toc384484374" w:history="1">
+          <w:hyperlink w:anchor="_Toc385062918" w:history="1">
             <w:r>
               <w:rPr>
                 <w:rStyle w:val="Hyperlink"/>
@@ -117,7 +118,7 @@
                 <w:noProof/>
                 <w:webHidden/>
               </w:rPr>
-              <w:instrText xml:space="preserve"> PAGEREF _Toc384484374 \h </w:instrText>
+              <w:instrText xml:space="preserve"> PAGEREF _Toc385062918 \h </w:instrText>
             </w:r>
             <w:r>
               <w:rPr>
@@ -156,9 +157,10 @@
             </w:tabs>
             <w:rPr>
               <w:noProof/>
+              <w:lang w:eastAsia="en-US"/>
             </w:rPr>
           </w:pPr>
-          <w:hyperlink w:anchor="_Toc384484375" w:history="1">
+          <w:hyperlink w:anchor="_Toc385062919" w:history="1">
             <w:r>
               <w:rPr>
                 <w:rStyle w:val="Hyperlink"/>
@@ -185,7 +187,7 @@
                 <w:noProof/>
                 <w:webHidden/>
               </w:rPr>
-              <w:instrText xml:space="preserve"> PAGEREF _Toc384484375 \h </w:instrText>
+              <w:instrText xml:space="preserve"> PAGEREF _Toc385062919 \h </w:instrText>
             </w:r>
             <w:r>
               <w:rPr>
@@ -224,9 +226,10 @@
             </w:tabs>
             <w:rPr>
               <w:noProof/>
+              <w:lang w:eastAsia="en-US"/>
             </w:rPr>
           </w:pPr>
-          <w:hyperlink w:anchor="_Toc384484376" w:history="1">
+          <w:hyperlink w:anchor="_Toc385062920" w:history="1">
             <w:r>
               <w:rPr>
                 <w:rStyle w:val="Hyperlink"/>
@@ -253,7 +256,7 @@
                 <w:noProof/>
                 <w:webHidden/>
               </w:rPr>
-              <w:instrText xml:space="preserve"> PAGEREF _Toc384484376 \h </w:instrText>
+              <w:instrText xml:space="preserve"> PAGEREF _Toc385062920 \h </w:instrText>
             </w:r>
             <w:r>
               <w:rPr>
@@ -292,9 +295,10 @@
             </w:tabs>
             <w:rPr>
               <w:noProof/>
+              <w:lang w:eastAsia="en-US"/>
             </w:rPr>
           </w:pPr>
-          <w:hyperlink w:anchor="_Toc384484377" w:history="1">
+          <w:hyperlink w:anchor="_Toc385062921" w:history="1">
             <w:r>
               <w:rPr>
                 <w:rStyle w:val="Hyperlink"/>
@@ -321,7 +325,7 @@
                 <w:noProof/>
                 <w:webHidden/>
               </w:rPr>
-              <w:instrText xml:space="preserve"> PAGEREF _Toc384484377 \h </w:instrText>
+              <w:instrText xml:space="preserve"> PAGEREF _Toc385062921 \h </w:instrText>
             </w:r>
             <w:r>
               <w:rPr>
@@ -360,9 +364,10 @@
             </w:tabs>
             <w:rPr>
               <w:noProof/>
+              <w:lang w:eastAsia="en-US"/>
             </w:rPr>
           </w:pPr>
-          <w:hyperlink w:anchor="_Toc384484378" w:history="1">
+          <w:hyperlink w:anchor="_Toc385062922" w:history="1">
             <w:r>
               <w:rPr>
                 <w:rStyle w:val="Hyperlink"/>
@@ -389,7 +394,7 @@
                 <w:noProof/>
                 <w:webHidden/>
               </w:rPr>
-              <w:instrText xml:space="preserve"> PAGEREF _Toc384484378 \h </w:instrText>
+              <w:instrText xml:space="preserve"> PAGEREF _Toc385062922 \h </w:instrText>
             </w:r>
             <w:r>
               <w:rPr>
@@ -428,9 +433,10 @@
             </w:tabs>
             <w:rPr>
               <w:noProof/>
+              <w:lang w:eastAsia="en-US"/>
             </w:rPr>
           </w:pPr>
-          <w:hyperlink w:anchor="_Toc384484379" w:history="1">
+          <w:hyperlink w:anchor="_Toc385062923" w:history="1">
             <w:r>
               <w:rPr>
                 <w:rStyle w:val="Hyperlink"/>
@@ -457,7 +463,7 @@
                 <w:noProof/>
                 <w:webHidden/>
               </w:rPr>
-              <w:instrText xml:space="preserve"> PAGEREF _Toc384484379 \h </w:instrText>
+              <w:instrText xml:space="preserve"> PAGEREF _Toc385062923 \h </w:instrText>
             </w:r>
             <w:r>
               <w:rPr>
@@ -496,9 +502,10 @@
             </w:tabs>
             <w:rPr>
               <w:noProof/>
+              <w:lang w:eastAsia="en-US"/>
             </w:rPr>
           </w:pPr>
-          <w:hyperlink w:anchor="_Toc384484380" w:history="1">
+          <w:hyperlink w:anchor="_Toc385062924" w:history="1">
             <w:r>
               <w:rPr>
                 <w:rStyle w:val="Hyperlink"/>
@@ -525,7 +532,7 @@
                 <w:noProof/>
                 <w:webHidden/>
               </w:rPr>
-              <w:instrText xml:space="preserve"> PAGEREF _Toc384484380 \h </w:instrText>
+              <w:instrText xml:space="preserve"> PAGEREF _Toc385062924 \h </w:instrText>
             </w:r>
             <w:r>
               <w:rPr>
@@ -564,9 +571,10 @@
             </w:tabs>
             <w:rPr>
               <w:noProof/>
+              <w:lang w:eastAsia="en-US"/>
             </w:rPr>
           </w:pPr>
-          <w:hyperlink w:anchor="_Toc384484381" w:history="1">
+          <w:hyperlink w:anchor="_Toc385062925" w:history="1">
             <w:r>
               <w:rPr>
                 <w:rStyle w:val="Hyperlink"/>
@@ -593,7 +601,7 @@
                 <w:noProof/>
                 <w:webHidden/>
               </w:rPr>
-              <w:instrText xml:space="preserve"> PAGEREF _Toc384484381 \h </w:instrText>
+              <w:instrText xml:space="preserve"> PAGEREF _Toc385062925 \h </w:instrText>
             </w:r>
             <w:r>
               <w:rPr>
@@ -632,9 +640,10 @@
             </w:tabs>
             <w:rPr>
               <w:noProof/>
+              <w:lang w:eastAsia="en-US"/>
             </w:rPr>
           </w:pPr>
-          <w:hyperlink w:anchor="_Toc384484382" w:history="1">
+          <w:hyperlink w:anchor="_Toc385062926" w:history="1">
             <w:r>
               <w:rPr>
                 <w:rStyle w:val="Hyperlink"/>
@@ -661,7 +670,7 @@
                 <w:noProof/>
                 <w:webHidden/>
               </w:rPr>
-              <w:instrText xml:space="preserve"> PAGEREF _Toc384484382 \h </w:instrText>
+              <w:instrText xml:space="preserve"> PAGEREF _Toc385062926 \h </w:instrText>
             </w:r>
             <w:r>
               <w:rPr>
@@ -700,9 +709,10 @@
             </w:tabs>
             <w:rPr>
               <w:noProof/>
+              <w:lang w:eastAsia="en-US"/>
             </w:rPr>
           </w:pPr>
-          <w:hyperlink w:anchor="_Toc384484383" w:history="1">
+          <w:hyperlink w:anchor="_Toc385062927" w:history="1">
             <w:r>
               <w:rPr>
                 <w:rStyle w:val="Hyperlink"/>
@@ -729,7 +739,7 @@
                 <w:noProof/>
                 <w:webHidden/>
               </w:rPr>
-              <w:instrText xml:space="preserve"> PAGEREF _Toc384484383 \h </w:instrText>
+              <w:instrText xml:space="preserve"> PAGEREF _Toc385062927 \h </w:instrText>
             </w:r>
             <w:r>
               <w:rPr>
@@ -749,7 +759,7 @@
                 <w:noProof/>
                 <w:webHidden/>
               </w:rPr>
-              <w:t>7</w:t>
+              <w:t>8</w:t>
             </w:r>
             <w:r>
               <w:rPr>
@@ -768,9 +778,10 @@
             </w:tabs>
             <w:rPr>
               <w:noProof/>
+              <w:lang w:eastAsia="en-US"/>
             </w:rPr>
           </w:pPr>
-          <w:hyperlink w:anchor="_Toc384484384" w:history="1">
+          <w:hyperlink w:anchor="_Toc385062928" w:history="1">
             <w:r>
               <w:rPr>
                 <w:rStyle w:val="Hyperlink"/>
@@ -797,7 +808,7 @@
                 <w:noProof/>
                 <w:webHidden/>
               </w:rPr>
-              <w:instrText xml:space="preserve"> PAGEREF _Toc384484384 \h </w:instrText>
+              <w:instrText xml:space="preserve"> PAGEREF _Toc385062928 \h </w:instrText>
             </w:r>
             <w:r>
               <w:rPr>
@@ -817,7 +828,7 @@
                 <w:noProof/>
                 <w:webHidden/>
               </w:rPr>
-              <w:t>7</w:t>
+              <w:t>8</w:t>
             </w:r>
             <w:r>
               <w:rPr>
@@ -836,9 +847,10 @@
             </w:tabs>
             <w:rPr>
               <w:noProof/>
+              <w:lang w:eastAsia="en-US"/>
             </w:rPr>
           </w:pPr>
-          <w:hyperlink w:anchor="_Toc384484385" w:history="1">
+          <w:hyperlink w:anchor="_Toc385062929" w:history="1">
             <w:r>
               <w:rPr>
                 <w:rStyle w:val="Hyperlink"/>
@@ -865,7 +877,7 @@
                 <w:noProof/>
                 <w:webHidden/>
               </w:rPr>
-              <w:instrText xml:space="preserve"> PAGEREF _Toc384484385 \h </w:instrText>
+              <w:instrText xml:space="preserve"> PAGEREF _Toc385062929 \h </w:instrText>
             </w:r>
             <w:r>
               <w:rPr>
@@ -885,7 +897,7 @@
                 <w:noProof/>
                 <w:webHidden/>
               </w:rPr>
-              <w:t>9</w:t>
+              <w:t>10</w:t>
             </w:r>
             <w:r>
               <w:rPr>
@@ -904,9 +916,10 @@
             </w:tabs>
             <w:rPr>
               <w:noProof/>
+              <w:lang w:eastAsia="en-US"/>
             </w:rPr>
           </w:pPr>
-          <w:hyperlink w:anchor="_Toc384484386" w:history="1">
+          <w:hyperlink w:anchor="_Toc385062930" w:history="1">
             <w:r>
               <w:rPr>
                 <w:rStyle w:val="Hyperlink"/>
@@ -933,7 +946,7 @@
                 <w:noProof/>
                 <w:webHidden/>
               </w:rPr>
-              <w:instrText xml:space="preserve"> PAGEREF _Toc384484386 \h </w:instrText>
+              <w:instrText xml:space="preserve"> PAGEREF _Toc385062930 \h </w:instrText>
             </w:r>
             <w:r>
               <w:rPr>
@@ -953,7 +966,7 @@
                 <w:noProof/>
                 <w:webHidden/>
               </w:rPr>
-              <w:t>9</w:t>
+              <w:t>10</w:t>
             </w:r>
             <w:r>
               <w:rPr>
@@ -972,9 +985,10 @@
             </w:tabs>
             <w:rPr>
               <w:noProof/>
+              <w:lang w:eastAsia="en-US"/>
             </w:rPr>
           </w:pPr>
-          <w:hyperlink w:anchor="_Toc384484387" w:history="1">
+          <w:hyperlink w:anchor="_Toc385062931" w:history="1">
             <w:r>
               <w:rPr>
                 <w:rStyle w:val="Hyperlink"/>
@@ -1001,7 +1015,7 @@
                 <w:noProof/>
                 <w:webHidden/>
               </w:rPr>
-              <w:instrText xml:space="preserve"> PAGEREF _Toc384484387 \h </w:instrText>
+              <w:instrText xml:space="preserve"> PAGEREF _Toc385062931 \h </w:instrText>
             </w:r>
             <w:r>
               <w:rPr>
@@ -1021,7 +1035,7 @@
                 <w:noProof/>
                 <w:webHidden/>
               </w:rPr>
-              <w:t>9</w:t>
+              <w:t>10</w:t>
             </w:r>
             <w:r>
               <w:rPr>
@@ -1040,9 +1054,10 @@
             </w:tabs>
             <w:rPr>
               <w:noProof/>
+              <w:lang w:eastAsia="en-US"/>
             </w:rPr>
           </w:pPr>
-          <w:hyperlink w:anchor="_Toc384484388" w:history="1">
+          <w:hyperlink w:anchor="_Toc385062932" w:history="1">
             <w:r>
               <w:rPr>
                 <w:rStyle w:val="Hyperlink"/>
@@ -1069,7 +1084,7 @@
                 <w:noProof/>
                 <w:webHidden/>
               </w:rPr>
-              <w:instrText xml:space="preserve"> PAGEREF _Toc384484388 \h </w:instrText>
+              <w:instrText xml:space="preserve"> PAGEREF _Toc385062932 \h </w:instrText>
             </w:r>
             <w:r>
               <w:rPr>
@@ -1089,7 +1104,7 @@
                 <w:noProof/>
                 <w:webHidden/>
               </w:rPr>
-              <w:t>10</w:t>
+              <w:t>11</w:t>
             </w:r>
             <w:r>
               <w:rPr>
@@ -1108,9 +1123,10 @@
             </w:tabs>
             <w:rPr>
               <w:noProof/>
+              <w:lang w:eastAsia="en-US"/>
             </w:rPr>
           </w:pPr>
-          <w:hyperlink w:anchor="_Toc384484389" w:history="1">
+          <w:hyperlink w:anchor="_Toc385062933" w:history="1">
             <w:r>
               <w:rPr>
                 <w:rStyle w:val="Hyperlink"/>
@@ -1137,7 +1153,7 @@
                 <w:noProof/>
                 <w:webHidden/>
               </w:rPr>
-              <w:instrText xml:space="preserve"> PAGEREF _Toc384484389 \h </w:instrText>
+              <w:instrText xml:space="preserve"> PAGEREF _Toc385062933 \h </w:instrText>
             </w:r>
             <w:r>
               <w:rPr>
@@ -1157,7 +1173,7 @@
                 <w:noProof/>
                 <w:webHidden/>
               </w:rPr>
-              <w:t>10</w:t>
+              <w:t>11</w:t>
             </w:r>
             <w:r>
               <w:rPr>
@@ -1176,9 +1192,10 @@
             </w:tabs>
             <w:rPr>
               <w:noProof/>
+              <w:lang w:eastAsia="en-US"/>
             </w:rPr>
           </w:pPr>
-          <w:hyperlink w:anchor="_Toc384484390" w:history="1">
+          <w:hyperlink w:anchor="_Toc385062934" w:history="1">
             <w:r>
               <w:rPr>
                 <w:rStyle w:val="Hyperlink"/>
@@ -1205,7 +1222,7 @@
                 <w:noProof/>
                 <w:webHidden/>
               </w:rPr>
-              <w:instrText xml:space="preserve"> PAGEREF _Toc384484390 \h </w:instrText>
+              <w:instrText xml:space="preserve"> PAGEREF _Toc385062934 \h </w:instrText>
             </w:r>
             <w:r>
               <w:rPr>
@@ -1225,7 +1242,7 @@
                 <w:noProof/>
                 <w:webHidden/>
               </w:rPr>
-              <w:t>10</w:t>
+              <w:t>11</w:t>
             </w:r>
             <w:r>
               <w:rPr>
@@ -1244,9 +1261,10 @@
             </w:tabs>
             <w:rPr>
               <w:noProof/>
+              <w:lang w:eastAsia="en-US"/>
             </w:rPr>
           </w:pPr>
-          <w:hyperlink w:anchor="_Toc384484391" w:history="1">
+          <w:hyperlink w:anchor="_Toc385062935" w:history="1">
             <w:r>
               <w:rPr>
                 <w:rStyle w:val="Hyperlink"/>
@@ -1273,7 +1291,7 @@
                 <w:noProof/>
                 <w:webHidden/>
               </w:rPr>
-              <w:instrText xml:space="preserve"> PAGEREF _Toc384484391 \h </w:instrText>
+              <w:instrText xml:space="preserve"> PAGEREF _Toc385062935 \h </w:instrText>
             </w:r>
             <w:r>
               <w:rPr>
@@ -1293,7 +1311,7 @@
                 <w:noProof/>
                 <w:webHidden/>
               </w:rPr>
-              <w:t>10</w:t>
+              <w:t>11</w:t>
             </w:r>
             <w:r>
               <w:rPr>
@@ -1312,9 +1330,10 @@
             </w:tabs>
             <w:rPr>
               <w:noProof/>
+              <w:lang w:eastAsia="en-US"/>
             </w:rPr>
           </w:pPr>
-          <w:hyperlink w:anchor="_Toc384484392" w:history="1">
+          <w:hyperlink w:anchor="_Toc385062936" w:history="1">
             <w:r>
               <w:rPr>
                 <w:rStyle w:val="Hyperlink"/>
@@ -1341,7 +1360,7 @@
                 <w:noProof/>
                 <w:webHidden/>
               </w:rPr>
-              <w:instrText xml:space="preserve"> PAGEREF _Toc384484392 \h </w:instrText>
+              <w:instrText xml:space="preserve"> PAGEREF _Toc385062936 \h </w:instrText>
             </w:r>
             <w:r>
               <w:rPr>
@@ -1361,7 +1380,7 @@
                 <w:noProof/>
                 <w:webHidden/>
               </w:rPr>
-              <w:t>11</w:t>
+              <w:t>12</w:t>
             </w:r>
             <w:r>
               <w:rPr>
@@ -1380,9 +1399,10 @@
             </w:tabs>
             <w:rPr>
               <w:noProof/>
+              <w:lang w:eastAsia="en-US"/>
             </w:rPr>
           </w:pPr>
-          <w:hyperlink w:anchor="_Toc384484393" w:history="1">
+          <w:hyperlink w:anchor="_Toc385062937" w:history="1">
             <w:r>
               <w:rPr>
                 <w:rStyle w:val="Hyperlink"/>
@@ -1409,7 +1429,7 @@
                 <w:noProof/>
                 <w:webHidden/>
               </w:rPr>
-              <w:instrText xml:space="preserve"> PAGEREF _Toc384484393 \h </w:instrText>
+              <w:instrText xml:space="preserve"> PAGEREF _Toc385062937 \h </w:instrText>
             </w:r>
             <w:r>
               <w:rPr>
@@ -1429,7 +1449,7 @@
                 <w:noProof/>
                 <w:webHidden/>
               </w:rPr>
-              <w:t>12</w:t>
+              <w:t>13</w:t>
             </w:r>
             <w:r>
               <w:rPr>
@@ -1448,9 +1468,10 @@
             </w:tabs>
             <w:rPr>
               <w:noProof/>
+              <w:lang w:eastAsia="en-US"/>
             </w:rPr>
           </w:pPr>
-          <w:hyperlink w:anchor="_Toc384484394" w:history="1">
+          <w:hyperlink w:anchor="_Toc385062938" w:history="1">
             <w:r>
               <w:rPr>
                 <w:rStyle w:val="Hyperlink"/>
@@ -1477,7 +1498,7 @@
                 <w:noProof/>
                 <w:webHidden/>
               </w:rPr>
-              <w:instrText xml:space="preserve"> PAGEREF _Toc384484394 \h </w:instrText>
+              <w:instrText xml:space="preserve"> PAGEREF _Toc385062938 \h </w:instrText>
             </w:r>
             <w:r>
               <w:rPr>
@@ -1497,7 +1518,7 @@
                 <w:noProof/>
                 <w:webHidden/>
               </w:rPr>
-              <w:t>13</w:t>
+              <w:t>14</w:t>
             </w:r>
             <w:r>
               <w:rPr>
@@ -1516,9 +1537,10 @@
             </w:tabs>
             <w:rPr>
               <w:noProof/>
+              <w:lang w:eastAsia="en-US"/>
             </w:rPr>
           </w:pPr>
-          <w:hyperlink w:anchor="_Toc384484395" w:history="1">
+          <w:hyperlink w:anchor="_Toc385062939" w:history="1">
             <w:r>
               <w:rPr>
                 <w:rStyle w:val="Hyperlink"/>
@@ -1545,7 +1567,7 @@
                 <w:noProof/>
                 <w:webHidden/>
               </w:rPr>
-              <w:instrText xml:space="preserve"> PAGEREF _Toc384484395 \h </w:instrText>
+              <w:instrText xml:space="preserve"> PAGEREF _Toc385062939 \h </w:instrText>
             </w:r>
             <w:r>
               <w:rPr>
@@ -1565,7 +1587,7 @@
                 <w:noProof/>
                 <w:webHidden/>
               </w:rPr>
-              <w:t>14</w:t>
+              <w:t>15</w:t>
             </w:r>
             <w:r>
               <w:rPr>
@@ -1584,9 +1606,10 @@
             </w:tabs>
             <w:rPr>
               <w:noProof/>
+              <w:lang w:eastAsia="en-US"/>
             </w:rPr>
           </w:pPr>
-          <w:hyperlink w:anchor="_Toc384484396" w:history="1">
+          <w:hyperlink w:anchor="_Toc385062940" w:history="1">
             <w:r>
               <w:rPr>
                 <w:rStyle w:val="Hyperlink"/>
@@ -1613,7 +1636,7 @@
                 <w:noProof/>
                 <w:webHidden/>
               </w:rPr>
-              <w:instrText xml:space="preserve"> PAGEREF _Toc384484396 \h </w:instrText>
+              <w:instrText xml:space="preserve"> PAGEREF _Toc385062940 \h </w:instrText>
             </w:r>
             <w:r>
               <w:rPr>
@@ -1633,7 +1656,7 @@
                 <w:noProof/>
                 <w:webHidden/>
               </w:rPr>
-              <w:t>15</w:t>
+              <w:t>16</w:t>
             </w:r>
             <w:r>
               <w:rPr>
@@ -1652,9 +1675,10 @@
             </w:tabs>
             <w:rPr>
               <w:noProof/>
+              <w:lang w:eastAsia="en-US"/>
             </w:rPr>
           </w:pPr>
-          <w:hyperlink w:anchor="_Toc384484397" w:history="1">
+          <w:hyperlink w:anchor="_Toc385062941" w:history="1">
             <w:r>
               <w:rPr>
                 <w:rStyle w:val="Hyperlink"/>
@@ -1681,7 +1705,7 @@
                 <w:noProof/>
                 <w:webHidden/>
               </w:rPr>
-              <w:instrText xml:space="preserve"> PAGEREF _Toc384484397 \h </w:instrText>
+              <w:instrText xml:space="preserve"> PAGEREF _Toc385062941 \h </w:instrText>
             </w:r>
             <w:r>
               <w:rPr>
@@ -1701,7 +1725,7 @@
                 <w:noProof/>
                 <w:webHidden/>
               </w:rPr>
-              <w:t>16</w:t>
+              <w:t>17</w:t>
             </w:r>
             <w:r>
               <w:rPr>
@@ -1720,9 +1744,10 @@
             </w:tabs>
             <w:rPr>
               <w:noProof/>
+              <w:lang w:eastAsia="en-US"/>
             </w:rPr>
           </w:pPr>
-          <w:hyperlink w:anchor="_Toc384484398" w:history="1">
+          <w:hyperlink w:anchor="_Toc385062942" w:history="1">
             <w:r>
               <w:rPr>
                 <w:rStyle w:val="Hyperlink"/>
@@ -1749,7 +1774,7 @@
                 <w:noProof/>
                 <w:webHidden/>
               </w:rPr>
-              <w:instrText xml:space="preserve"> PAGEREF _Toc384484398 \h </w:instrText>
+              <w:instrText xml:space="preserve"> PAGEREF _Toc385062942 \h </w:instrText>
             </w:r>
             <w:r>
               <w:rPr>
@@ -1769,7 +1794,7 @@
                 <w:noProof/>
                 <w:webHidden/>
               </w:rPr>
-              <w:t>16</w:t>
+              <w:t>17</w:t>
             </w:r>
             <w:r>
               <w:rPr>
@@ -1788,9 +1813,10 @@
             </w:tabs>
             <w:rPr>
               <w:noProof/>
+              <w:lang w:eastAsia="en-US"/>
             </w:rPr>
           </w:pPr>
-          <w:hyperlink w:anchor="_Toc384484399" w:history="1">
+          <w:hyperlink w:anchor="_Toc385062943" w:history="1">
             <w:r>
               <w:rPr>
                 <w:rStyle w:val="Hyperlink"/>
@@ -1817,7 +1843,7 @@
                 <w:noProof/>
                 <w:webHidden/>
               </w:rPr>
-              <w:instrText xml:space="preserve"> PAGEREF _Toc384484399 \h </w:instrText>
+              <w:instrText xml:space="preserve"> PAGEREF _Toc385062943 \h </w:instrText>
             </w:r>
             <w:r>
               <w:rPr>
@@ -1837,7 +1863,7 @@
                 <w:noProof/>
                 <w:webHidden/>
               </w:rPr>
-              <w:t>16</w:t>
+              <w:t>17</w:t>
             </w:r>
             <w:r>
               <w:rPr>
@@ -1856,9 +1882,10 @@
             </w:tabs>
             <w:rPr>
               <w:noProof/>
+              <w:lang w:eastAsia="en-US"/>
             </w:rPr>
           </w:pPr>
-          <w:hyperlink w:anchor="_Toc384484400" w:history="1">
+          <w:hyperlink w:anchor="_Toc385062944" w:history="1">
             <w:r>
               <w:rPr>
                 <w:rStyle w:val="Hyperlink"/>
@@ -1885,7 +1912,7 @@
                 <w:noProof/>
                 <w:webHidden/>
               </w:rPr>
-              <w:instrText xml:space="preserve"> PAGEREF _Toc384484400 \h </w:instrText>
+              <w:instrText xml:space="preserve"> PAGEREF _Toc385062944 \h </w:instrText>
             </w:r>
             <w:r>
               <w:rPr>
@@ -1905,7 +1932,7 @@
                 <w:noProof/>
                 <w:webHidden/>
               </w:rPr>
-              <w:t>16</w:t>
+              <w:t>17</w:t>
             </w:r>
             <w:r>
               <w:rPr>
@@ -1924,9 +1951,10 @@
             </w:tabs>
             <w:rPr>
               <w:noProof/>
+              <w:lang w:eastAsia="en-US"/>
             </w:rPr>
           </w:pPr>
-          <w:hyperlink w:anchor="_Toc384484401" w:history="1">
+          <w:hyperlink w:anchor="_Toc385062945" w:history="1">
             <w:r>
               <w:rPr>
                 <w:rStyle w:val="Hyperlink"/>
@@ -1953,7 +1981,7 @@
                 <w:noProof/>
                 <w:webHidden/>
               </w:rPr>
-              <w:instrText xml:space="preserve"> PAGEREF _Toc384484401 \h </w:instrText>
+              <w:instrText xml:space="preserve"> PAGEREF _Toc385062945 \h </w:instrText>
             </w:r>
             <w:r>
               <w:rPr>
@@ -1973,7 +2001,7 @@
                 <w:noProof/>
                 <w:webHidden/>
               </w:rPr>
-              <w:t>16</w:t>
+              <w:t>17</w:t>
             </w:r>
             <w:r>
               <w:rPr>
@@ -1992,9 +2020,10 @@
             </w:tabs>
             <w:rPr>
               <w:noProof/>
+              <w:lang w:eastAsia="en-US"/>
             </w:rPr>
           </w:pPr>
-          <w:hyperlink w:anchor="_Toc384484402" w:history="1">
+          <w:hyperlink w:anchor="_Toc385062946" w:history="1">
             <w:r>
               <w:rPr>
                 <w:rStyle w:val="Hyperlink"/>
@@ -2021,7 +2050,7 @@
                 <w:noProof/>
                 <w:webHidden/>
               </w:rPr>
-              <w:instrText xml:space="preserve"> PAGEREF _Toc384484402 \h </w:instrText>
+              <w:instrText xml:space="preserve"> PAGEREF _Toc385062946 \h </w:instrText>
             </w:r>
             <w:r>
               <w:rPr>
@@ -2041,7 +2070,214 @@
                 <w:noProof/>
                 <w:webHidden/>
               </w:rPr>
-              <w:t>16</w:t>
+              <w:t>17</w:t>
+            </w:r>
+            <w:r>
+              <w:rPr>
+                <w:noProof/>
+                <w:webHidden/>
+              </w:rPr>
+              <w:fldChar w:fldCharType="end"/>
+            </w:r>
+          </w:hyperlink>
+        </w:p>
+        <w:p>
+          <w:pPr>
+            <w:pStyle w:val="TOC3"/>
+            <w:tabs>
+              <w:tab w:val="right" w:leader="dot" w:pos="9350"/>
+            </w:tabs>
+            <w:rPr>
+              <w:noProof/>
+              <w:lang w:eastAsia="en-US"/>
+            </w:rPr>
+          </w:pPr>
+          <w:hyperlink w:anchor="_Toc385062947" w:history="1">
+            <w:r>
+              <w:rPr>
+                <w:rStyle w:val="Hyperlink"/>
+                <w:noProof/>
+              </w:rPr>
+              <w:t>Rail Assembly</w:t>
+            </w:r>
+            <w:r>
+              <w:rPr>
+                <w:noProof/>
+                <w:webHidden/>
+              </w:rPr>
+              <w:tab/>
+            </w:r>
+            <w:r>
+              <w:rPr>
+                <w:noProof/>
+                <w:webHidden/>
+              </w:rPr>
+              <w:fldChar w:fldCharType="begin"/>
+            </w:r>
+            <w:r>
+              <w:rPr>
+                <w:noProof/>
+                <w:webHidden/>
+              </w:rPr>
+              <w:instrText xml:space="preserve"> PAGEREF _Toc385062947 \h </w:instrText>
+            </w:r>
+            <w:r>
+              <w:rPr>
+                <w:noProof/>
+                <w:webHidden/>
+              </w:rPr>
+            </w:r>
+            <w:r>
+              <w:rPr>
+                <w:noProof/>
+                <w:webHidden/>
+              </w:rPr>
+              <w:fldChar w:fldCharType="separate"/>
+            </w:r>
+            <w:r>
+              <w:rPr>
+                <w:noProof/>
+                <w:webHidden/>
+              </w:rPr>
+              <w:t>18</w:t>
+            </w:r>
+            <w:r>
+              <w:rPr>
+                <w:noProof/>
+                <w:webHidden/>
+              </w:rPr>
+              <w:fldChar w:fldCharType="end"/>
+            </w:r>
+          </w:hyperlink>
+        </w:p>
+        <w:p>
+          <w:pPr>
+            <w:pStyle w:val="TOC3"/>
+            <w:tabs>
+              <w:tab w:val="right" w:leader="dot" w:pos="9350"/>
+            </w:tabs>
+            <w:rPr>
+              <w:noProof/>
+              <w:lang w:eastAsia="en-US"/>
+            </w:rPr>
+          </w:pPr>
+          <w:hyperlink w:anchor="_Toc385062948" w:history="1">
+            <w:r>
+              <w:rPr>
+                <w:rStyle w:val="Hyperlink"/>
+                <w:noProof/>
+              </w:rPr>
+              <w:t>Display Assembly</w:t>
+            </w:r>
+            <w:r>
+              <w:rPr>
+                <w:noProof/>
+                <w:webHidden/>
+              </w:rPr>
+              <w:tab/>
+            </w:r>
+            <w:r>
+              <w:rPr>
+                <w:noProof/>
+                <w:webHidden/>
+              </w:rPr>
+              <w:fldChar w:fldCharType="begin"/>
+            </w:r>
+            <w:r>
+              <w:rPr>
+                <w:noProof/>
+                <w:webHidden/>
+              </w:rPr>
+              <w:instrText xml:space="preserve"> PAGEREF _Toc385062948 \h </w:instrText>
+            </w:r>
+            <w:r>
+              <w:rPr>
+                <w:noProof/>
+                <w:webHidden/>
+              </w:rPr>
+            </w:r>
+            <w:r>
+              <w:rPr>
+                <w:noProof/>
+                <w:webHidden/>
+              </w:rPr>
+              <w:fldChar w:fldCharType="separate"/>
+            </w:r>
+            <w:r>
+              <w:rPr>
+                <w:noProof/>
+                <w:webHidden/>
+              </w:rPr>
+              <w:t>18</w:t>
+            </w:r>
+            <w:r>
+              <w:rPr>
+                <w:noProof/>
+                <w:webHidden/>
+              </w:rPr>
+              <w:fldChar w:fldCharType="end"/>
+            </w:r>
+          </w:hyperlink>
+        </w:p>
+        <w:p>
+          <w:pPr>
+            <w:pStyle w:val="TOC3"/>
+            <w:tabs>
+              <w:tab w:val="right" w:leader="dot" w:pos="9350"/>
+            </w:tabs>
+            <w:rPr>
+              <w:noProof/>
+              <w:lang w:eastAsia="en-US"/>
+            </w:rPr>
+          </w:pPr>
+          <w:hyperlink w:anchor="_Toc385062949" w:history="1">
+            <w:r>
+              <w:rPr>
+                <w:rStyle w:val="Hyperlink"/>
+                <w:noProof/>
+              </w:rPr>
+              <w:t>Sensor Assembly</w:t>
+            </w:r>
+            <w:r>
+              <w:rPr>
+                <w:noProof/>
+                <w:webHidden/>
+              </w:rPr>
+              <w:tab/>
+            </w:r>
+            <w:r>
+              <w:rPr>
+                <w:noProof/>
+                <w:webHidden/>
+              </w:rPr>
+              <w:fldChar w:fldCharType="begin"/>
+            </w:r>
+            <w:r>
+              <w:rPr>
+                <w:noProof/>
+                <w:webHidden/>
+              </w:rPr>
+              <w:instrText xml:space="preserve"> PAGEREF _Toc385062949 \h </w:instrText>
+            </w:r>
+            <w:r>
+              <w:rPr>
+                <w:noProof/>
+                <w:webHidden/>
+              </w:rPr>
+            </w:r>
+            <w:r>
+              <w:rPr>
+                <w:noProof/>
+                <w:webHidden/>
+              </w:rPr>
+              <w:fldChar w:fldCharType="separate"/>
+            </w:r>
+            <w:r>
+              <w:rPr>
+                <w:noProof/>
+                <w:webHidden/>
+              </w:rPr>
+              <w:t>18</w:t>
             </w:r>
             <w:r>
               <w:rPr>
@@ -2066,7 +2302,6 @@
     </w:sdt>
     <w:p>
       <w:r>
-        <w:lastRenderedPageBreak/>
         <w:br w:type="page"/>
       </w:r>
     </w:p>
@@ -2074,7 +2309,7 @@
       <w:pPr>
         <w:pStyle w:val="Heading1"/>
       </w:pPr>
-      <w:bookmarkStart w:id="0" w:name="_Toc384484374"/>
+      <w:bookmarkStart w:id="0" w:name="_Toc385062918"/>
       <w:r>
         <w:lastRenderedPageBreak/>
         <w:t>Challenge Definition</w:t>
@@ -2097,7 +2332,7 @@
       <w:pPr>
         <w:pStyle w:val="Heading1"/>
       </w:pPr>
-      <w:bookmarkStart w:id="1" w:name="_Toc384484375"/>
+      <w:bookmarkStart w:id="1" w:name="_Toc385062919"/>
       <w:r>
         <w:lastRenderedPageBreak/>
         <w:t>Project Solution</w:t>
@@ -2108,7 +2343,7 @@
       <w:pPr>
         <w:pStyle w:val="Heading2"/>
       </w:pPr>
-      <w:bookmarkStart w:id="2" w:name="_Toc384484376"/>
+      <w:bookmarkStart w:id="2" w:name="_Toc385062920"/>
       <w:r>
         <w:t>Customer Value Proposition</w:t>
       </w:r>
@@ -2119,7 +2354,7 @@
       <w:pPr>
         <w:pStyle w:val="Heading2"/>
       </w:pPr>
-      <w:bookmarkStart w:id="3" w:name="_Toc384484377"/>
+      <w:bookmarkStart w:id="3" w:name="_Toc385062921"/>
       <w:r>
         <w:t xml:space="preserve">Changes </w:t>
       </w:r>
@@ -2138,7 +2373,7 @@
       <w:pPr>
         <w:pStyle w:val="Heading2"/>
       </w:pPr>
-      <w:bookmarkStart w:id="4" w:name="_Toc384484378"/>
+      <w:bookmarkStart w:id="4" w:name="_Toc385062922"/>
       <w:r>
         <w:t>Key Technical Elements</w:t>
       </w:r>
@@ -2154,7 +2389,7 @@
       <w:pPr>
         <w:pStyle w:val="Heading1"/>
       </w:pPr>
-      <w:bookmarkStart w:id="5" w:name="_Toc384484379"/>
+      <w:bookmarkStart w:id="5" w:name="_Toc385062923"/>
       <w:r>
         <w:lastRenderedPageBreak/>
         <w:t>Product Performance Evaluation</w:t>
@@ -2165,7 +2400,7 @@
       <w:pPr>
         <w:pStyle w:val="Heading2"/>
       </w:pPr>
-      <w:bookmarkStart w:id="6" w:name="_Toc384484380"/>
+      <w:bookmarkStart w:id="6" w:name="_Toc385062924"/>
       <w:r>
         <w:t>Performance Metrics</w:t>
       </w:r>
@@ -2176,7 +2411,7 @@
       <w:pPr>
         <w:pStyle w:val="Heading2"/>
       </w:pPr>
-      <w:bookmarkStart w:id="7" w:name="_Toc384484381"/>
+      <w:bookmarkStart w:id="7" w:name="_Toc385062925"/>
       <w:r>
         <w:t>Failure Analysis</w:t>
       </w:r>
@@ -2192,7 +2427,7 @@
       <w:pPr>
         <w:pStyle w:val="Heading1"/>
       </w:pPr>
-      <w:bookmarkStart w:id="8" w:name="_Toc384484382"/>
+      <w:bookmarkStart w:id="8" w:name="_Toc385062926"/>
       <w:r>
         <w:lastRenderedPageBreak/>
         <w:t>Technical Documentation</w:t>
@@ -2204,34 +2439,35 @@
         <w:br w:type="page"/>
       </w:r>
     </w:p>
-    <w:p>
-      <w:bookmarkStart w:id="9" w:name="_GoBack"/>
-      <w:bookmarkEnd w:id="9"/>
-    </w:p>
+    <w:p/>
     <w:p>
       <w:pPr>
         <w:pStyle w:val="Heading1"/>
       </w:pPr>
-      <w:bookmarkStart w:id="10" w:name="_Toc384484383"/>
+      <w:bookmarkStart w:id="9" w:name="_Toc385062927"/>
       <w:r>
         <w:t>Project Execution</w:t>
       </w:r>
-      <w:bookmarkEnd w:id="10"/>
+      <w:bookmarkEnd w:id="9"/>
     </w:p>
     <w:p>
       <w:pPr>
         <w:pStyle w:val="Heading2"/>
       </w:pPr>
-      <w:bookmarkStart w:id="11" w:name="_Toc384484384"/>
+      <w:bookmarkStart w:id="10" w:name="_Toc385062928"/>
       <w:r>
         <w:t>Timeline</w:t>
       </w:r>
-      <w:bookmarkEnd w:id="11"/>
+      <w:bookmarkEnd w:id="10"/>
     </w:p>
     <w:p>
       <w:r>
+        <w:rPr>
+          <w:noProof/>
+          <w:lang w:eastAsia="en-US"/>
+        </w:rPr>
         <w:drawing>
-          <wp:inline distT="0" distB="0" distL="0" distR="0" wp14:anchorId="7E12BD60" wp14:editId="2FF7FC58">
+          <wp:inline distT="0" distB="0" distL="0" distR="0" wp14:anchorId="1ED3FF6C" wp14:editId="45FA8D81">
             <wp:extent cx="6598892" cy="3948056"/>
             <wp:effectExtent l="0" t="0" r="0" b="0"/>
             <wp:docPr id="5" name="Content Placeholder 4"/>
@@ -2277,9 +2513,13 @@
     </w:p>
     <w:p>
       <w:r>
+        <w:rPr>
+          <w:noProof/>
+          <w:lang w:eastAsia="en-US"/>
+        </w:rPr>
         <w:lastRenderedPageBreak/>
         <w:drawing>
-          <wp:inline distT="0" distB="0" distL="0" distR="0" wp14:anchorId="6E2D1680" wp14:editId="52C50E95">
+          <wp:inline distT="0" distB="0" distL="0" distR="0" wp14:anchorId="38135B57" wp14:editId="59A3EB66">
             <wp:extent cx="6367208" cy="3818965"/>
             <wp:effectExtent l="0" t="0" r="0" b="0"/>
             <wp:docPr id="7" name="Content Placeholder 6"/>
@@ -2325,8 +2565,12 @@
     </w:p>
     <w:p>
       <w:r>
+        <w:rPr>
+          <w:noProof/>
+          <w:lang w:eastAsia="en-US"/>
+        </w:rPr>
         <w:drawing>
-          <wp:inline distT="0" distB="0" distL="0" distR="0" wp14:anchorId="14B2EEB9" wp14:editId="2F7CEDA0">
+          <wp:inline distT="0" distB="0" distL="0" distR="0" wp14:anchorId="008A9D3F" wp14:editId="60BF30A8">
             <wp:extent cx="5943600" cy="3637915"/>
             <wp:effectExtent l="0" t="0" r="0" b="635"/>
             <wp:docPr id="4" name="Content Placeholder 3"/>
@@ -2374,32 +2618,32 @@
       <w:pPr>
         <w:pStyle w:val="Heading3"/>
       </w:pPr>
-      <w:bookmarkStart w:id="12" w:name="_Toc384484385"/>
+      <w:bookmarkStart w:id="11" w:name="_Toc385062929"/>
       <w:r>
         <w:lastRenderedPageBreak/>
         <w:t>Adjustments</w:t>
+      </w:r>
+      <w:bookmarkEnd w:id="11"/>
+    </w:p>
+    <w:p>
+      <w:pPr>
+        <w:pStyle w:val="Heading2"/>
+      </w:pPr>
+      <w:bookmarkStart w:id="12" w:name="_Toc385062930"/>
+      <w:r>
+        <w:t>Budget</w:t>
       </w:r>
       <w:bookmarkEnd w:id="12"/>
     </w:p>
     <w:p>
       <w:pPr>
-        <w:pStyle w:val="Heading2"/>
-      </w:pPr>
-      <w:bookmarkStart w:id="13" w:name="_Toc384484386"/>
-      <w:r>
-        <w:t>Budget</w:t>
-      </w:r>
-      <w:bookmarkEnd w:id="13"/>
-    </w:p>
-    <w:p>
-      <w:pPr>
         <w:pStyle w:val="Heading3"/>
       </w:pPr>
-      <w:bookmarkStart w:id="14" w:name="_Toc384484387"/>
+      <w:bookmarkStart w:id="13" w:name="_Toc385062931"/>
       <w:r>
         <w:t>Bill of Materials</w:t>
       </w:r>
-      <w:bookmarkEnd w:id="14"/>
+      <w:bookmarkEnd w:id="13"/>
     </w:p>
     <w:p>
       <w:pPr>
@@ -2465,7 +2709,6 @@
                 <w:color w:val="000000"/>
               </w:rPr>
             </w:pPr>
-            <w:proofErr w:type="spellStart"/>
             <w:r>
               <w:rPr>
                 <w:rFonts w:ascii="Calibri" w:eastAsia="Times New Roman" w:hAnsi="Calibri" w:cs="Times New Roman"/>
@@ -2473,23 +2716,41 @@
                 <w:bCs w:val="0"/>
                 <w:color w:val="000000"/>
               </w:rPr>
-              <w:t>Digi</w:t>
-            </w:r>
-            <w:proofErr w:type="spellEnd"/>
-            <w:r>
+              <w:t>Digi-Key PN</w:t>
+            </w:r>
+          </w:p>
+        </w:tc>
+        <w:tc>
+          <w:tcPr>
+            <w:tcW w:w="2620" w:type="dxa"/>
+            <w:noWrap/>
+            <w:hideMark/>
+          </w:tcPr>
+          <w:p>
+            <w:pPr>
+              <w:jc w:val="center"/>
+              <w:cnfStyle w:val="100000000000" w:firstRow="1" w:lastRow="0" w:firstColumn="0" w:lastColumn="0" w:oddVBand="0" w:evenVBand="0" w:oddHBand="0" w:evenHBand="0" w:firstRowFirstColumn="0" w:firstRowLastColumn="0" w:lastRowFirstColumn="0" w:lastRowLastColumn="0"/>
               <w:rPr>
                 <w:rFonts w:ascii="Calibri" w:eastAsia="Times New Roman" w:hAnsi="Calibri" w:cs="Times New Roman"/>
                 <w:b w:val="0"/>
                 <w:bCs w:val="0"/>
                 <w:color w:val="000000"/>
               </w:rPr>
-              <w:t>-Key PN</w:t>
-            </w:r>
-          </w:p>
-        </w:tc>
-        <w:tc>
-          <w:tcPr>
-            <w:tcW w:w="2620" w:type="dxa"/>
+            </w:pPr>
+            <w:r>
+              <w:rPr>
+                <w:rFonts w:ascii="Calibri" w:eastAsia="Times New Roman" w:hAnsi="Calibri" w:cs="Times New Roman"/>
+                <w:b w:val="0"/>
+                <w:bCs w:val="0"/>
+                <w:color w:val="000000"/>
+              </w:rPr>
+              <w:t>Description</w:t>
+            </w:r>
+          </w:p>
+        </w:tc>
+        <w:tc>
+          <w:tcPr>
+            <w:tcW w:w="1180" w:type="dxa"/>
             <w:noWrap/>
             <w:hideMark/>
           </w:tcPr>
@@ -2511,13 +2772,13 @@
                 <w:bCs w:val="0"/>
                 <w:color w:val="000000"/>
               </w:rPr>
-              <w:t>Description</w:t>
-            </w:r>
-          </w:p>
-        </w:tc>
-        <w:tc>
-          <w:tcPr>
-            <w:tcW w:w="1180" w:type="dxa"/>
+              <w:t>Footprint</w:t>
+            </w:r>
+          </w:p>
+        </w:tc>
+        <w:tc>
+          <w:tcPr>
+            <w:tcW w:w="440" w:type="dxa"/>
             <w:noWrap/>
             <w:hideMark/>
           </w:tcPr>
@@ -2539,38 +2800,8 @@
                 <w:bCs w:val="0"/>
                 <w:color w:val="000000"/>
               </w:rPr>
-              <w:t>Footprint</w:t>
-            </w:r>
-          </w:p>
-        </w:tc>
-        <w:tc>
-          <w:tcPr>
-            <w:tcW w:w="440" w:type="dxa"/>
-            <w:noWrap/>
-            <w:hideMark/>
-          </w:tcPr>
-          <w:p>
-            <w:pPr>
-              <w:jc w:val="center"/>
-              <w:cnfStyle w:val="100000000000" w:firstRow="1" w:lastRow="0" w:firstColumn="0" w:lastColumn="0" w:oddVBand="0" w:evenVBand="0" w:oddHBand="0" w:evenHBand="0" w:firstRowFirstColumn="0" w:firstRowLastColumn="0" w:lastRowFirstColumn="0" w:lastRowLastColumn="0"/>
-              <w:rPr>
-                <w:rFonts w:ascii="Calibri" w:eastAsia="Times New Roman" w:hAnsi="Calibri" w:cs="Times New Roman"/>
-                <w:b w:val="0"/>
-                <w:bCs w:val="0"/>
-                <w:color w:val="000000"/>
-              </w:rPr>
-            </w:pPr>
-            <w:proofErr w:type="spellStart"/>
-            <w:r>
-              <w:rPr>
-                <w:rFonts w:ascii="Calibri" w:eastAsia="Times New Roman" w:hAnsi="Calibri" w:cs="Times New Roman"/>
-                <w:b w:val="0"/>
-                <w:bCs w:val="0"/>
-                <w:color w:val="000000"/>
-              </w:rPr>
               <w:t>Qty</w:t>
             </w:r>
-            <w:proofErr w:type="spellEnd"/>
           </w:p>
         </w:tc>
         <w:tc>
@@ -5499,17 +5730,8 @@
                 <w:rFonts w:ascii="Calibri" w:eastAsia="Times New Roman" w:hAnsi="Calibri" w:cs="Times New Roman"/>
                 <w:color w:val="000000"/>
               </w:rPr>
-              <w:t>Regulator 3.3V Low-</w:t>
-            </w:r>
-            <w:proofErr w:type="spellStart"/>
-            <w:r>
-              <w:rPr>
-                <w:rFonts w:ascii="Calibri" w:eastAsia="Times New Roman" w:hAnsi="Calibri" w:cs="Times New Roman"/>
-                <w:color w:val="000000"/>
-              </w:rPr>
-              <w:t>Iq</w:t>
-            </w:r>
-            <w:proofErr w:type="spellEnd"/>
+              <w:t>Regulator 3.3V Low-Iq</w:t>
+            </w:r>
           </w:p>
         </w:tc>
         <w:tc>
@@ -7895,21 +8117,21 @@
       <w:pPr>
         <w:pStyle w:val="Heading3"/>
       </w:pPr>
-      <w:bookmarkStart w:id="15" w:name="_Toc384484388"/>
+      <w:bookmarkStart w:id="14" w:name="_Toc385062932"/>
       <w:r>
         <w:t>Expenditures</w:t>
       </w:r>
-      <w:bookmarkEnd w:id="15"/>
+      <w:bookmarkEnd w:id="14"/>
     </w:p>
     <w:p>
       <w:pPr>
         <w:pStyle w:val="Heading3"/>
       </w:pPr>
-      <w:bookmarkStart w:id="16" w:name="_Toc384484389"/>
+      <w:bookmarkStart w:id="15" w:name="_Toc385062933"/>
       <w:r>
         <w:t>Funding Sources</w:t>
       </w:r>
-      <w:bookmarkEnd w:id="16"/>
+      <w:bookmarkEnd w:id="15"/>
     </w:p>
     <w:p>
       <w:pPr>
@@ -7998,22 +8220,22 @@
       <w:pPr>
         <w:pStyle w:val="Heading2"/>
       </w:pPr>
-      <w:bookmarkStart w:id="17" w:name="_Toc384484390"/>
+      <w:bookmarkStart w:id="16" w:name="_Toc385062934"/>
       <w:r>
         <w:t>Mid-Review</w:t>
       </w:r>
-      <w:bookmarkEnd w:id="17"/>
+      <w:bookmarkEnd w:id="16"/>
     </w:p>
     <w:p/>
     <w:p>
       <w:pPr>
         <w:pStyle w:val="Heading2"/>
       </w:pPr>
-      <w:bookmarkStart w:id="18" w:name="_Toc384484391"/>
+      <w:bookmarkStart w:id="17" w:name="_Toc385062935"/>
       <w:r>
         <w:t>Process Understanding</w:t>
       </w:r>
-      <w:bookmarkEnd w:id="18"/>
+      <w:bookmarkEnd w:id="17"/>
     </w:p>
     <w:p/>
     <w:p>
@@ -8025,12 +8247,12 @@
       <w:pPr>
         <w:pStyle w:val="Heading1"/>
       </w:pPr>
-      <w:bookmarkStart w:id="19" w:name="_Toc384484392"/>
+      <w:bookmarkStart w:id="18" w:name="_Toc385062936"/>
       <w:r>
         <w:lastRenderedPageBreak/>
         <w:t>Recommendations and Next Steps</w:t>
       </w:r>
-      <w:bookmarkEnd w:id="19"/>
+      <w:bookmarkEnd w:id="18"/>
     </w:p>
     <w:p>
       <w:r>
@@ -8041,12 +8263,12 @@
       <w:pPr>
         <w:pStyle w:val="Heading1"/>
       </w:pPr>
-      <w:bookmarkStart w:id="20" w:name="_Toc384484393"/>
+      <w:bookmarkStart w:id="19" w:name="_Toc385062937"/>
       <w:r>
         <w:lastRenderedPageBreak/>
         <w:t>Glossary</w:t>
       </w:r>
-      <w:bookmarkEnd w:id="20"/>
+      <w:bookmarkEnd w:id="19"/>
     </w:p>
     <w:p>
       <w:r>
@@ -8063,16 +8285,9 @@
         <w:br w:type="page"/>
       </w:r>
     </w:p>
-    <w:bookmarkStart w:id="21" w:name="_Toc384484394" w:displacedByCustomXml="next"/>
+    <w:bookmarkStart w:id="20" w:name="_Toc385062938" w:displacedByCustomXml="next"/>
     <w:sdt>
       <w:sdtPr>
-        <w:id w:val="95762724"/>
-        <w:docPartObj>
-          <w:docPartGallery w:val="Bibliographies"/>
-          <w:docPartUnique/>
-        </w:docPartObj>
-      </w:sdtPr>
-      <w:sdtEndPr>
         <w:rPr>
           <w:rFonts w:asciiTheme="minorHAnsi" w:eastAsiaTheme="minorEastAsia" w:hAnsiTheme="minorHAnsi" w:cstheme="minorBidi"/>
           <w:b w:val="0"/>
@@ -8080,7 +8295,12 @@
           <w:sz w:val="22"/>
           <w:szCs w:val="22"/>
         </w:rPr>
-      </w:sdtEndPr>
+        <w:id w:val="95762724"/>
+        <w:docPartObj>
+          <w:docPartGallery w:val="Bibliographies"/>
+          <w:docPartUnique/>
+        </w:docPartObj>
+      </w:sdtPr>
       <w:sdtContent>
         <w:p>
           <w:pPr>
@@ -8089,7 +8309,7 @@
           <w:r>
             <w:t>References</w:t>
           </w:r>
-          <w:bookmarkEnd w:id="21"/>
+          <w:bookmarkEnd w:id="20"/>
         </w:p>
         <w:sdt>
           <w:sdtPr>
@@ -8137,10 +8357,27 @@
       <w:pPr>
         <w:pStyle w:val="Heading1"/>
       </w:pPr>
-      <w:bookmarkStart w:id="22" w:name="_Toc384484395"/>
+      <w:bookmarkStart w:id="21" w:name="_Toc385062939"/>
       <w:r>
         <w:lastRenderedPageBreak/>
         <w:t>Acknowledgements</w:t>
+      </w:r>
+      <w:bookmarkEnd w:id="21"/>
+    </w:p>
+    <w:p/>
+    <w:p>
+      <w:r>
+        <w:br w:type="page"/>
+      </w:r>
+    </w:p>
+    <w:p>
+      <w:pPr>
+        <w:pStyle w:val="Heading1"/>
+      </w:pPr>
+      <w:bookmarkStart w:id="22" w:name="_Toc385062940"/>
+      <w:r>
+        <w:lastRenderedPageBreak/>
+        <w:t>Survey Responses</w:t>
       </w:r>
       <w:bookmarkEnd w:id="22"/>
     </w:p>
@@ -8154,29 +8391,12 @@
       <w:pPr>
         <w:pStyle w:val="Heading1"/>
       </w:pPr>
-      <w:bookmarkStart w:id="23" w:name="_Toc384484396"/>
-      <w:r>
-        <w:lastRenderedPageBreak/>
-        <w:t>Survey Responses</w:t>
-      </w:r>
-      <w:bookmarkEnd w:id="23"/>
-    </w:p>
-    <w:p/>
-    <w:p>
-      <w:r>
-        <w:br w:type="page"/>
-      </w:r>
-    </w:p>
-    <w:p>
-      <w:pPr>
-        <w:pStyle w:val="Heading1"/>
-      </w:pPr>
-      <w:bookmarkStart w:id="24" w:name="_Toc384484397"/>
+      <w:bookmarkStart w:id="23" w:name="_Toc385062941"/>
       <w:r>
         <w:lastRenderedPageBreak/>
         <w:t>Appendix</w:t>
       </w:r>
-      <w:bookmarkEnd w:id="24"/>
+      <w:bookmarkEnd w:id="23"/>
     </w:p>
     <w:p>
       <w:pPr>
@@ -8185,11 +8405,11 @@
           <w:tab w:val="left" w:pos="3287"/>
         </w:tabs>
       </w:pPr>
-      <w:bookmarkStart w:id="25" w:name="_Toc384484398"/>
+      <w:bookmarkStart w:id="24" w:name="_Toc385062942"/>
       <w:r>
         <w:t>Performance Measures</w:t>
       </w:r>
-      <w:bookmarkEnd w:id="25"/>
+      <w:bookmarkEnd w:id="24"/>
       <w:r>
         <w:tab/>
       </w:r>
@@ -8973,9 +9193,19 @@
       <w:pPr>
         <w:pStyle w:val="Heading2"/>
       </w:pPr>
-      <w:bookmarkStart w:id="26" w:name="_Toc384484399"/>
+      <w:bookmarkStart w:id="25" w:name="_Toc385062943"/>
       <w:r>
         <w:t>Test Plans</w:t>
+      </w:r>
+      <w:bookmarkEnd w:id="25"/>
+    </w:p>
+    <w:p>
+      <w:pPr>
+        <w:pStyle w:val="Heading3"/>
+      </w:pPr>
+      <w:bookmarkStart w:id="26" w:name="_Toc385062944"/>
+      <w:r>
+        <w:t>Range Test</w:t>
       </w:r>
       <w:bookmarkEnd w:id="26"/>
     </w:p>
@@ -8983,31 +9213,86 @@
       <w:pPr>
         <w:pStyle w:val="Heading3"/>
       </w:pPr>
-      <w:bookmarkStart w:id="27" w:name="_Toc384484400"/>
+      <w:bookmarkStart w:id="27" w:name="_Toc385062945"/>
       <w:r>
-        <w:t>Range Test</w:t>
+        <w:t>Latency Test</w:t>
       </w:r>
       <w:bookmarkEnd w:id="27"/>
     </w:p>
     <w:p>
       <w:pPr>
-        <w:pStyle w:val="Heading3"/>
+        <w:pStyle w:val="Heading2"/>
       </w:pPr>
-      <w:bookmarkStart w:id="28" w:name="_Toc384484401"/>
+      <w:bookmarkStart w:id="28" w:name="_Toc385062946"/>
       <w:r>
-        <w:t>Latency Test</w:t>
+        <w:t>Assembly and Construction</w:t>
       </w:r>
       <w:bookmarkEnd w:id="28"/>
     </w:p>
     <w:p>
+      <w:r>
+        <w:t>Constructing a headset for this project is a fairly simple but quite laborius process. At a high level, the basic steps are to mount a screen and reflector to a suitable enclosure, construct and mount to the helmet a set of aluminum mounting rails, mounting the display assembly to the mounting rails, and then constructing and mounting a sensor enclosure to the rails.</w:t>
+      </w:r>
+    </w:p>
+    <w:p/>
+    <w:p>
       <w:pPr>
-        <w:pStyle w:val="Heading2"/>
+        <w:pStyle w:val="Heading3"/>
       </w:pPr>
-      <w:bookmarkStart w:id="29" w:name="_Toc384484402"/>
+      <w:bookmarkStart w:id="29" w:name="_Toc385062947"/>
       <w:r>
-        <w:t>Assembly and Construction</w:t>
+        <w:lastRenderedPageBreak/>
+        <w:t>Rail Assembly</w:t>
       </w:r>
       <w:bookmarkEnd w:id="29"/>
+    </w:p>
+    <w:p>
+      <w:r>
+        <w:t>Due to the difficult of mounting hardware directly to a hard hat, a system of rails must first be mounted to facilitate the rest of construction.</w:t>
+      </w:r>
+    </w:p>
+    <w:p>
+      <w:pPr>
+        <w:pStyle w:val="Heading3"/>
+      </w:pPr>
+      <w:bookmarkStart w:id="30" w:name="_Toc385062948"/>
+      <w:r>
+        <w:t>Display Assembly</w:t>
+      </w:r>
+      <w:bookmarkEnd w:id="30"/>
+    </w:p>
+    <w:p>
+      <w:r>
+        <w:t>This part will vary quite a lot depending on the type of display being used and how it will need to be mounted. We have created headsets using two different displays and the procedures for earch were drastically different.</w:t>
+      </w:r>
+    </w:p>
+    <w:p>
+      <w:pPr>
+        <w:pStyle w:val="Heading4"/>
+      </w:pPr>
+      <w:r>
+        <w:t>Reflector</w:t>
+      </w:r>
+    </w:p>
+    <w:p>
+      <w:r>
+        <w:t>To achieve the desired augmented reality effect, a sheet of semi-transparent, semi-reflective material is required. In this case it will be a sheet of polycarbonate with a reflective film applied on one side, and a tint film applied to the other side to mitigate brightness issues. A sheet of approximately 6”x4”x1/8” must be cut out. Several holes must be drilled for mounting purposes.  Two will be near the bottom corners, which will be used for wire loops to hold the reflector at the correct angle. Four more will be along the top edge, for hinges which secure the reflector to the front of the headset.</w:t>
+      </w:r>
+      <w:r>
+        <w:t xml:space="preserve"> After the sheet has been cut to the correct size and the holes drilled, a sheet of reflective film the same size as the plastic needs to be cut out and applied as per the directions supplied with film. Then the tint film is to be applied to the other side in the same way. Be mindful that the reflective side needs to be facing the user once everything is assembled.</w:t>
+      </w:r>
+    </w:p>
+    <w:p>
+      <w:pPr>
+        <w:pStyle w:val="Heading3"/>
+      </w:pPr>
+      <w:bookmarkStart w:id="31" w:name="_Toc385062949"/>
+      <w:r>
+        <w:t>Sensor Assembly</w:t>
+      </w:r>
+      <w:bookmarkStart w:id="32" w:name="_GoBack"/>
+      <w:bookmarkEnd w:id="31"/>
+      <w:bookmarkEnd w:id="32"/>
     </w:p>
     <w:sectPr>
       <w:pgSz w:w="12240" w:h="15840"/>
@@ -9247,9 +9532,34 @@
       <w:color w:val="4F81BD" w:themeColor="accent1"/>
     </w:rPr>
   </w:style>
+  <w:style w:type="paragraph" w:styleId="Heading4">
+    <w:name w:val="heading 4"/>
+    <w:basedOn w:val="Normal"/>
+    <w:next w:val="Normal"/>
+    <w:link w:val="Heading4Char"/>
+    <w:uiPriority w:val="9"/>
+    <w:unhideWhenUsed/>
+    <w:qFormat/>
+    <w:rsid w:val="00C4774B"/>
+    <w:pPr>
+      <w:keepNext/>
+      <w:keepLines/>
+      <w:spacing w:before="200" w:after="0"/>
+      <w:outlineLvl w:val="3"/>
+    </w:pPr>
+    <w:rPr>
+      <w:rFonts w:asciiTheme="majorHAnsi" w:eastAsiaTheme="majorEastAsia" w:hAnsiTheme="majorHAnsi" w:cstheme="majorBidi"/>
+      <w:b/>
+      <w:bCs/>
+      <w:i/>
+      <w:iCs/>
+      <w:color w:val="4F81BD" w:themeColor="accent1"/>
+    </w:rPr>
+  </w:style>
   <w:style w:type="character" w:default="1" w:styleId="DefaultParagraphFont">
     <w:name w:val="Default Paragraph Font"/>
     <w:uiPriority w:val="1"/>
+    <w:semiHidden/>
     <w:unhideWhenUsed/>
   </w:style>
   <w:style w:type="table" w:default="1" w:styleId="TableNormal">
@@ -9737,6 +10047,21 @@
       </w:tcPr>
     </w:tblStylePr>
   </w:style>
+  <w:style w:type="character" w:customStyle="1" w:styleId="Heading4Char">
+    <w:name w:val="Heading 4 Char"/>
+    <w:basedOn w:val="DefaultParagraphFont"/>
+    <w:link w:val="Heading4"/>
+    <w:uiPriority w:val="9"/>
+    <w:rsid w:val="00C4774B"/>
+    <w:rPr>
+      <w:rFonts w:asciiTheme="majorHAnsi" w:eastAsiaTheme="majorEastAsia" w:hAnsiTheme="majorHAnsi" w:cstheme="majorBidi"/>
+      <w:b/>
+      <w:bCs/>
+      <w:i/>
+      <w:iCs/>
+      <w:color w:val="4F81BD" w:themeColor="accent1"/>
+    </w:rPr>
+  </w:style>
 </w:styles>
 </file>
 
@@ -9968,9 +10293,34 @@
       <w:color w:val="4F81BD" w:themeColor="accent1"/>
     </w:rPr>
   </w:style>
+  <w:style w:type="paragraph" w:styleId="Heading4">
+    <w:name w:val="heading 4"/>
+    <w:basedOn w:val="Normal"/>
+    <w:next w:val="Normal"/>
+    <w:link w:val="Heading4Char"/>
+    <w:uiPriority w:val="9"/>
+    <w:unhideWhenUsed/>
+    <w:qFormat/>
+    <w:rsid w:val="00C4774B"/>
+    <w:pPr>
+      <w:keepNext/>
+      <w:keepLines/>
+      <w:spacing w:before="200" w:after="0"/>
+      <w:outlineLvl w:val="3"/>
+    </w:pPr>
+    <w:rPr>
+      <w:rFonts w:asciiTheme="majorHAnsi" w:eastAsiaTheme="majorEastAsia" w:hAnsiTheme="majorHAnsi" w:cstheme="majorBidi"/>
+      <w:b/>
+      <w:bCs/>
+      <w:i/>
+      <w:iCs/>
+      <w:color w:val="4F81BD" w:themeColor="accent1"/>
+    </w:rPr>
+  </w:style>
   <w:style w:type="character" w:default="1" w:styleId="DefaultParagraphFont">
     <w:name w:val="Default Paragraph Font"/>
     <w:uiPriority w:val="1"/>
+    <w:semiHidden/>
     <w:unhideWhenUsed/>
   </w:style>
   <w:style w:type="table" w:default="1" w:styleId="TableNormal">
@@ -10458,6 +10808,21 @@
       </w:tcPr>
     </w:tblStylePr>
   </w:style>
+  <w:style w:type="character" w:customStyle="1" w:styleId="Heading4Char">
+    <w:name w:val="Heading 4 Char"/>
+    <w:basedOn w:val="DefaultParagraphFont"/>
+    <w:link w:val="Heading4"/>
+    <w:uiPriority w:val="9"/>
+    <w:rsid w:val="00C4774B"/>
+    <w:rPr>
+      <w:rFonts w:asciiTheme="majorHAnsi" w:eastAsiaTheme="majorEastAsia" w:hAnsiTheme="majorHAnsi" w:cstheme="majorBidi"/>
+      <w:b/>
+      <w:bCs/>
+      <w:i/>
+      <w:iCs/>
+      <w:color w:val="4F81BD" w:themeColor="accent1"/>
+    </w:rPr>
+  </w:style>
 </w:styles>
 </file>
 
@@ -10747,11 +11112,48 @@
 </file>
 
 <file path=customXml/item1.xml><?xml version="1.0" encoding="utf-8"?>
-<b:Sources xmlns:b="http://schemas.openxmlformats.org/officeDocument/2006/bibliography" xmlns="http://schemas.openxmlformats.org/officeDocument/2006/bibliography" SelectedStyle="\APASixthEditionOfficeOnline.xsl" StyleName="APA Sixth Edition"/>
+<b:Sources xmlns:b="http://schemas.openxmlformats.org/officeDocument/2006/bibliography" xmlns="http://schemas.openxmlformats.org/officeDocument/2006/bibliography" SelectedStyle="\APASixthEditionOfficeOnline.xsl" StyleName="APA Sixth Edition">
+  <b:Source>
+    <b:Tag>Ols11</b:Tag>
+    <b:SourceType>Patent</b:SourceType>
+    <b:Guid>{0C117B1A-2A73-4110-84CA-FC22D8D5D81A}</b:Guid>
+    <b:Author>
+      <b:Inventor>
+        <b:NameList>
+          <b:Person>
+            <b:Last>Olsson</b:Last>
+            <b:Middle>Isabelle</b:Middle>
+            <b:First>Maj</b:First>
+          </b:Person>
+          <b:Person>
+            <b:Last>Heinrich</b:Last>
+            <b:Middle>Joseph</b:Middle>
+            <b:First>Mitchell</b:First>
+          </b:Person>
+          <b:Person>
+            <b:Last>Kelly</b:Last>
+            <b:First>Daniel</b:First>
+          </b:Person>
+          <b:Person>
+            <b:Last>Lapetina</b:Last>
+            <b:First>John</b:First>
+          </b:Person>
+        </b:NameList>
+      </b:Inventor>
+    </b:Author>
+    <b:Title>Wearable device with input and output structures</b:Title>
+    <b:Year>2011</b:Year>
+    <b:Month>August</b:Month>
+    <b:Day>18</b:Day>
+    <b:CountryRegion>United States of America</b:CountryRegion>
+    <b:PatentNumber>20130044042</b:PatentNumber>
+    <b:RefOrder>1</b:RefOrder>
+  </b:Source>
+</b:Sources>
 </file>
 
 <file path=customXml/itemProps1.xml><?xml version="1.0" encoding="utf-8"?>
-<ds:datastoreItem xmlns:ds="http://schemas.openxmlformats.org/officeDocument/2006/customXml" ds:itemID="{05EB94F8-CE78-45C5-AFE4-CE6075FF6D99}">
+<ds:datastoreItem xmlns:ds="http://schemas.openxmlformats.org/officeDocument/2006/customXml" ds:itemID="{1B2B5313-1F13-43B4-9323-563BA2F1C8C3}">
   <ds:schemaRefs>
     <ds:schemaRef ds:uri="http://schemas.openxmlformats.org/officeDocument/2006/bibliography"/>
   </ds:schemaRefs>

</xml_diff>

<commit_message>
some more content in assembly appendix, and the materials table has been added
</commit_message>
<xml_diff>
--- a/doc/Cornell Cup Final Report.docx
+++ b/doc/Cornell Cup Final Report.docx
@@ -2356,15 +2356,7 @@
       </w:pPr>
       <w:bookmarkStart w:id="3" w:name="_Toc385062921"/>
       <w:r>
-        <w:t xml:space="preserve">Changes </w:t>
-      </w:r>
-      <w:proofErr w:type="gramStart"/>
-      <w:r>
-        <w:t>From</w:t>
-      </w:r>
-      <w:proofErr w:type="gramEnd"/>
-      <w:r>
-        <w:t xml:space="preserve"> Original Proposal</w:t>
+        <w:t>Changes From Original Proposal</w:t>
       </w:r>
       <w:bookmarkEnd w:id="3"/>
     </w:p>
@@ -9250,16 +9242,21 @@
       <w:r>
         <w:t>Due to the difficult of mounting hardware directly to a hard hat, a system of rails must first be mounted to facilitate the rest of construction.</w:t>
       </w:r>
+      <w:r>
+        <w:t xml:space="preserve"> The material used will be aluminum angle bar with 1/8” thickness and ½” length.</w:t>
+      </w:r>
+      <w:bookmarkStart w:id="30" w:name="_GoBack"/>
+      <w:bookmarkEnd w:id="30"/>
     </w:p>
     <w:p>
       <w:pPr>
         <w:pStyle w:val="Heading3"/>
       </w:pPr>
-      <w:bookmarkStart w:id="30" w:name="_Toc385062948"/>
+      <w:bookmarkStart w:id="31" w:name="_Toc385062948"/>
       <w:r>
         <w:t>Display Assembly</w:t>
       </w:r>
-      <w:bookmarkEnd w:id="30"/>
+      <w:bookmarkEnd w:id="31"/>
     </w:p>
     <w:p>
       <w:r>
@@ -9286,14 +9283,244 @@
       <w:pPr>
         <w:pStyle w:val="Heading3"/>
       </w:pPr>
-      <w:bookmarkStart w:id="31" w:name="_Toc385062949"/>
+      <w:bookmarkStart w:id="32" w:name="_Toc385062949"/>
       <w:r>
         <w:t>Sensor Assembly</w:t>
       </w:r>
-      <w:bookmarkStart w:id="32" w:name="_GoBack"/>
-      <w:bookmarkEnd w:id="31"/>
       <w:bookmarkEnd w:id="32"/>
     </w:p>
+    <w:p>
+      <w:r>
+        <w:t>The sensors used to measure the user’s location and head orientation reside on their own circuit board which must be mounted to the headset. This is accomplished by mounting the PCB inside of its own enclosure and mounting that enclosure to the rear portion of the rail assembly on the headset.</w:t>
+      </w:r>
+      <w:r>
+        <w:t xml:space="preserve"> The enclosure u</w:t>
+      </w:r>
+      <w:r>
+        <w:t xml:space="preserve">sed </w:t>
+      </w:r>
+      <w:r>
+        <w:t>will be a 5”x2.5”x2” ABS project box.</w:t>
+      </w:r>
+    </w:p>
+    <w:p>
+      <w:pPr>
+        <w:pStyle w:val="Heading4"/>
+      </w:pPr>
+      <w:r>
+        <w:t>Mounting the PCB to the enclosure</w:t>
+      </w:r>
+    </w:p>
+    <w:p>
+      <w:r>
+        <w:t>In order to mount the PCB to the enclosure, sevearal holes will first need to be drilled</w:t>
+      </w:r>
+      <w:r>
+        <w:t>.</w:t>
+      </w:r>
+      <w:r>
+        <w:t>.</w:t>
+      </w:r>
+    </w:p>
+    <w:p>
+      <w:pPr>
+        <w:pStyle w:val="Heading4"/>
+      </w:pPr>
+      <w:r>
+        <w:t>Mounting the enclosure to the rail</w:t>
+      </w:r>
+    </w:p>
+    <w:p>
+      <w:pPr>
+        <w:pStyle w:val="Heading3"/>
+      </w:pPr>
+      <w:r>
+        <w:t>Materials required</w:t>
+      </w:r>
+    </w:p>
+    <w:tbl>
+      <w:tblPr>
+        <w:tblStyle w:val="TableGrid"/>
+        <w:tblW w:w="0" w:type="auto"/>
+        <w:tblLook w:val="04A0" w:firstRow="1" w:lastRow="0" w:firstColumn="1" w:lastColumn="0" w:noHBand="0" w:noVBand="1"/>
+      </w:tblPr>
+      <w:tblGrid>
+        <w:gridCol w:w="4788"/>
+        <w:gridCol w:w="4788"/>
+      </w:tblGrid>
+      <w:tr>
+        <w:tc>
+          <w:tcPr>
+            <w:tcW w:w="4788" w:type="dxa"/>
+            <w:tcBorders>
+              <w:bottom w:val="single" w:sz="4" w:space="0" w:color="auto"/>
+            </w:tcBorders>
+            <w:shd w:val="clear" w:color="auto" w:fill="4BACC6" w:themeFill="accent5"/>
+          </w:tcPr>
+          <w:p>
+            <w:r>
+              <w:t>Material</w:t>
+            </w:r>
+          </w:p>
+        </w:tc>
+        <w:tc>
+          <w:tcPr>
+            <w:tcW w:w="4788" w:type="dxa"/>
+            <w:tcBorders>
+              <w:bottom w:val="single" w:sz="4" w:space="0" w:color="auto"/>
+            </w:tcBorders>
+            <w:shd w:val="clear" w:color="auto" w:fill="4BACC6" w:themeFill="accent5"/>
+          </w:tcPr>
+          <w:p>
+            <w:r>
+              <w:t>Quantity</w:t>
+            </w:r>
+          </w:p>
+        </w:tc>
+      </w:tr>
+      <w:tr>
+        <w:tc>
+          <w:tcPr>
+            <w:tcW w:w="4788" w:type="dxa"/>
+            <w:tcBorders>
+              <w:top w:val="single" w:sz="4" w:space="0" w:color="auto"/>
+            </w:tcBorders>
+          </w:tcPr>
+          <w:p>
+            <w:r>
+              <w:t>Hard Hat</w:t>
+            </w:r>
+          </w:p>
+        </w:tc>
+        <w:tc>
+          <w:tcPr>
+            <w:tcW w:w="4788" w:type="dxa"/>
+            <w:tcBorders>
+              <w:top w:val="single" w:sz="4" w:space="0" w:color="auto"/>
+            </w:tcBorders>
+          </w:tcPr>
+          <w:p>
+            <w:r>
+              <w:t>1</w:t>
+            </w:r>
+          </w:p>
+        </w:tc>
+      </w:tr>
+      <w:tr>
+        <w:tc>
+          <w:tcPr>
+            <w:tcW w:w="4788" w:type="dxa"/>
+          </w:tcPr>
+          <w:p>
+            <w:r>
+              <w:t>Angle aluminum, 1/8” thickness, ½” leg</w:t>
+            </w:r>
+          </w:p>
+        </w:tc>
+        <w:tc>
+          <w:tcPr>
+            <w:tcW w:w="4788" w:type="dxa"/>
+          </w:tcPr>
+          <w:p>
+            <w:r>
+              <w:t>3’</w:t>
+            </w:r>
+          </w:p>
+        </w:tc>
+      </w:tr>
+      <w:tr>
+        <w:tc>
+          <w:tcPr>
+            <w:tcW w:w="4788" w:type="dxa"/>
+          </w:tcPr>
+          <w:p>
+            <w:r>
+              <w:t>Project Box, 4”x6”x2”</w:t>
+            </w:r>
+          </w:p>
+        </w:tc>
+        <w:tc>
+          <w:tcPr>
+            <w:tcW w:w="4788" w:type="dxa"/>
+          </w:tcPr>
+          <w:p>
+            <w:r>
+              <w:t>1</w:t>
+            </w:r>
+          </w:p>
+        </w:tc>
+      </w:tr>
+      <w:tr>
+        <w:tc>
+          <w:tcPr>
+            <w:tcW w:w="4788" w:type="dxa"/>
+          </w:tcPr>
+          <w:p>
+            <w:r>
+              <w:t xml:space="preserve">Project Box, </w:t>
+            </w:r>
+            <w:r>
+              <w:t>5”x2.5”x2”</w:t>
+            </w:r>
+          </w:p>
+        </w:tc>
+        <w:tc>
+          <w:tcPr>
+            <w:tcW w:w="4788" w:type="dxa"/>
+          </w:tcPr>
+          <w:p>
+            <w:r>
+              <w:t>1</w:t>
+            </w:r>
+          </w:p>
+        </w:tc>
+      </w:tr>
+      <w:tr>
+        <w:tc>
+          <w:tcPr>
+            <w:tcW w:w="4788" w:type="dxa"/>
+          </w:tcPr>
+          <w:p>
+            <w:r>
+              <w:t>Zip ties</w:t>
+            </w:r>
+          </w:p>
+        </w:tc>
+        <w:tc>
+          <w:tcPr>
+            <w:tcW w:w="4788" w:type="dxa"/>
+          </w:tcPr>
+          <w:p>
+            <w:r>
+              <w:t>Many</w:t>
+            </w:r>
+          </w:p>
+        </w:tc>
+      </w:tr>
+      <w:tr>
+        <w:tc>
+          <w:tcPr>
+            <w:tcW w:w="4788" w:type="dxa"/>
+          </w:tcPr>
+          <w:p>
+            <w:r>
+              <w:t>Screws</w:t>
+            </w:r>
+          </w:p>
+        </w:tc>
+        <w:tc>
+          <w:tcPr>
+            <w:tcW w:w="4788" w:type="dxa"/>
+          </w:tcPr>
+          <w:p>
+            <w:r>
+              <w:t>Many</w:t>
+            </w:r>
+          </w:p>
+        </w:tc>
+      </w:tr>
+    </w:tbl>
+    <w:p/>
     <w:sectPr>
       <w:pgSz w:w="12240" w:h="15840"/>
       <w:pgMar w:top="1440" w:right="1440" w:bottom="1440" w:left="1440" w:header="720" w:footer="720" w:gutter="0"/>
@@ -11153,7 +11380,7 @@
 </file>
 
 <file path=customXml/itemProps1.xml><?xml version="1.0" encoding="utf-8"?>
-<ds:datastoreItem xmlns:ds="http://schemas.openxmlformats.org/officeDocument/2006/customXml" ds:itemID="{1B2B5313-1F13-43B4-9323-563BA2F1C8C3}">
+<ds:datastoreItem xmlns:ds="http://schemas.openxmlformats.org/officeDocument/2006/customXml" ds:itemID="{7A6E1668-3BDE-423D-8320-55716363F999}">
   <ds:schemaRefs>
     <ds:schemaRef ds:uri="http://schemas.openxmlformats.org/officeDocument/2006/bibliography"/>
   </ds:schemaRefs>

</xml_diff>

<commit_message>
typo fixed in report
</commit_message>
<xml_diff>
--- a/doc/Cornell Cup Final Report.docx
+++ b/doc/Cornell Cup Final Report.docx
@@ -46,6 +46,15 @@
     </w:p>
     <w:sdt>
       <w:sdtPr>
+        <w:rPr>
+          <w:rFonts w:asciiTheme="minorHAnsi" w:eastAsiaTheme="minorEastAsia" w:hAnsiTheme="minorHAnsi" w:cstheme="minorBidi"/>
+          <w:b w:val="0"/>
+          <w:bCs w:val="0"/>
+          <w:color w:val="auto"/>
+          <w:sz w:val="22"/>
+          <w:szCs w:val="22"/>
+          <w:lang w:eastAsia="ko-KR"/>
+        </w:rPr>
         <w:id w:val="-1396976308"/>
         <w:docPartObj>
           <w:docPartGallery w:val="Table of Contents"/>
@@ -54,12 +63,7 @@
       </w:sdtPr>
       <w:sdtEndPr>
         <w:rPr>
-          <w:rFonts w:asciiTheme="minorHAnsi" w:eastAsiaTheme="minorEastAsia" w:hAnsiTheme="minorHAnsi" w:cstheme="minorBidi"/>
           <w:noProof/>
-          <w:color w:val="auto"/>
-          <w:sz w:val="22"/>
-          <w:szCs w:val="22"/>
-          <w:lang w:eastAsia="ko-KR"/>
         </w:rPr>
       </w:sdtEndPr>
       <w:sdtContent>
@@ -2645,24 +2649,14 @@
       <w:r>
         <w:t xml:space="preserve">Table </w:t>
       </w:r>
-      <w:r>
-        <w:fldChar w:fldCharType="begin"/>
-      </w:r>
-      <w:r>
-        <w:instrText xml:space="preserve"> SEQ Table \* ARABIC </w:instrText>
-      </w:r>
-      <w:r>
-        <w:fldChar w:fldCharType="separate"/>
-      </w:r>
-      <w:r>
-        <w:rPr>
-          <w:noProof/>
-        </w:rPr>
-        <w:t>1</w:t>
-      </w:r>
-      <w:r>
-        <w:fldChar w:fldCharType="end"/>
-      </w:r>
+      <w:fldSimple w:instr=" SEQ Table \* ARABIC ">
+        <w:r>
+          <w:rPr>
+            <w:noProof/>
+          </w:rPr>
+          <w:t>1</w:t>
+        </w:r>
+      </w:fldSimple>
     </w:p>
     <w:tbl>
       <w:tblPr>
@@ -8133,24 +8127,14 @@
       <w:r>
         <w:t xml:space="preserve">Table </w:t>
       </w:r>
-      <w:r>
-        <w:fldChar w:fldCharType="begin"/>
-      </w:r>
-      <w:r>
-        <w:instrText xml:space="preserve"> SEQ Table \* ARABIC </w:instrText>
-      </w:r>
-      <w:r>
-        <w:fldChar w:fldCharType="separate"/>
-      </w:r>
-      <w:r>
-        <w:rPr>
-          <w:noProof/>
-        </w:rPr>
-        <w:t>2</w:t>
-      </w:r>
-      <w:r>
-        <w:fldChar w:fldCharType="end"/>
-      </w:r>
+      <w:fldSimple w:instr=" SEQ Table \* ARABIC ">
+        <w:r>
+          <w:rPr>
+            <w:noProof/>
+          </w:rPr>
+          <w:t>2</w:t>
+        </w:r>
+      </w:fldSimple>
     </w:p>
     <w:tbl>
       <w:tblPr>
@@ -8293,6 +8277,7 @@
           <w:docPartUnique/>
         </w:docPartObj>
       </w:sdtPr>
+      <w:sdtEndPr/>
       <w:sdtContent>
         <w:p>
           <w:pPr>
@@ -8308,6 +8293,7 @@
             <w:id w:val="111145805"/>
             <w:bibliography/>
           </w:sdtPr>
+          <w:sdtEndPr/>
           <w:sdtContent>
             <w:p>
               <w:r>
@@ -9245,18 +9231,16 @@
       <w:r>
         <w:t xml:space="preserve"> The material used will be aluminum angle bar with 1/8” thickness and ½” length.</w:t>
       </w:r>
-      <w:bookmarkStart w:id="30" w:name="_GoBack"/>
-      <w:bookmarkEnd w:id="30"/>
     </w:p>
     <w:p>
       <w:pPr>
         <w:pStyle w:val="Heading3"/>
       </w:pPr>
-      <w:bookmarkStart w:id="31" w:name="_Toc385062948"/>
+      <w:bookmarkStart w:id="30" w:name="_Toc385062948"/>
       <w:r>
         <w:t>Display Assembly</w:t>
       </w:r>
-      <w:bookmarkEnd w:id="31"/>
+      <w:bookmarkEnd w:id="30"/>
     </w:p>
     <w:p>
       <w:r>
@@ -9283,11 +9267,11 @@
       <w:pPr>
         <w:pStyle w:val="Heading3"/>
       </w:pPr>
-      <w:bookmarkStart w:id="32" w:name="_Toc385062949"/>
+      <w:bookmarkStart w:id="31" w:name="_Toc385062949"/>
       <w:r>
         <w:t>Sensor Assembly</w:t>
       </w:r>
-      <w:bookmarkEnd w:id="32"/>
+      <w:bookmarkEnd w:id="31"/>
     </w:p>
     <w:p>
       <w:r>
@@ -9313,14 +9297,19 @@
     </w:p>
     <w:p>
       <w:r>
-        <w:t>In order to mount the PCB to the enclosure, sevearal holes will first need to be drilled</w:t>
+        <w:t xml:space="preserve">In order to mount the PCB to the enclosure, </w:t>
+      </w:r>
+      <w:r>
+        <w:t>several</w:t>
+      </w:r>
+      <w:r>
+        <w:t xml:space="preserve"> holes will first need to be drilled</w:t>
       </w:r>
       <w:r>
         <w:t>.</w:t>
       </w:r>
-      <w:r>
-        <w:t>.</w:t>
-      </w:r>
+      <w:bookmarkStart w:id="32" w:name="_GoBack"/>
+      <w:bookmarkEnd w:id="32"/>
     </w:p>
     <w:p>
       <w:pPr>
@@ -11380,7 +11369,7 @@
 </file>
 
 <file path=customXml/itemProps1.xml><?xml version="1.0" encoding="utf-8"?>
-<ds:datastoreItem xmlns:ds="http://schemas.openxmlformats.org/officeDocument/2006/customXml" ds:itemID="{7A6E1668-3BDE-423D-8320-55716363F999}">
+<ds:datastoreItem xmlns:ds="http://schemas.openxmlformats.org/officeDocument/2006/customXml" ds:itemID="{F0AD137E-0801-498A-B4D9-87B4B2CBC9AF}">
   <ds:schemaRefs>
     <ds:schemaRef ds:uri="http://schemas.openxmlformats.org/officeDocument/2006/bibliography"/>
   </ds:schemaRefs>

</xml_diff>

<commit_message>
Update final report, add pictures to test section, need captions
</commit_message>
<xml_diff>
--- a/doc/Cornell Cup Final Report.docx
+++ b/doc/Cornell Cup Final Report.docx
@@ -12117,21 +12117,7 @@
             <w:rFonts w:ascii="Cambria Math" w:hAnsi="Cambria Math"/>
             <w:lang w:eastAsia="ko-KR"/>
           </w:rPr>
-          <m:t>480</m:t>
-        </m:r>
-        <m:r>
-          <w:rPr>
-            <w:rFonts w:ascii="Cambria Math" w:hAnsi="Cambria Math"/>
-            <w:lang w:eastAsia="ko-KR"/>
-          </w:rPr>
-          <m:t>*</m:t>
-        </m:r>
-        <m:r>
-          <w:rPr>
-            <w:rFonts w:ascii="Cambria Math" w:hAnsi="Cambria Math"/>
-            <w:lang w:eastAsia="ko-KR"/>
-          </w:rPr>
-          <m:t>272</m:t>
+          <m:t>480*272</m:t>
         </m:r>
       </m:oMath>
       <w:r>
@@ -13458,13 +13444,8 @@
         </m:sSub>
       </m:oMath>
       <w:r>
-        <w:t xml:space="preserve"> = 3.7 V nomi</w:t>
-      </w:r>
-      <w:proofErr w:type="spellStart"/>
-      <w:r>
-        <w:t>nally</w:t>
-      </w:r>
-      <w:proofErr w:type="spellEnd"/>
+        <w:t xml:space="preserve"> = 3.7 V nominally</w:t>
+      </w:r>
       <w:r>
         <w:t xml:space="preserve"> </w:t>
       </w:r>
@@ -13858,19 +13839,7 @@
           <w:rPr>
             <w:rFonts w:ascii="Cambria Math" w:hAnsi="Cambria Math"/>
           </w:rPr>
-          <m:t>5.14 A</m:t>
-        </m:r>
-        <m:r>
-          <w:rPr>
-            <w:rFonts w:ascii="Cambria Math" w:hAnsi="Cambria Math"/>
-          </w:rPr>
-          <m:t>*</m:t>
-        </m:r>
-        <m:r>
-          <w:rPr>
-            <w:rFonts w:ascii="Cambria Math" w:hAnsi="Cambria Math"/>
-          </w:rPr>
-          <m:t>hr</m:t>
+          <m:t>5.14 A*hr</m:t>
         </m:r>
       </m:oMath>
       <w:r>
@@ -13881,25 +13850,7 @@
           <w:rPr>
             <w:rFonts w:ascii="Cambria Math" w:hAnsi="Cambria Math"/>
           </w:rPr>
-          <m:t>6 A</m:t>
-        </m:r>
-        <m:r>
-          <w:rPr>
-            <w:rFonts w:ascii="Cambria Math" w:hAnsi="Cambria Math"/>
-          </w:rPr>
-          <m:t>*</m:t>
-        </m:r>
-        <m:r>
-          <w:rPr>
-            <w:rFonts w:ascii="Cambria Math" w:hAnsi="Cambria Math"/>
-          </w:rPr>
-          <m:t>hr</m:t>
-        </m:r>
-        <m:r>
-          <w:rPr>
-            <w:rFonts w:ascii="Cambria Math" w:hAnsi="Cambria Math"/>
-          </w:rPr>
-          <m:t>.</m:t>
+          <m:t>6 A*hr.</m:t>
         </m:r>
       </m:oMath>
     </w:p>
@@ -14031,13 +13982,7 @@
         <w:pStyle w:val="Text"/>
       </w:pPr>
       <w:r>
-        <w:t xml:space="preserve">Two convenient choices were found for the </w:t>
-      </w:r>
-      <w:r>
-        <w:t xml:space="preserve">Phase 1 </w:t>
-      </w:r>
-      <w:r>
-        <w:t xml:space="preserve">battery, a SparkFun prismatic cell </w:t>
+        <w:t xml:space="preserve">Two convenient choices were found for the Phase 1 battery, a SparkFun prismatic cell </w:t>
       </w:r>
       <w:sdt>
         <w:sdtPr>
@@ -25156,7 +25101,6 @@
           </w:tblGrid>
           <w:tr>
             <w:trPr>
-              <w:divId w:val="1977179270"/>
               <w:tblCellSpacing w:w="15" w:type="dxa"/>
             </w:trPr>
             <w:tc>
@@ -25202,7 +25146,6 @@
           </w:tr>
           <w:tr>
             <w:trPr>
-              <w:divId w:val="1977179270"/>
               <w:tblCellSpacing w:w="15" w:type="dxa"/>
             </w:trPr>
             <w:tc>
@@ -25262,7 +25205,6 @@
           </w:tr>
           <w:tr>
             <w:trPr>
-              <w:divId w:val="1977179270"/>
               <w:tblCellSpacing w:w="15" w:type="dxa"/>
             </w:trPr>
             <w:tc>
@@ -25308,7 +25250,6 @@
           </w:tr>
           <w:tr>
             <w:trPr>
-              <w:divId w:val="1977179270"/>
               <w:tblCellSpacing w:w="15" w:type="dxa"/>
             </w:trPr>
             <w:tc>
@@ -25354,7 +25295,6 @@
           </w:tr>
           <w:tr>
             <w:trPr>
-              <w:divId w:val="1977179270"/>
               <w:tblCellSpacing w:w="15" w:type="dxa"/>
             </w:trPr>
             <w:tc>
@@ -25400,7 +25340,6 @@
           </w:tr>
           <w:tr>
             <w:trPr>
-              <w:divId w:val="1977179270"/>
               <w:tblCellSpacing w:w="15" w:type="dxa"/>
             </w:trPr>
             <w:tc>
@@ -25446,7 +25385,6 @@
           </w:tr>
           <w:tr>
             <w:trPr>
-              <w:divId w:val="1977179270"/>
               <w:tblCellSpacing w:w="15" w:type="dxa"/>
             </w:trPr>
             <w:tc>
@@ -25492,7 +25430,6 @@
           </w:tr>
           <w:tr>
             <w:trPr>
-              <w:divId w:val="1977179270"/>
               <w:tblCellSpacing w:w="15" w:type="dxa"/>
             </w:trPr>
             <w:tc>
@@ -25538,7 +25475,6 @@
           </w:tr>
           <w:tr>
             <w:trPr>
-              <w:divId w:val="1977179270"/>
               <w:tblCellSpacing w:w="15" w:type="dxa"/>
             </w:trPr>
             <w:tc>
@@ -25584,7 +25520,6 @@
           </w:tr>
           <w:tr>
             <w:trPr>
-              <w:divId w:val="1977179270"/>
               <w:tblCellSpacing w:w="15" w:type="dxa"/>
             </w:trPr>
             <w:tc>
@@ -25630,7 +25565,6 @@
           </w:tr>
           <w:tr>
             <w:trPr>
-              <w:divId w:val="1977179270"/>
               <w:tblCellSpacing w:w="15" w:type="dxa"/>
             </w:trPr>
             <w:tc>
@@ -25676,7 +25610,6 @@
           </w:tr>
           <w:tr>
             <w:trPr>
-              <w:divId w:val="1977179270"/>
               <w:tblCellSpacing w:w="15" w:type="dxa"/>
             </w:trPr>
             <w:tc>
@@ -25722,7 +25655,6 @@
           </w:tr>
           <w:tr>
             <w:trPr>
-              <w:divId w:val="1977179270"/>
               <w:tblCellSpacing w:w="15" w:type="dxa"/>
             </w:trPr>
             <w:tc>
@@ -25783,7 +25715,6 @@
           </w:tr>
           <w:tr>
             <w:trPr>
-              <w:divId w:val="1977179270"/>
               <w:tblCellSpacing w:w="15" w:type="dxa"/>
             </w:trPr>
             <w:tc>
@@ -25830,7 +25761,6 @@
           </w:tr>
           <w:tr>
             <w:trPr>
-              <w:divId w:val="1977179270"/>
               <w:tblCellSpacing w:w="15" w:type="dxa"/>
             </w:trPr>
             <w:tc>
@@ -25876,7 +25806,6 @@
           </w:tr>
           <w:tr>
             <w:trPr>
-              <w:divId w:val="1977179270"/>
               <w:tblCellSpacing w:w="15" w:type="dxa"/>
             </w:trPr>
             <w:tc>
@@ -25922,7 +25851,6 @@
           </w:tr>
           <w:tr>
             <w:trPr>
-              <w:divId w:val="1977179270"/>
               <w:tblCellSpacing w:w="15" w:type="dxa"/>
             </w:trPr>
             <w:tc>
@@ -25968,7 +25896,6 @@
           </w:tr>
           <w:tr>
             <w:trPr>
-              <w:divId w:val="1977179270"/>
               <w:tblCellSpacing w:w="15" w:type="dxa"/>
             </w:trPr>
             <w:tc>
@@ -26014,7 +25941,6 @@
           </w:tr>
           <w:tr>
             <w:trPr>
-              <w:divId w:val="1977179270"/>
               <w:tblCellSpacing w:w="15" w:type="dxa"/>
             </w:trPr>
             <w:tc>
@@ -26060,7 +25986,6 @@
           </w:tr>
           <w:tr>
             <w:trPr>
-              <w:divId w:val="1977179270"/>
               <w:tblCellSpacing w:w="15" w:type="dxa"/>
             </w:trPr>
             <w:tc>
@@ -26106,7 +26031,6 @@
           </w:tr>
           <w:tr>
             <w:trPr>
-              <w:divId w:val="1977179270"/>
               <w:tblCellSpacing w:w="15" w:type="dxa"/>
             </w:trPr>
             <w:tc>
@@ -26152,7 +26076,6 @@
           </w:tr>
           <w:tr>
             <w:trPr>
-              <w:divId w:val="1977179270"/>
               <w:tblCellSpacing w:w="15" w:type="dxa"/>
             </w:trPr>
             <w:tc>
@@ -26198,7 +26121,6 @@
           </w:tr>
           <w:tr>
             <w:trPr>
-              <w:divId w:val="1977179270"/>
               <w:tblCellSpacing w:w="15" w:type="dxa"/>
             </w:trPr>
             <w:tc>
@@ -26244,7 +26166,6 @@
           </w:tr>
           <w:tr>
             <w:trPr>
-              <w:divId w:val="1977179270"/>
               <w:tblCellSpacing w:w="15" w:type="dxa"/>
             </w:trPr>
             <w:tc>
@@ -26290,7 +26211,6 @@
           </w:tr>
           <w:tr>
             <w:trPr>
-              <w:divId w:val="1977179270"/>
               <w:tblCellSpacing w:w="15" w:type="dxa"/>
             </w:trPr>
             <w:tc>
@@ -26337,7 +26257,6 @@
         </w:tbl>
         <w:p>
           <w:pPr>
-            <w:divId w:val="1977179270"/>
             <w:rPr>
               <w:rFonts w:eastAsia="Times New Roman"/>
               <w:noProof/>
@@ -26495,11 +26414,66 @@
     </w:p>
     <w:p>
       <w:pPr>
+        <w:pStyle w:val="Text"/>
+        <w:rPr>
+          <w:lang w:eastAsia="ko-KR"/>
+        </w:rPr>
+      </w:pPr>
+      <w:r>
+        <w:rPr>
+          <w:noProof/>
+        </w:rPr>
+        <w:drawing>
+          <wp:inline distT="0" distB="0" distL="0" distR="0" wp14:anchorId="6B7E66CB" wp14:editId="6B3A5B13">
+            <wp:extent cx="5943600" cy="4457700"/>
+            <wp:effectExtent l="0" t="0" r="0" b="0"/>
+            <wp:docPr id="23" name="Picture 23"/>
+            <wp:cNvGraphicFramePr>
+              <a:graphicFrameLocks xmlns:a="http://schemas.openxmlformats.org/drawingml/2006/main" noChangeAspect="1"/>
+            </wp:cNvGraphicFramePr>
+            <a:graphic xmlns:a="http://schemas.openxmlformats.org/drawingml/2006/main">
+              <a:graphicData uri="http://schemas.openxmlformats.org/drawingml/2006/picture">
+                <pic:pic xmlns:pic="http://schemas.openxmlformats.org/drawingml/2006/picture">
+                  <pic:nvPicPr>
+                    <pic:cNvPr id="0" name="pcb_one2one_1.jpg"/>
+                    <pic:cNvPicPr/>
+                  </pic:nvPicPr>
+                  <pic:blipFill>
+                    <a:blip r:embed="rId20">
+                      <a:extLst>
+                        <a:ext uri="{28A0092B-C50C-407E-A947-70E740481C1C}">
+                          <a14:useLocalDpi xmlns:a14="http://schemas.microsoft.com/office/drawing/2010/main" val="0"/>
+                        </a:ext>
+                      </a:extLst>
+                    </a:blip>
+                    <a:stretch>
+                      <a:fillRect/>
+                    </a:stretch>
+                  </pic:blipFill>
+                  <pic:spPr>
+                    <a:xfrm>
+                      <a:off x="0" y="0"/>
+                      <a:ext cx="5943600" cy="4457700"/>
+                    </a:xfrm>
+                    <a:prstGeom prst="rect">
+                      <a:avLst/>
+                    </a:prstGeom>
+                  </pic:spPr>
+                </pic:pic>
+              </a:graphicData>
+            </a:graphic>
+          </wp:inline>
+        </w:drawing>
+      </w:r>
+    </w:p>
+    <w:p>
+      <w:pPr>
         <w:pStyle w:val="Heading3"/>
       </w:pPr>
       <w:bookmarkStart w:id="71" w:name="_Ref385506265"/>
       <w:bookmarkStart w:id="72" w:name="_Toc385527288"/>
       <w:r>
+        <w:lastRenderedPageBreak/>
         <w:t>PCB Continuity and Functionality</w:t>
       </w:r>
       <w:r>
@@ -26507,6 +26481,60 @@
       </w:r>
       <w:bookmarkEnd w:id="71"/>
       <w:bookmarkEnd w:id="72"/>
+    </w:p>
+    <w:p>
+      <w:pPr>
+        <w:pStyle w:val="Text"/>
+        <w:rPr>
+          <w:lang w:eastAsia="ko-KR"/>
+        </w:rPr>
+      </w:pPr>
+      <w:r>
+        <w:rPr>
+          <w:noProof/>
+        </w:rPr>
+        <w:drawing>
+          <wp:inline distT="0" distB="0" distL="0" distR="0" wp14:anchorId="56ACB413" wp14:editId="3A85311E">
+            <wp:extent cx="5943600" cy="4457700"/>
+            <wp:effectExtent l="0" t="0" r="0" b="0"/>
+            <wp:docPr id="24" name="Picture 24"/>
+            <wp:cNvGraphicFramePr>
+              <a:graphicFrameLocks xmlns:a="http://schemas.openxmlformats.org/drawingml/2006/main" noChangeAspect="1"/>
+            </wp:cNvGraphicFramePr>
+            <a:graphic xmlns:a="http://schemas.openxmlformats.org/drawingml/2006/main">
+              <a:graphicData uri="http://schemas.openxmlformats.org/drawingml/2006/picture">
+                <pic:pic xmlns:pic="http://schemas.openxmlformats.org/drawingml/2006/picture">
+                  <pic:nvPicPr>
+                    <pic:cNvPr id="0" name="pcb_hairline_short.jpg"/>
+                    <pic:cNvPicPr/>
+                  </pic:nvPicPr>
+                  <pic:blipFill>
+                    <a:blip r:embed="rId21">
+                      <a:extLst>
+                        <a:ext uri="{28A0092B-C50C-407E-A947-70E740481C1C}">
+                          <a14:useLocalDpi xmlns:a14="http://schemas.microsoft.com/office/drawing/2010/main" val="0"/>
+                        </a:ext>
+                      </a:extLst>
+                    </a:blip>
+                    <a:stretch>
+                      <a:fillRect/>
+                    </a:stretch>
+                  </pic:blipFill>
+                  <pic:spPr>
+                    <a:xfrm>
+                      <a:off x="0" y="0"/>
+                      <a:ext cx="5943600" cy="4457700"/>
+                    </a:xfrm>
+                    <a:prstGeom prst="rect">
+                      <a:avLst/>
+                    </a:prstGeom>
+                  </pic:spPr>
+                </pic:pic>
+              </a:graphicData>
+            </a:graphic>
+          </wp:inline>
+        </w:drawing>
+      </w:r>
     </w:p>
     <w:p>
       <w:pPr>
@@ -26515,10 +26543,66 @@
       <w:bookmarkStart w:id="73" w:name="_Ref385506284"/>
       <w:bookmarkStart w:id="74" w:name="_Toc385527289"/>
       <w:r>
+        <w:lastRenderedPageBreak/>
         <w:t>Power Supply Burn-In</w:t>
       </w:r>
       <w:bookmarkEnd w:id="73"/>
       <w:bookmarkEnd w:id="74"/>
+    </w:p>
+    <w:p>
+      <w:pPr>
+        <w:pStyle w:val="Text"/>
+        <w:rPr>
+          <w:lang w:eastAsia="ko-KR"/>
+        </w:rPr>
+      </w:pPr>
+      <w:r>
+        <w:rPr>
+          <w:noProof/>
+          <w:lang w:eastAsia="ko-KR"/>
+        </w:rPr>
+        <w:drawing>
+          <wp:inline distT="0" distB="0" distL="0" distR="0" wp14:anchorId="3E6E7173" wp14:editId="2E032C5C">
+            <wp:extent cx="5943600" cy="4991735"/>
+            <wp:effectExtent l="0" t="0" r="0" b="0"/>
+            <wp:docPr id="22" name="Picture 22"/>
+            <wp:cNvGraphicFramePr>
+              <a:graphicFrameLocks xmlns:a="http://schemas.openxmlformats.org/drawingml/2006/main" noChangeAspect="1"/>
+            </wp:cNvGraphicFramePr>
+            <a:graphic xmlns:a="http://schemas.openxmlformats.org/drawingml/2006/main">
+              <a:graphicData uri="http://schemas.openxmlformats.org/drawingml/2006/picture">
+                <pic:pic xmlns:pic="http://schemas.openxmlformats.org/drawingml/2006/picture">
+                  <pic:nvPicPr>
+                    <pic:cNvPr id="0" name="power_supply_burnin.jpg"/>
+                    <pic:cNvPicPr/>
+                  </pic:nvPicPr>
+                  <pic:blipFill>
+                    <a:blip r:embed="rId22">
+                      <a:extLst>
+                        <a:ext uri="{28A0092B-C50C-407E-A947-70E740481C1C}">
+                          <a14:useLocalDpi xmlns:a14="http://schemas.microsoft.com/office/drawing/2010/main" val="0"/>
+                        </a:ext>
+                      </a:extLst>
+                    </a:blip>
+                    <a:stretch>
+                      <a:fillRect/>
+                    </a:stretch>
+                  </pic:blipFill>
+                  <pic:spPr>
+                    <a:xfrm>
+                      <a:off x="0" y="0"/>
+                      <a:ext cx="5943600" cy="4991735"/>
+                    </a:xfrm>
+                    <a:prstGeom prst="rect">
+                      <a:avLst/>
+                    </a:prstGeom>
+                  </pic:spPr>
+                </pic:pic>
+              </a:graphicData>
+            </a:graphic>
+          </wp:inline>
+        </w:drawing>
+      </w:r>
     </w:p>
     <w:p>
       <w:pPr>
@@ -26529,6 +26613,14 @@
         <w:t>Total Runtime Test</w:t>
       </w:r>
       <w:bookmarkEnd w:id="75"/>
+    </w:p>
+    <w:p>
+      <w:pPr>
+        <w:pStyle w:val="Text"/>
+        <w:rPr>
+          <w:lang w:eastAsia="ko-KR"/>
+        </w:rPr>
+      </w:pPr>
     </w:p>
     <w:p>
       <w:pPr>
@@ -26537,6 +26629,7 @@
       <w:bookmarkStart w:id="76" w:name="_Ref385506203"/>
       <w:bookmarkStart w:id="77" w:name="_Toc385527291"/>
       <w:r>
+        <w:lastRenderedPageBreak/>
         <w:t xml:space="preserve">Wireless </w:t>
       </w:r>
       <w:r>
@@ -26544,6 +26637,61 @@
       </w:r>
       <w:bookmarkEnd w:id="76"/>
       <w:bookmarkEnd w:id="77"/>
+    </w:p>
+    <w:p>
+      <w:pPr>
+        <w:pStyle w:val="Text"/>
+        <w:rPr>
+          <w:lang w:eastAsia="ko-KR"/>
+        </w:rPr>
+      </w:pPr>
+      <w:r>
+        <w:rPr>
+          <w:noProof/>
+          <w:lang w:eastAsia="ko-KR"/>
+        </w:rPr>
+        <w:drawing>
+          <wp:inline distT="0" distB="0" distL="0" distR="0" wp14:anchorId="79598797" wp14:editId="7AB3A1F0">
+            <wp:extent cx="5943600" cy="7418070"/>
+            <wp:effectExtent l="0" t="0" r="0" b="0"/>
+            <wp:docPr id="19" name="Picture 19"/>
+            <wp:cNvGraphicFramePr>
+              <a:graphicFrameLocks xmlns:a="http://schemas.openxmlformats.org/drawingml/2006/main" noChangeAspect="1"/>
+            </wp:cNvGraphicFramePr>
+            <a:graphic xmlns:a="http://schemas.openxmlformats.org/drawingml/2006/main">
+              <a:graphicData uri="http://schemas.openxmlformats.org/drawingml/2006/picture">
+                <pic:pic xmlns:pic="http://schemas.openxmlformats.org/drawingml/2006/picture">
+                  <pic:nvPicPr>
+                    <pic:cNvPr id="0" name="xbee_range_test_v2.jpg"/>
+                    <pic:cNvPicPr/>
+                  </pic:nvPicPr>
+                  <pic:blipFill>
+                    <a:blip r:embed="rId23">
+                      <a:extLst>
+                        <a:ext uri="{28A0092B-C50C-407E-A947-70E740481C1C}">
+                          <a14:useLocalDpi xmlns:a14="http://schemas.microsoft.com/office/drawing/2010/main" val="0"/>
+                        </a:ext>
+                      </a:extLst>
+                    </a:blip>
+                    <a:stretch>
+                      <a:fillRect/>
+                    </a:stretch>
+                  </pic:blipFill>
+                  <pic:spPr>
+                    <a:xfrm>
+                      <a:off x="0" y="0"/>
+                      <a:ext cx="5943600" cy="7418070"/>
+                    </a:xfrm>
+                    <a:prstGeom prst="rect">
+                      <a:avLst/>
+                    </a:prstGeom>
+                  </pic:spPr>
+                </pic:pic>
+              </a:graphicData>
+            </a:graphic>
+          </wp:inline>
+        </w:drawing>
+      </w:r>
     </w:p>
     <w:p>
       <w:pPr>
@@ -26562,15 +26710,214 @@
     </w:p>
     <w:p>
       <w:pPr>
+        <w:pStyle w:val="Text"/>
+        <w:rPr>
+          <w:lang w:eastAsia="ko-KR"/>
+        </w:rPr>
+      </w:pPr>
+      <w:r>
+        <w:rPr>
+          <w:lang w:eastAsia="ko-KR"/>
+        </w:rPr>
+        <w:t>[IMAGE: Ping]</w:t>
+      </w:r>
+    </w:p>
+    <w:p>
+      <w:pPr>
         <w:pStyle w:val="Heading3"/>
       </w:pPr>
       <w:bookmarkStart w:id="80" w:name="_Ref385506188"/>
       <w:bookmarkStart w:id="81" w:name="_Toc385527293"/>
       <w:r>
+        <w:lastRenderedPageBreak/>
         <w:t>GPS Total Accuracy Test</w:t>
       </w:r>
       <w:bookmarkEnd w:id="80"/>
       <w:bookmarkEnd w:id="81"/>
+    </w:p>
+    <w:p>
+      <w:pPr>
+        <w:pStyle w:val="Text"/>
+        <w:rPr>
+          <w:lang w:eastAsia="ko-KR"/>
+        </w:rPr>
+      </w:pPr>
+      <w:r>
+        <w:rPr>
+          <w:noProof/>
+        </w:rPr>
+        <w:drawing>
+          <wp:inline distT="0" distB="0" distL="0" distR="0" wp14:anchorId="0C6C8668" wp14:editId="3A6CE8DF">
+            <wp:extent cx="3235795" cy="5945771"/>
+            <wp:effectExtent l="0" t="2540" r="635" b="635"/>
+            <wp:docPr id="26" name="Picture 26"/>
+            <wp:cNvGraphicFramePr>
+              <a:graphicFrameLocks xmlns:a="http://schemas.openxmlformats.org/drawingml/2006/main" noChangeAspect="1"/>
+            </wp:cNvGraphicFramePr>
+            <a:graphic xmlns:a="http://schemas.openxmlformats.org/drawingml/2006/main">
+              <a:graphicData uri="http://schemas.openxmlformats.org/drawingml/2006/picture">
+                <pic:pic xmlns:pic="http://schemas.openxmlformats.org/drawingml/2006/picture">
+                  <pic:nvPicPr>
+                    <pic:cNvPr id="0" name=""/>
+                    <pic:cNvPicPr/>
+                  </pic:nvPicPr>
+                  <pic:blipFill rotWithShape="1">
+                    <a:blip r:embed="rId24" cstate="print">
+                      <a:extLst>
+                        <a:ext uri="{28A0092B-C50C-407E-A947-70E740481C1C}">
+                          <a14:useLocalDpi xmlns:a14="http://schemas.microsoft.com/office/drawing/2010/main" val="0"/>
+                        </a:ext>
+                      </a:extLst>
+                    </a:blip>
+                    <a:srcRect/>
+                    <a:stretch/>
+                  </pic:blipFill>
+                  <pic:spPr bwMode="auto">
+                    <a:xfrm rot="16200000">
+                      <a:off x="0" y="0"/>
+                      <a:ext cx="3213932" cy="5905597"/>
+                    </a:xfrm>
+                    <a:prstGeom prst="rect">
+                      <a:avLst/>
+                    </a:prstGeom>
+                    <a:ln>
+                      <a:noFill/>
+                    </a:ln>
+                    <a:extLst>
+                      <a:ext uri="{53640926-AAD7-44D8-BBD7-CCE9431645EC}">
+                        <a14:shadowObscured xmlns:a14="http://schemas.microsoft.com/office/drawing/2010/main"/>
+                      </a:ext>
+                    </a:extLst>
+                  </pic:spPr>
+                </pic:pic>
+              </a:graphicData>
+            </a:graphic>
+          </wp:inline>
+        </w:drawing>
+      </w:r>
+    </w:p>
+    <w:p>
+      <w:pPr>
+        <w:pStyle w:val="Text"/>
+        <w:rPr>
+          <w:lang w:eastAsia="ko-KR"/>
+        </w:rPr>
+      </w:pPr>
+      <w:r>
+        <w:rPr>
+          <w:noProof/>
+        </w:rPr>
+        <w:drawing>
+          <wp:inline distT="0" distB="0" distL="0" distR="0" wp14:anchorId="0EE7D149" wp14:editId="6E5494BD">
+            <wp:extent cx="5934075" cy="4344084"/>
+            <wp:effectExtent l="0" t="0" r="0" b="0"/>
+            <wp:docPr id="27" name="Picture 27"/>
+            <wp:cNvGraphicFramePr>
+              <a:graphicFrameLocks xmlns:a="http://schemas.openxmlformats.org/drawingml/2006/main" noChangeAspect="1"/>
+            </wp:cNvGraphicFramePr>
+            <a:graphic xmlns:a="http://schemas.openxmlformats.org/drawingml/2006/main">
+              <a:graphicData uri="http://schemas.openxmlformats.org/drawingml/2006/picture">
+                <pic:pic xmlns:pic="http://schemas.openxmlformats.org/drawingml/2006/picture">
+                  <pic:nvPicPr>
+                    <pic:cNvPr id="0" name=""/>
+                    <pic:cNvPicPr/>
+                  </pic:nvPicPr>
+                  <pic:blipFill rotWithShape="1">
+                    <a:blip r:embed="rId25" cstate="print">
+                      <a:extLst>
+                        <a:ext uri="{28A0092B-C50C-407E-A947-70E740481C1C}">
+                          <a14:useLocalDpi xmlns:a14="http://schemas.microsoft.com/office/drawing/2010/main" val="0"/>
+                        </a:ext>
+                      </a:extLst>
+                    </a:blip>
+                    <a:srcRect/>
+                    <a:stretch/>
+                  </pic:blipFill>
+                  <pic:spPr bwMode="auto">
+                    <a:xfrm>
+                      <a:off x="0" y="0"/>
+                      <a:ext cx="5934075" cy="4344084"/>
+                    </a:xfrm>
+                    <a:prstGeom prst="rect">
+                      <a:avLst/>
+                    </a:prstGeom>
+                    <a:ln>
+                      <a:noFill/>
+                    </a:ln>
+                    <a:extLst>
+                      <a:ext uri="{53640926-AAD7-44D8-BBD7-CCE9431645EC}">
+                        <a14:shadowObscured xmlns:a14="http://schemas.microsoft.com/office/drawing/2010/main"/>
+                      </a:ext>
+                    </a:extLst>
+                  </pic:spPr>
+                </pic:pic>
+              </a:graphicData>
+            </a:graphic>
+          </wp:inline>
+        </w:drawing>
+      </w:r>
+    </w:p>
+    <w:p>
+      <w:pPr>
+        <w:pStyle w:val="Text"/>
+        <w:rPr>
+          <w:lang w:eastAsia="ko-KR"/>
+        </w:rPr>
+      </w:pPr>
+      <w:r>
+        <w:rPr>
+          <w:noProof/>
+        </w:rPr>
+        <w:lastRenderedPageBreak/>
+        <w:drawing>
+          <wp:inline distT="0" distB="0" distL="0" distR="0" wp14:anchorId="5DA9A9DC" wp14:editId="50E6370F">
+            <wp:extent cx="5943600" cy="3652092"/>
+            <wp:effectExtent l="0" t="0" r="0" b="5715"/>
+            <wp:docPr id="28" name="Picture 28"/>
+            <wp:cNvGraphicFramePr>
+              <a:graphicFrameLocks xmlns:a="http://schemas.openxmlformats.org/drawingml/2006/main" noChangeAspect="1"/>
+            </wp:cNvGraphicFramePr>
+            <a:graphic xmlns:a="http://schemas.openxmlformats.org/drawingml/2006/main">
+              <a:graphicData uri="http://schemas.openxmlformats.org/drawingml/2006/picture">
+                <pic:pic xmlns:pic="http://schemas.openxmlformats.org/drawingml/2006/picture">
+                  <pic:nvPicPr>
+                    <pic:cNvPr id="0" name=""/>
+                    <pic:cNvPicPr/>
+                  </pic:nvPicPr>
+                  <pic:blipFill rotWithShape="1">
+                    <a:blip r:embed="rId26" cstate="print">
+                      <a:extLst>
+                        <a:ext uri="{28A0092B-C50C-407E-A947-70E740481C1C}">
+                          <a14:useLocalDpi xmlns:a14="http://schemas.microsoft.com/office/drawing/2010/main" val="0"/>
+                        </a:ext>
+                      </a:extLst>
+                    </a:blip>
+                    <a:srcRect/>
+                    <a:stretch/>
+                  </pic:blipFill>
+                  <pic:spPr bwMode="auto">
+                    <a:xfrm>
+                      <a:off x="0" y="0"/>
+                      <a:ext cx="5943600" cy="3652092"/>
+                    </a:xfrm>
+                    <a:prstGeom prst="rect">
+                      <a:avLst/>
+                    </a:prstGeom>
+                    <a:ln>
+                      <a:noFill/>
+                    </a:ln>
+                    <a:extLst>
+                      <a:ext uri="{53640926-AAD7-44D8-BBD7-CCE9431645EC}">
+                        <a14:shadowObscured xmlns:a14="http://schemas.microsoft.com/office/drawing/2010/main"/>
+                      </a:ext>
+                    </a:extLst>
+                  </pic:spPr>
+                </pic:pic>
+              </a:graphicData>
+            </a:graphic>
+          </wp:inline>
+        </w:drawing>
+      </w:r>
     </w:p>
     <w:p>
       <w:pPr>
@@ -26586,40 +26933,165 @@
     </w:p>
     <w:p>
       <w:pPr>
-        <w:pStyle w:val="Heading3"/>
+        <w:pStyle w:val="Text"/>
+        <w:rPr>
+          <w:lang w:eastAsia="ko-KR"/>
+        </w:rPr>
       </w:pPr>
-      <w:bookmarkStart w:id="84" w:name="_Ref385506305"/>
-      <w:bookmarkStart w:id="85" w:name="_Toc385527295"/>
-      <w:r>
-        <w:t>Head Tracking Test</w:t>
-      </w:r>
+      <w:r>
+        <w:rPr>
+          <w:lang w:eastAsia="ko-KR"/>
+        </w:rPr>
+        <w:t>[IMAGE: From Thor]</w:t>
+      </w:r>
+      <w:bookmarkStart w:id="84" w:name="_GoBack"/>
       <w:bookmarkEnd w:id="84"/>
-      <w:bookmarkEnd w:id="85"/>
     </w:p>
     <w:p>
       <w:pPr>
         <w:pStyle w:val="Heading3"/>
       </w:pPr>
-      <w:bookmarkStart w:id="86" w:name="_Ref385526402"/>
-      <w:bookmarkStart w:id="87" w:name="_Toc385527296"/>
-      <w:r>
-        <w:t>Brightness, Contrast, and Color Reproduction</w:t>
-      </w:r>
-      <w:r>
-        <w:t xml:space="preserve"> Test</w:t>
-      </w:r>
+      <w:bookmarkStart w:id="85" w:name="_Ref385506305"/>
+      <w:bookmarkStart w:id="86" w:name="_Toc385527295"/>
+      <w:r>
+        <w:t>Head Tracking Test</w:t>
+      </w:r>
+      <w:bookmarkEnd w:id="85"/>
       <w:bookmarkEnd w:id="86"/>
-      <w:bookmarkEnd w:id="87"/>
+    </w:p>
+    <w:p>
+      <w:pPr>
+        <w:pStyle w:val="Text"/>
+        <w:rPr>
+          <w:lang w:eastAsia="ko-KR"/>
+        </w:rPr>
+      </w:pPr>
+      <w:r>
+        <w:rPr>
+          <w:lang w:eastAsia="ko-KR"/>
+        </w:rPr>
+        <w:t xml:space="preserve">[LINK: </w:t>
+      </w:r>
+      <w:proofErr w:type="spellStart"/>
+      <w:r>
+        <w:rPr>
+          <w:lang w:eastAsia="ko-KR"/>
+        </w:rPr>
+        <w:t>Youtube</w:t>
+      </w:r>
+      <w:proofErr w:type="spellEnd"/>
+      <w:r>
+        <w:rPr>
+          <w:lang w:eastAsia="ko-KR"/>
+        </w:rPr>
+        <w:t xml:space="preserve"> video?]</w:t>
+      </w:r>
     </w:p>
     <w:p>
       <w:pPr>
         <w:pStyle w:val="Heading3"/>
       </w:pPr>
+      <w:bookmarkStart w:id="87" w:name="_Ref385526402"/>
+      <w:bookmarkStart w:id="88" w:name="_Toc385527296"/>
+      <w:r>
+        <w:lastRenderedPageBreak/>
+        <w:t>Brightness, Contrast, and Color Reproduction</w:t>
+      </w:r>
+      <w:r>
+        <w:t xml:space="preserve"> Test</w:t>
+      </w:r>
+      <w:bookmarkEnd w:id="87"/>
+      <w:bookmarkEnd w:id="88"/>
+    </w:p>
+    <w:p>
+      <w:pPr>
+        <w:pStyle w:val="Text"/>
+        <w:rPr>
+          <w:lang w:eastAsia="ko-KR"/>
+        </w:rPr>
+      </w:pPr>
+      <w:r>
+        <w:rPr>
+          <w:noProof/>
+        </w:rPr>
+        <w:drawing>
+          <wp:inline distT="0" distB="0" distL="0" distR="0" wp14:anchorId="32A33006" wp14:editId="3976326B">
+            <wp:extent cx="5943600" cy="4062730"/>
+            <wp:effectExtent l="0" t="0" r="0" b="0"/>
+            <wp:docPr id="17" name="Picture 17"/>
+            <wp:cNvGraphicFramePr>
+              <a:graphicFrameLocks xmlns:a="http://schemas.openxmlformats.org/drawingml/2006/main" noChangeAspect="1"/>
+            </wp:cNvGraphicFramePr>
+            <a:graphic xmlns:a="http://schemas.openxmlformats.org/drawingml/2006/main">
+              <a:graphicData uri="http://schemas.openxmlformats.org/drawingml/2006/picture">
+                <pic:pic xmlns:pic="http://schemas.openxmlformats.org/drawingml/2006/picture">
+                  <pic:nvPicPr>
+                    <pic:cNvPr id="0" name="contrast.jpg"/>
+                    <pic:cNvPicPr/>
+                  </pic:nvPicPr>
+                  <pic:blipFill>
+                    <a:blip r:embed="rId27">
+                      <a:extLst>
+                        <a:ext uri="{28A0092B-C50C-407E-A947-70E740481C1C}">
+                          <a14:useLocalDpi xmlns:a14="http://schemas.microsoft.com/office/drawing/2010/main" val="0"/>
+                        </a:ext>
+                      </a:extLst>
+                    </a:blip>
+                    <a:stretch>
+                      <a:fillRect/>
+                    </a:stretch>
+                  </pic:blipFill>
+                  <pic:spPr>
+                    <a:xfrm>
+                      <a:off x="0" y="0"/>
+                      <a:ext cx="5943600" cy="4062730"/>
+                    </a:xfrm>
+                    <a:prstGeom prst="rect">
+                      <a:avLst/>
+                    </a:prstGeom>
+                  </pic:spPr>
+                </pic:pic>
+              </a:graphicData>
+            </a:graphic>
+          </wp:inline>
+        </w:drawing>
+      </w:r>
+    </w:p>
+    <w:p>
+      <w:pPr>
+        <w:pStyle w:val="Heading3"/>
+      </w:pPr>
       <w:r>
         <w:t>Maximum Simultaneous Devices Test</w:t>
       </w:r>
-      <w:bookmarkStart w:id="88" w:name="_GoBack"/>
-      <w:bookmarkEnd w:id="88"/>
+    </w:p>
+    <w:p>
+      <w:pPr>
+        <w:pStyle w:val="Text"/>
+        <w:rPr>
+          <w:lang w:eastAsia="ko-KR"/>
+        </w:rPr>
+      </w:pPr>
+      <w:r>
+        <w:rPr>
+          <w:lang w:eastAsia="ko-KR"/>
+        </w:rPr>
+        <w:t xml:space="preserve">[IMAGE: </w:t>
+      </w:r>
+      <w:proofErr w:type="spellStart"/>
+      <w:r>
+        <w:rPr>
+          <w:lang w:eastAsia="ko-KR"/>
+        </w:rPr>
+        <w:t>ifconfig</w:t>
+      </w:r>
+      <w:proofErr w:type="spellEnd"/>
+      <w:r>
+        <w:rPr>
+          <w:lang w:eastAsia="ko-KR"/>
+        </w:rPr>
+        <w:t>, box the bytes sent location, before and after]</w:t>
+      </w:r>
     </w:p>
     <w:p>
       <w:pPr>
@@ -26633,6 +27105,14 @@
     </w:p>
     <w:p>
       <w:pPr>
+        <w:pStyle w:val="Text"/>
+        <w:rPr>
+          <w:lang w:eastAsia="ko-KR"/>
+        </w:rPr>
+      </w:pPr>
+    </w:p>
+    <w:p>
+      <w:pPr>
         <w:pStyle w:val="Heading2"/>
       </w:pPr>
       <w:bookmarkStart w:id="90" w:name="_Toc385527298"/>
@@ -26710,6 +27190,7 @@
       </w:pPr>
       <w:bookmarkStart w:id="93" w:name="_Toc385527301"/>
       <w:r>
+        <w:lastRenderedPageBreak/>
         <w:t>Reflector</w:t>
       </w:r>
       <w:bookmarkEnd w:id="93"/>
@@ -26719,11 +27200,7 @@
         <w:pStyle w:val="Text"/>
       </w:pPr>
       <w:r>
-        <w:t xml:space="preserve">To achieve the desired augmented reality effect, a sheet of semi-transparent, semi-reflective material is required. In this case it will be a sheet of polycarbonate with a reflective </w:t>
-      </w:r>
-      <w:r>
-        <w:lastRenderedPageBreak/>
-        <w:t>film applied on one side, and a tint film applied to the other side to mitigate brightness issues. A sheet of approximately 6”x4”x1/8” must be cut out. Several holes must be drilled for mounting purposes.  Two will be near the bottom corners, which will be used for wire loops to hold the reflector at the correct angle. Four more will be along the top edge, for hinges which secure the reflector to the front of the headset.</w:t>
+        <w:t>To achieve the desired augmented reality effect, a sheet of semi-transparent, semi-reflective material is required. In this case it will be a sheet of polycarbonate with a reflective film applied on one side, and a tint film applied to the other side to mitigate brightness issues. A sheet of approximately 6”x4”x1/8” must be cut out. Several holes must be drilled for mounting purposes.  Two will be near the bottom corners, which will be used for wire loops to hold the reflector at the correct angle. Four more will be along the top edge, for hinges which secure the reflector to the front of the headset.</w:t>
       </w:r>
       <w:r>
         <w:t xml:space="preserve"> After the sheet has been cut to the correct size and the holes drilled, a sheet of reflective film the same size as the plastic needs to be cut out and applied as per the directions supplied with film. Then the tint film is to be applied to the other side in the same way. Be mindful that the reflective side needs to be facing the user once everything is assembled.</w:t>
@@ -28401,6 +28878,7 @@
               <w:pStyle w:val="NoSpacing"/>
             </w:pPr>
             <w:r>
+              <w:lastRenderedPageBreak/>
               <w:t>Graphics processor fails to start</w:t>
             </w:r>
           </w:p>
@@ -28472,7 +28950,6 @@
               <w:pStyle w:val="NoSpacing"/>
             </w:pPr>
             <w:r>
-              <w:lastRenderedPageBreak/>
               <w:t>Display does not function</w:t>
             </w:r>
           </w:p>
@@ -28690,7 +29167,7 @@
     </w:tbl>
     <w:p/>
     <w:sectPr>
-      <w:footerReference w:type="default" r:id="rId20"/>
+      <w:footerReference w:type="default" r:id="rId28"/>
       <w:pgSz w:w="12240" w:h="15840"/>
       <w:pgMar w:top="1440" w:right="1440" w:bottom="1440" w:left="1440" w:header="720" w:footer="720" w:gutter="0"/>
       <w:pgNumType w:start="1"/>
@@ -28813,7 +29290,7 @@
           <w:rPr>
             <w:noProof/>
           </w:rPr>
-          <w:t>27</w:t>
+          <w:t>33</w:t>
         </w:r>
         <w:r>
           <w:rPr>
@@ -31870,525 +32347,6 @@
 </w:styles>
 </file>
 
-<file path=word/glossary/document.xml><?xml version="1.0" encoding="utf-8"?>
-<w:glossaryDocument xmlns:wpc="http://schemas.microsoft.com/office/word/2010/wordprocessingCanvas" xmlns:mc="http://schemas.openxmlformats.org/markup-compatibility/2006" xmlns:o="urn:schemas-microsoft-com:office:office" xmlns:r="http://schemas.openxmlformats.org/officeDocument/2006/relationships" xmlns:m="http://schemas.openxmlformats.org/officeDocument/2006/math" xmlns:v="urn:schemas-microsoft-com:vml" xmlns:wp14="http://schemas.microsoft.com/office/word/2010/wordprocessingDrawing" xmlns:wp="http://schemas.openxmlformats.org/drawingml/2006/wordprocessingDrawing" xmlns:w10="urn:schemas-microsoft-com:office:word" xmlns:w="http://schemas.openxmlformats.org/wordprocessingml/2006/main" xmlns:w14="http://schemas.microsoft.com/office/word/2010/wordml" xmlns:wpg="http://schemas.microsoft.com/office/word/2010/wordprocessingGroup" xmlns:wpi="http://schemas.microsoft.com/office/word/2010/wordprocessingInk" xmlns:wne="http://schemas.microsoft.com/office/word/2006/wordml" xmlns:wps="http://schemas.microsoft.com/office/word/2010/wordprocessingShape" mc:Ignorable="w14 wp14"/>
-</file>
-
-<file path=word/glossary/fontTable.xml><?xml version="1.0" encoding="utf-8"?>
-<w:fonts xmlns:mc="http://schemas.openxmlformats.org/markup-compatibility/2006" xmlns:r="http://schemas.openxmlformats.org/officeDocument/2006/relationships" xmlns:w="http://schemas.openxmlformats.org/wordprocessingml/2006/main" xmlns:w14="http://schemas.microsoft.com/office/word/2010/wordml" mc:Ignorable="w14">
-  <w:font w:name="Symbol">
-    <w:panose1 w:val="05050102010706020507"/>
-    <w:charset w:val="02"/>
-    <w:family w:val="roman"/>
-    <w:pitch w:val="variable"/>
-    <w:sig w:usb0="00000000" w:usb1="10000000" w:usb2="00000000" w:usb3="00000000" w:csb0="80000000" w:csb1="00000000"/>
-  </w:font>
-  <w:font w:name="Times New Roman">
-    <w:panose1 w:val="02020603050405020304"/>
-    <w:charset w:val="00"/>
-    <w:family w:val="roman"/>
-    <w:pitch w:val="variable"/>
-    <w:sig w:usb0="E0002EFF" w:usb1="C0007843" w:usb2="00000009" w:usb3="00000000" w:csb0="000001FF" w:csb1="00000000"/>
-  </w:font>
-  <w:font w:name="Courier New">
-    <w:panose1 w:val="02070309020205020404"/>
-    <w:charset w:val="00"/>
-    <w:family w:val="modern"/>
-    <w:pitch w:val="fixed"/>
-    <w:sig w:usb0="20002A87" w:usb1="00000000" w:usb2="00000000" w:usb3="00000000" w:csb0="000001FF" w:csb1="00000000"/>
-  </w:font>
-  <w:font w:name="Wingdings">
-    <w:panose1 w:val="05000000000000000000"/>
-    <w:charset w:val="02"/>
-    <w:family w:val="auto"/>
-    <w:pitch w:val="variable"/>
-    <w:sig w:usb0="00000000" w:usb1="10000000" w:usb2="00000000" w:usb3="00000000" w:csb0="80000000" w:csb1="00000000"/>
-  </w:font>
-  <w:font w:name="Calibri">
-    <w:panose1 w:val="020F0502020204030204"/>
-    <w:charset w:val="00"/>
-    <w:family w:val="swiss"/>
-    <w:pitch w:val="variable"/>
-    <w:sig w:usb0="E00002FF" w:usb1="4000ACFF" w:usb2="00000001" w:usb3="00000000" w:csb0="0000019F" w:csb1="00000000"/>
-  </w:font>
-  <w:font w:name="Malgun Gothic">
-    <w:altName w:val="맑은 고딕"/>
-    <w:panose1 w:val="020B0503020000020004"/>
-    <w:charset w:val="81"/>
-    <w:family w:val="swiss"/>
-    <w:pitch w:val="variable"/>
-    <w:sig w:usb0="9000002F" w:usb1="29D77CFB" w:usb2="00000012" w:usb3="00000000" w:csb0="00080001" w:csb1="00000000"/>
-  </w:font>
-  <w:font w:name="Cambria">
-    <w:panose1 w:val="02040503050406030204"/>
-    <w:charset w:val="00"/>
-    <w:family w:val="roman"/>
-    <w:pitch w:val="variable"/>
-    <w:sig w:usb0="E00002FF" w:usb1="400004FF" w:usb2="00000000" w:usb3="00000000" w:csb0="0000019F" w:csb1="00000000"/>
-  </w:font>
-  <w:font w:name="Tahoma">
-    <w:panose1 w:val="020B0604030504040204"/>
-    <w:charset w:val="00"/>
-    <w:family w:val="swiss"/>
-    <w:pitch w:val="variable"/>
-    <w:sig w:usb0="E1002EFF" w:usb1="C000605B" w:usb2="00000029" w:usb3="00000000" w:csb0="000101FF" w:csb1="00000000"/>
-  </w:font>
-  <w:font w:name="Cambria Math">
-    <w:panose1 w:val="02040503050406030204"/>
-    <w:charset w:val="00"/>
-    <w:family w:val="roman"/>
-    <w:pitch w:val="variable"/>
-    <w:sig w:usb0="E00002FF" w:usb1="420024FF" w:usb2="00000000" w:usb3="00000000" w:csb0="0000019F" w:csb1="00000000"/>
-  </w:font>
-</w:fonts>
-</file>
-
-<file path=word/glossary/settings.xml><?xml version="1.0" encoding="utf-8"?>
-<w:settings xmlns:mc="http://schemas.openxmlformats.org/markup-compatibility/2006" xmlns:o="urn:schemas-microsoft-com:office:office" xmlns:r="http://schemas.openxmlformats.org/officeDocument/2006/relationships" xmlns:m="http://schemas.openxmlformats.org/officeDocument/2006/math" xmlns:v="urn:schemas-microsoft-com:vml" xmlns:w10="urn:schemas-microsoft-com:office:word" xmlns:w="http://schemas.openxmlformats.org/wordprocessingml/2006/main" xmlns:w14="http://schemas.microsoft.com/office/word/2010/wordml" xmlns:sl="http://schemas.openxmlformats.org/schemaLibrary/2006/main" mc:Ignorable="w14">
-  <w:view w:val="normal"/>
-  <w:defaultTabStop w:val="720"/>
-  <w:characterSpacingControl w:val="doNotCompress"/>
-  <w:compat>
-    <w:useFELayout/>
-    <w:compatSetting w:name="compatibilityMode" w:uri="http://schemas.microsoft.com/office/word" w:val="14"/>
-    <w:compatSetting w:name="overrideTableStyleFontSizeAndJustification" w:uri="http://schemas.microsoft.com/office/word" w:val="1"/>
-    <w:compatSetting w:name="enableOpenTypeFeatures" w:uri="http://schemas.microsoft.com/office/word" w:val="1"/>
-    <w:compatSetting w:name="doNotFlipMirrorIndents" w:uri="http://schemas.microsoft.com/office/word" w:val="1"/>
-  </w:compat>
-  <w:rsids>
-    <w:rsidRoot w:val="00A95395"/>
-    <w:rsid w:val="000C0E9A"/>
-    <w:rsid w:val="005842D2"/>
-    <w:rsid w:val="009901DF"/>
-    <w:rsid w:val="00A95395"/>
-  </w:rsids>
-  <m:mathPr>
-    <m:mathFont m:val="Cambria Math"/>
-    <m:brkBin m:val="before"/>
-    <m:brkBinSub m:val="--"/>
-    <m:smallFrac m:val="0"/>
-    <m:dispDef/>
-    <m:lMargin m:val="0"/>
-    <m:rMargin m:val="0"/>
-    <m:defJc m:val="centerGroup"/>
-    <m:wrapIndent m:val="1440"/>
-    <m:intLim m:val="subSup"/>
-    <m:naryLim m:val="undOvr"/>
-  </m:mathPr>
-  <w:themeFontLang w:val="en-US" w:eastAsia="ko-KR"/>
-  <w:clrSchemeMapping w:bg1="light1" w:t1="dark1" w:bg2="light2" w:t2="dark2" w:accent1="accent1" w:accent2="accent2" w:accent3="accent3" w:accent4="accent4" w:accent5="accent5" w:accent6="accent6" w:hyperlink="hyperlink" w:followedHyperlink="followedHyperlink"/>
-  <w:decimalSymbol w:val="."/>
-  <w:listSeparator w:val=","/>
-</w:settings>
-</file>
-
-<file path=word/glossary/styles.xml><?xml version="1.0" encoding="utf-8"?>
-<w:styles xmlns:mc="http://schemas.openxmlformats.org/markup-compatibility/2006" xmlns:r="http://schemas.openxmlformats.org/officeDocument/2006/relationships" xmlns:w="http://schemas.openxmlformats.org/wordprocessingml/2006/main" xmlns:w14="http://schemas.microsoft.com/office/word/2010/wordml" mc:Ignorable="w14">
-  <w:docDefaults>
-    <w:rPrDefault>
-      <w:rPr>
-        <w:rFonts w:asciiTheme="minorHAnsi" w:eastAsiaTheme="minorEastAsia" w:hAnsiTheme="minorHAnsi" w:cstheme="minorBidi"/>
-        <w:sz w:val="22"/>
-        <w:szCs w:val="22"/>
-        <w:lang w:val="en-US" w:eastAsia="ko-KR" w:bidi="ar-SA"/>
-      </w:rPr>
-    </w:rPrDefault>
-    <w:pPrDefault>
-      <w:pPr>
-        <w:spacing w:after="200" w:line="276" w:lineRule="auto"/>
-      </w:pPr>
-    </w:pPrDefault>
-  </w:docDefaults>
-  <w:latentStyles w:defLockedState="0" w:defUIPriority="99" w:defSemiHidden="1" w:defUnhideWhenUsed="1" w:defQFormat="0" w:count="267">
-    <w:lsdException w:name="Normal" w:semiHidden="0" w:uiPriority="0" w:unhideWhenUsed="0" w:qFormat="1"/>
-    <w:lsdException w:name="heading 1" w:semiHidden="0" w:uiPriority="9" w:unhideWhenUsed="0" w:qFormat="1"/>
-    <w:lsdException w:name="heading 2" w:uiPriority="9" w:qFormat="1"/>
-    <w:lsdException w:name="heading 3" w:uiPriority="9" w:qFormat="1"/>
-    <w:lsdException w:name="heading 4" w:uiPriority="9" w:qFormat="1"/>
-    <w:lsdException w:name="heading 5" w:uiPriority="9" w:qFormat="1"/>
-    <w:lsdException w:name="heading 6" w:uiPriority="9" w:qFormat="1"/>
-    <w:lsdException w:name="heading 7" w:uiPriority="9" w:qFormat="1"/>
-    <w:lsdException w:name="heading 8" w:uiPriority="9" w:qFormat="1"/>
-    <w:lsdException w:name="heading 9" w:uiPriority="9" w:qFormat="1"/>
-    <w:lsdException w:name="toc 1" w:uiPriority="39"/>
-    <w:lsdException w:name="toc 2" w:uiPriority="39"/>
-    <w:lsdException w:name="toc 3" w:uiPriority="39"/>
-    <w:lsdException w:name="toc 4" w:uiPriority="39"/>
-    <w:lsdException w:name="toc 5" w:uiPriority="39"/>
-    <w:lsdException w:name="toc 6" w:uiPriority="39"/>
-    <w:lsdException w:name="toc 7" w:uiPriority="39"/>
-    <w:lsdException w:name="toc 8" w:uiPriority="39"/>
-    <w:lsdException w:name="toc 9" w:uiPriority="39"/>
-    <w:lsdException w:name="caption" w:uiPriority="35" w:qFormat="1"/>
-    <w:lsdException w:name="Title" w:semiHidden="0" w:uiPriority="10" w:unhideWhenUsed="0" w:qFormat="1"/>
-    <w:lsdException w:name="Default Paragraph Font" w:uiPriority="1"/>
-    <w:lsdException w:name="Subtitle" w:semiHidden="0" w:uiPriority="11" w:unhideWhenUsed="0" w:qFormat="1"/>
-    <w:lsdException w:name="Strong" w:semiHidden="0" w:uiPriority="22" w:unhideWhenUsed="0" w:qFormat="1"/>
-    <w:lsdException w:name="Emphasis" w:semiHidden="0" w:uiPriority="20" w:unhideWhenUsed="0" w:qFormat="1"/>
-    <w:lsdException w:name="Table Grid" w:semiHidden="0" w:uiPriority="59" w:unhideWhenUsed="0"/>
-    <w:lsdException w:name="Placeholder Text" w:unhideWhenUsed="0"/>
-    <w:lsdException w:name="No Spacing" w:semiHidden="0" w:uiPriority="1" w:unhideWhenUsed="0" w:qFormat="1"/>
-    <w:lsdException w:name="Light Shading" w:semiHidden="0" w:uiPriority="60" w:unhideWhenUsed="0"/>
-    <w:lsdException w:name="Light List" w:semiHidden="0" w:uiPriority="61" w:unhideWhenUsed="0"/>
-    <w:lsdException w:name="Light Grid" w:semiHidden="0" w:uiPriority="62" w:unhideWhenUsed="0"/>
-    <w:lsdException w:name="Medium Shading 1" w:semiHidden="0" w:uiPriority="63" w:unhideWhenUsed="0"/>
-    <w:lsdException w:name="Medium Shading 2" w:semiHidden="0" w:uiPriority="64" w:unhideWhenUsed="0"/>
-    <w:lsdException w:name="Medium List 1" w:semiHidden="0" w:uiPriority="65" w:unhideWhenUsed="0"/>
-    <w:lsdException w:name="Medium List 2" w:semiHidden="0" w:uiPriority="66" w:unhideWhenUsed="0"/>
-    <w:lsdException w:name="Medium Grid 1" w:semiHidden="0" w:uiPriority="67" w:unhideWhenUsed="0"/>
-    <w:lsdException w:name="Medium Grid 2" w:semiHidden="0" w:uiPriority="68" w:unhideWhenUsed="0"/>
-    <w:lsdException w:name="Medium Grid 3" w:semiHidden="0" w:uiPriority="69" w:unhideWhenUsed="0"/>
-    <w:lsdException w:name="Dark List" w:semiHidden="0" w:uiPriority="70" w:unhideWhenUsed="0"/>
-    <w:lsdException w:name="Colorful Shading" w:semiHidden="0" w:uiPriority="71" w:unhideWhenUsed="0"/>
-    <w:lsdException w:name="Colorful List" w:semiHidden="0" w:uiPriority="72" w:unhideWhenUsed="0"/>
-    <w:lsdException w:name="Colorful Grid" w:semiHidden="0" w:uiPriority="73" w:unhideWhenUsed="0"/>
-    <w:lsdException w:name="Light Shading Accent 1" w:semiHidden="0" w:uiPriority="60" w:unhideWhenUsed="0"/>
-    <w:lsdException w:name="Light List Accent 1" w:semiHidden="0" w:uiPriority="61" w:unhideWhenUsed="0"/>
-    <w:lsdException w:name="Light Grid Accent 1" w:semiHidden="0" w:uiPriority="62" w:unhideWhenUsed="0"/>
-    <w:lsdException w:name="Medium Shading 1 Accent 1" w:semiHidden="0" w:uiPriority="63" w:unhideWhenUsed="0"/>
-    <w:lsdException w:name="Medium Shading 2 Accent 1" w:semiHidden="0" w:uiPriority="64" w:unhideWhenUsed="0"/>
-    <w:lsdException w:name="Medium List 1 Accent 1" w:semiHidden="0" w:uiPriority="65" w:unhideWhenUsed="0"/>
-    <w:lsdException w:name="Revision" w:unhideWhenUsed="0"/>
-    <w:lsdException w:name="List Paragraph" w:semiHidden="0" w:uiPriority="34" w:unhideWhenUsed="0" w:qFormat="1"/>
-    <w:lsdException w:name="Quote" w:semiHidden="0" w:uiPriority="29" w:unhideWhenUsed="0" w:qFormat="1"/>
-    <w:lsdException w:name="Intense Quote" w:semiHidden="0" w:uiPriority="30" w:unhideWhenUsed="0" w:qFormat="1"/>
-    <w:lsdException w:name="Medium List 2 Accent 1" w:semiHidden="0" w:uiPriority="66" w:unhideWhenUsed="0"/>
-    <w:lsdException w:name="Medium Grid 1 Accent 1" w:semiHidden="0" w:uiPriority="67" w:unhideWhenUsed="0"/>
-    <w:lsdException w:name="Medium Grid 2 Accent 1" w:semiHidden="0" w:uiPriority="68" w:unhideWhenUsed="0"/>
-    <w:lsdException w:name="Medium Grid 3 Accent 1" w:semiHidden="0" w:uiPriority="69" w:unhideWhenUsed="0"/>
-    <w:lsdException w:name="Dark List Accent 1" w:semiHidden="0" w:uiPriority="70" w:unhideWhenUsed="0"/>
-    <w:lsdException w:name="Colorful Shading Accent 1" w:semiHidden="0" w:uiPriority="71" w:unhideWhenUsed="0"/>
-    <w:lsdException w:name="Colorful List Accent 1" w:semiHidden="0" w:uiPriority="72" w:unhideWhenUsed="0"/>
-    <w:lsdException w:name="Colorful Grid Accent 1" w:semiHidden="0" w:uiPriority="73" w:unhideWhenUsed="0"/>
-    <w:lsdException w:name="Light Shading Accent 2" w:semiHidden="0" w:uiPriority="60" w:unhideWhenUsed="0"/>
-    <w:lsdException w:name="Light List Accent 2" w:semiHidden="0" w:uiPriority="61" w:unhideWhenUsed="0"/>
-    <w:lsdException w:name="Light Grid Accent 2" w:semiHidden="0" w:uiPriority="62" w:unhideWhenUsed="0"/>
-    <w:lsdException w:name="Medium Shading 1 Accent 2" w:semiHidden="0" w:uiPriority="63" w:unhideWhenUsed="0"/>
-    <w:lsdException w:name="Medium Shading 2 Accent 2" w:semiHidden="0" w:uiPriority="64" w:unhideWhenUsed="0"/>
-    <w:lsdException w:name="Medium List 1 Accent 2" w:semiHidden="0" w:uiPriority="65" w:unhideWhenUsed="0"/>
-    <w:lsdException w:name="Medium List 2 Accent 2" w:semiHidden="0" w:uiPriority="66" w:unhideWhenUsed="0"/>
-    <w:lsdException w:name="Medium Grid 1 Accent 2" w:semiHidden="0" w:uiPriority="67" w:unhideWhenUsed="0"/>
-    <w:lsdException w:name="Medium Grid 2 Accent 2" w:semiHidden="0" w:uiPriority="68" w:unhideWhenUsed="0"/>
-    <w:lsdException w:name="Medium Grid 3 Accent 2" w:semiHidden="0" w:uiPriority="69" w:unhideWhenUsed="0"/>
-    <w:lsdException w:name="Dark List Accent 2" w:semiHidden="0" w:uiPriority="70" w:unhideWhenUsed="0"/>
-    <w:lsdException w:name="Colorful Shading Accent 2" w:semiHidden="0" w:uiPriority="71" w:unhideWhenUsed="0"/>
-    <w:lsdException w:name="Colorful List Accent 2" w:semiHidden="0" w:uiPriority="72" w:unhideWhenUsed="0"/>
-    <w:lsdException w:name="Colorful Grid Accent 2" w:semiHidden="0" w:uiPriority="73" w:unhideWhenUsed="0"/>
-    <w:lsdException w:name="Light Shading Accent 3" w:semiHidden="0" w:uiPriority="60" w:unhideWhenUsed="0"/>
-    <w:lsdException w:name="Light List Accent 3" w:semiHidden="0" w:uiPriority="61" w:unhideWhenUsed="0"/>
-    <w:lsdException w:name="Light Grid Accent 3" w:semiHidden="0" w:uiPriority="62" w:unhideWhenUsed="0"/>
-    <w:lsdException w:name="Medium Shading 1 Accent 3" w:semiHidden="0" w:uiPriority="63" w:unhideWhenUsed="0"/>
-    <w:lsdException w:name="Medium Shading 2 Accent 3" w:semiHidden="0" w:uiPriority="64" w:unhideWhenUsed="0"/>
-    <w:lsdException w:name="Medium List 1 Accent 3" w:semiHidden="0" w:uiPriority="65" w:unhideWhenUsed="0"/>
-    <w:lsdException w:name="Medium List 2 Accent 3" w:semiHidden="0" w:uiPriority="66" w:unhideWhenUsed="0"/>
-    <w:lsdException w:name="Medium Grid 1 Accent 3" w:semiHidden="0" w:uiPriority="67" w:unhideWhenUsed="0"/>
-    <w:lsdException w:name="Medium Grid 2 Accent 3" w:semiHidden="0" w:uiPriority="68" w:unhideWhenUsed="0"/>
-    <w:lsdException w:name="Medium Grid 3 Accent 3" w:semiHidden="0" w:uiPriority="69" w:unhideWhenUsed="0"/>
-    <w:lsdException w:name="Dark List Accent 3" w:semiHidden="0" w:uiPriority="70" w:unhideWhenUsed="0"/>
-    <w:lsdException w:name="Colorful Shading Accent 3" w:semiHidden="0" w:uiPriority="71" w:unhideWhenUsed="0"/>
-    <w:lsdException w:name="Colorful List Accent 3" w:semiHidden="0" w:uiPriority="72" w:unhideWhenUsed="0"/>
-    <w:lsdException w:name="Colorful Grid Accent 3" w:semiHidden="0" w:uiPriority="73" w:unhideWhenUsed="0"/>
-    <w:lsdException w:name="Light Shading Accent 4" w:semiHidden="0" w:uiPriority="60" w:unhideWhenUsed="0"/>
-    <w:lsdException w:name="Light List Accent 4" w:semiHidden="0" w:uiPriority="61" w:unhideWhenUsed="0"/>
-    <w:lsdException w:name="Light Grid Accent 4" w:semiHidden="0" w:uiPriority="62" w:unhideWhenUsed="0"/>
-    <w:lsdException w:name="Medium Shading 1 Accent 4" w:semiHidden="0" w:uiPriority="63" w:unhideWhenUsed="0"/>
-    <w:lsdException w:name="Medium Shading 2 Accent 4" w:semiHidden="0" w:uiPriority="64" w:unhideWhenUsed="0"/>
-    <w:lsdException w:name="Medium List 1 Accent 4" w:semiHidden="0" w:uiPriority="65" w:unhideWhenUsed="0"/>
-    <w:lsdException w:name="Medium List 2 Accent 4" w:semiHidden="0" w:uiPriority="66" w:unhideWhenUsed="0"/>
-    <w:lsdException w:name="Medium Grid 1 Accent 4" w:semiHidden="0" w:uiPriority="67" w:unhideWhenUsed="0"/>
-    <w:lsdException w:name="Medium Grid 2 Accent 4" w:semiHidden="0" w:uiPriority="68" w:unhideWhenUsed="0"/>
-    <w:lsdException w:name="Medium Grid 3 Accent 4" w:semiHidden="0" w:uiPriority="69" w:unhideWhenUsed="0"/>
-    <w:lsdException w:name="Dark List Accent 4" w:semiHidden="0" w:uiPriority="70" w:unhideWhenUsed="0"/>
-    <w:lsdException w:name="Colorful Shading Accent 4" w:semiHidden="0" w:uiPriority="71" w:unhideWhenUsed="0"/>
-    <w:lsdException w:name="Colorful List Accent 4" w:semiHidden="0" w:uiPriority="72" w:unhideWhenUsed="0"/>
-    <w:lsdException w:name="Colorful Grid Accent 4" w:semiHidden="0" w:uiPriority="73" w:unhideWhenUsed="0"/>
-    <w:lsdException w:name="Light Shading Accent 5" w:semiHidden="0" w:uiPriority="60" w:unhideWhenUsed="0"/>
-    <w:lsdException w:name="Light List Accent 5" w:semiHidden="0" w:uiPriority="61" w:unhideWhenUsed="0"/>
-    <w:lsdException w:name="Light Grid Accent 5" w:semiHidden="0" w:uiPriority="62" w:unhideWhenUsed="0"/>
-    <w:lsdException w:name="Medium Shading 1 Accent 5" w:semiHidden="0" w:uiPriority="63" w:unhideWhenUsed="0"/>
-    <w:lsdException w:name="Medium Shading 2 Accent 5" w:semiHidden="0" w:uiPriority="64" w:unhideWhenUsed="0"/>
-    <w:lsdException w:name="Medium List 1 Accent 5" w:semiHidden="0" w:uiPriority="65" w:unhideWhenUsed="0"/>
-    <w:lsdException w:name="Medium List 2 Accent 5" w:semiHidden="0" w:uiPriority="66" w:unhideWhenUsed="0"/>
-    <w:lsdException w:name="Medium Grid 1 Accent 5" w:semiHidden="0" w:uiPriority="67" w:unhideWhenUsed="0"/>
-    <w:lsdException w:name="Medium Grid 2 Accent 5" w:semiHidden="0" w:uiPriority="68" w:unhideWhenUsed="0"/>
-    <w:lsdException w:name="Medium Grid 3 Accent 5" w:semiHidden="0" w:uiPriority="69" w:unhideWhenUsed="0"/>
-    <w:lsdException w:name="Dark List Accent 5" w:semiHidden="0" w:uiPriority="70" w:unhideWhenUsed="0"/>
-    <w:lsdException w:name="Colorful Shading Accent 5" w:semiHidden="0" w:uiPriority="71" w:unhideWhenUsed="0"/>
-    <w:lsdException w:name="Colorful List Accent 5" w:semiHidden="0" w:uiPriority="72" w:unhideWhenUsed="0"/>
-    <w:lsdException w:name="Colorful Grid Accent 5" w:semiHidden="0" w:uiPriority="73" w:unhideWhenUsed="0"/>
-    <w:lsdException w:name="Light Shading Accent 6" w:semiHidden="0" w:uiPriority="60" w:unhideWhenUsed="0"/>
-    <w:lsdException w:name="Light List Accent 6" w:semiHidden="0" w:uiPriority="61" w:unhideWhenUsed="0"/>
-    <w:lsdException w:name="Light Grid Accent 6" w:semiHidden="0" w:uiPriority="62" w:unhideWhenUsed="0"/>
-    <w:lsdException w:name="Medium Shading 1 Accent 6" w:semiHidden="0" w:uiPriority="63" w:unhideWhenUsed="0"/>
-    <w:lsdException w:name="Medium Shading 2 Accent 6" w:semiHidden="0" w:uiPriority="64" w:unhideWhenUsed="0"/>
-    <w:lsdException w:name="Medium List 1 Accent 6" w:semiHidden="0" w:uiPriority="65" w:unhideWhenUsed="0"/>
-    <w:lsdException w:name="Medium List 2 Accent 6" w:semiHidden="0" w:uiPriority="66" w:unhideWhenUsed="0"/>
-    <w:lsdException w:name="Medium Grid 1 Accent 6" w:semiHidden="0" w:uiPriority="67" w:unhideWhenUsed="0"/>
-    <w:lsdException w:name="Medium Grid 2 Accent 6" w:semiHidden="0" w:uiPriority="68" w:unhideWhenUsed="0"/>
-    <w:lsdException w:name="Medium Grid 3 Accent 6" w:semiHidden="0" w:uiPriority="69" w:unhideWhenUsed="0"/>
-    <w:lsdException w:name="Dark List Accent 6" w:semiHidden="0" w:uiPriority="70" w:unhideWhenUsed="0"/>
-    <w:lsdException w:name="Colorful Shading Accent 6" w:semiHidden="0" w:uiPriority="71" w:unhideWhenUsed="0"/>
-    <w:lsdException w:name="Colorful List Accent 6" w:semiHidden="0" w:uiPriority="72" w:unhideWhenUsed="0"/>
-    <w:lsdException w:name="Colorful Grid Accent 6" w:semiHidden="0" w:uiPriority="73" w:unhideWhenUsed="0"/>
-    <w:lsdException w:name="Subtle Emphasis" w:semiHidden="0" w:uiPriority="19" w:unhideWhenUsed="0" w:qFormat="1"/>
-    <w:lsdException w:name="Intense Emphasis" w:semiHidden="0" w:uiPriority="21" w:unhideWhenUsed="0" w:qFormat="1"/>
-    <w:lsdException w:name="Subtle Reference" w:semiHidden="0" w:uiPriority="31" w:unhideWhenUsed="0" w:qFormat="1"/>
-    <w:lsdException w:name="Intense Reference" w:semiHidden="0" w:uiPriority="32" w:unhideWhenUsed="0" w:qFormat="1"/>
-    <w:lsdException w:name="Book Title" w:semiHidden="0" w:uiPriority="33" w:unhideWhenUsed="0" w:qFormat="1"/>
-    <w:lsdException w:name="Bibliography" w:uiPriority="37"/>
-    <w:lsdException w:name="TOC Heading" w:uiPriority="39" w:qFormat="1"/>
-  </w:latentStyles>
-  <w:style w:type="paragraph" w:default="1" w:styleId="Normal">
-    <w:name w:val="Normal"/>
-    <w:qFormat/>
-  </w:style>
-  <w:style w:type="character" w:default="1" w:styleId="DefaultParagraphFont">
-    <w:name w:val="Default Paragraph Font"/>
-    <w:uiPriority w:val="1"/>
-    <w:semiHidden/>
-    <w:unhideWhenUsed/>
-  </w:style>
-  <w:style w:type="table" w:default="1" w:styleId="TableNormal">
-    <w:name w:val="Normal Table"/>
-    <w:uiPriority w:val="99"/>
-    <w:semiHidden/>
-    <w:unhideWhenUsed/>
-    <w:tblPr>
-      <w:tblInd w:w="0" w:type="dxa"/>
-      <w:tblCellMar>
-        <w:top w:w="0" w:type="dxa"/>
-        <w:left w:w="108" w:type="dxa"/>
-        <w:bottom w:w="0" w:type="dxa"/>
-        <w:right w:w="108" w:type="dxa"/>
-      </w:tblCellMar>
-    </w:tblPr>
-  </w:style>
-  <w:style w:type="numbering" w:default="1" w:styleId="NoList">
-    <w:name w:val="No List"/>
-    <w:uiPriority w:val="99"/>
-    <w:semiHidden/>
-    <w:unhideWhenUsed/>
-  </w:style>
-  <w:style w:type="character" w:styleId="PlaceholderText">
-    <w:name w:val="Placeholder Text"/>
-    <w:basedOn w:val="DefaultParagraphFont"/>
-    <w:uiPriority w:val="99"/>
-    <w:semiHidden/>
-    <w:rsid w:val="005842D2"/>
-    <w:rPr>
-      <w:color w:val="808080"/>
-    </w:rPr>
-  </w:style>
-</w:styles>
-</file>
-
-<file path=word/glossary/stylesWithEffects.xml><?xml version="1.0" encoding="utf-8"?>
-<w:styles xmlns:wpc="http://schemas.microsoft.com/office/word/2010/wordprocessingCanvas" xmlns:mc="http://schemas.openxmlformats.org/markup-compatibility/2006" xmlns:o="urn:schemas-microsoft-com:office:office" xmlns:r="http://schemas.openxmlformats.org/officeDocument/2006/relationships" xmlns:m="http://schemas.openxmlformats.org/officeDocument/2006/math" xmlns:v="urn:schemas-microsoft-com:vml" xmlns:wp14="http://schemas.microsoft.com/office/word/2010/wordprocessingDrawing" xmlns:wp="http://schemas.openxmlformats.org/drawingml/2006/wordprocessingDrawing" xmlns:w10="urn:schemas-microsoft-com:office:word" xmlns:w="http://schemas.openxmlformats.org/wordprocessingml/2006/main" xmlns:w14="http://schemas.microsoft.com/office/word/2010/wordml" xmlns:wpg="http://schemas.microsoft.com/office/word/2010/wordprocessingGroup" xmlns:wpi="http://schemas.microsoft.com/office/word/2010/wordprocessingInk" xmlns:wne="http://schemas.microsoft.com/office/word/2006/wordml" xmlns:wps="http://schemas.microsoft.com/office/word/2010/wordprocessingShape" mc:Ignorable="w14 wp14">
-  <w:docDefaults>
-    <w:rPrDefault>
-      <w:rPr>
-        <w:rFonts w:asciiTheme="minorHAnsi" w:eastAsiaTheme="minorEastAsia" w:hAnsiTheme="minorHAnsi" w:cstheme="minorBidi"/>
-        <w:sz w:val="22"/>
-        <w:szCs w:val="22"/>
-        <w:lang w:val="en-US" w:eastAsia="ko-KR" w:bidi="ar-SA"/>
-      </w:rPr>
-    </w:rPrDefault>
-    <w:pPrDefault>
-      <w:pPr>
-        <w:spacing w:after="200" w:line="276" w:lineRule="auto"/>
-      </w:pPr>
-    </w:pPrDefault>
-  </w:docDefaults>
-  <w:latentStyles w:defLockedState="0" w:defUIPriority="99" w:defSemiHidden="1" w:defUnhideWhenUsed="1" w:defQFormat="0" w:count="267">
-    <w:lsdException w:name="Normal" w:semiHidden="0" w:uiPriority="0" w:unhideWhenUsed="0" w:qFormat="1"/>
-    <w:lsdException w:name="heading 1" w:semiHidden="0" w:uiPriority="9" w:unhideWhenUsed="0" w:qFormat="1"/>
-    <w:lsdException w:name="heading 2" w:uiPriority="9" w:qFormat="1"/>
-    <w:lsdException w:name="heading 3" w:uiPriority="9" w:qFormat="1"/>
-    <w:lsdException w:name="heading 4" w:uiPriority="9" w:qFormat="1"/>
-    <w:lsdException w:name="heading 5" w:uiPriority="9" w:qFormat="1"/>
-    <w:lsdException w:name="heading 6" w:uiPriority="9" w:qFormat="1"/>
-    <w:lsdException w:name="heading 7" w:uiPriority="9" w:qFormat="1"/>
-    <w:lsdException w:name="heading 8" w:uiPriority="9" w:qFormat="1"/>
-    <w:lsdException w:name="heading 9" w:uiPriority="9" w:qFormat="1"/>
-    <w:lsdException w:name="toc 1" w:uiPriority="39"/>
-    <w:lsdException w:name="toc 2" w:uiPriority="39"/>
-    <w:lsdException w:name="toc 3" w:uiPriority="39"/>
-    <w:lsdException w:name="toc 4" w:uiPriority="39"/>
-    <w:lsdException w:name="toc 5" w:uiPriority="39"/>
-    <w:lsdException w:name="toc 6" w:uiPriority="39"/>
-    <w:lsdException w:name="toc 7" w:uiPriority="39"/>
-    <w:lsdException w:name="toc 8" w:uiPriority="39"/>
-    <w:lsdException w:name="toc 9" w:uiPriority="39"/>
-    <w:lsdException w:name="caption" w:uiPriority="35" w:qFormat="1"/>
-    <w:lsdException w:name="Title" w:semiHidden="0" w:uiPriority="10" w:unhideWhenUsed="0" w:qFormat="1"/>
-    <w:lsdException w:name="Default Paragraph Font" w:uiPriority="1"/>
-    <w:lsdException w:name="Subtitle" w:semiHidden="0" w:uiPriority="11" w:unhideWhenUsed="0" w:qFormat="1"/>
-    <w:lsdException w:name="Strong" w:semiHidden="0" w:uiPriority="22" w:unhideWhenUsed="0" w:qFormat="1"/>
-    <w:lsdException w:name="Emphasis" w:semiHidden="0" w:uiPriority="20" w:unhideWhenUsed="0" w:qFormat="1"/>
-    <w:lsdException w:name="Table Grid" w:semiHidden="0" w:uiPriority="59" w:unhideWhenUsed="0"/>
-    <w:lsdException w:name="Placeholder Text" w:unhideWhenUsed="0"/>
-    <w:lsdException w:name="No Spacing" w:semiHidden="0" w:uiPriority="1" w:unhideWhenUsed="0" w:qFormat="1"/>
-    <w:lsdException w:name="Light Shading" w:semiHidden="0" w:uiPriority="60" w:unhideWhenUsed="0"/>
-    <w:lsdException w:name="Light List" w:semiHidden="0" w:uiPriority="61" w:unhideWhenUsed="0"/>
-    <w:lsdException w:name="Light Grid" w:semiHidden="0" w:uiPriority="62" w:unhideWhenUsed="0"/>
-    <w:lsdException w:name="Medium Shading 1" w:semiHidden="0" w:uiPriority="63" w:unhideWhenUsed="0"/>
-    <w:lsdException w:name="Medium Shading 2" w:semiHidden="0" w:uiPriority="64" w:unhideWhenUsed="0"/>
-    <w:lsdException w:name="Medium List 1" w:semiHidden="0" w:uiPriority="65" w:unhideWhenUsed="0"/>
-    <w:lsdException w:name="Medium List 2" w:semiHidden="0" w:uiPriority="66" w:unhideWhenUsed="0"/>
-    <w:lsdException w:name="Medium Grid 1" w:semiHidden="0" w:uiPriority="67" w:unhideWhenUsed="0"/>
-    <w:lsdException w:name="Medium Grid 2" w:semiHidden="0" w:uiPriority="68" w:unhideWhenUsed="0"/>
-    <w:lsdException w:name="Medium Grid 3" w:semiHidden="0" w:uiPriority="69" w:unhideWhenUsed="0"/>
-    <w:lsdException w:name="Dark List" w:semiHidden="0" w:uiPriority="70" w:unhideWhenUsed="0"/>
-    <w:lsdException w:name="Colorful Shading" w:semiHidden="0" w:uiPriority="71" w:unhideWhenUsed="0"/>
-    <w:lsdException w:name="Colorful List" w:semiHidden="0" w:uiPriority="72" w:unhideWhenUsed="0"/>
-    <w:lsdException w:name="Colorful Grid" w:semiHidden="0" w:uiPriority="73" w:unhideWhenUsed="0"/>
-    <w:lsdException w:name="Light Shading Accent 1" w:semiHidden="0" w:uiPriority="60" w:unhideWhenUsed="0"/>
-    <w:lsdException w:name="Light List Accent 1" w:semiHidden="0" w:uiPriority="61" w:unhideWhenUsed="0"/>
-    <w:lsdException w:name="Light Grid Accent 1" w:semiHidden="0" w:uiPriority="62" w:unhideWhenUsed="0"/>
-    <w:lsdException w:name="Medium Shading 1 Accent 1" w:semiHidden="0" w:uiPriority="63" w:unhideWhenUsed="0"/>
-    <w:lsdException w:name="Medium Shading 2 Accent 1" w:semiHidden="0" w:uiPriority="64" w:unhideWhenUsed="0"/>
-    <w:lsdException w:name="Medium List 1 Accent 1" w:semiHidden="0" w:uiPriority="65" w:unhideWhenUsed="0"/>
-    <w:lsdException w:name="Revision" w:unhideWhenUsed="0"/>
-    <w:lsdException w:name="List Paragraph" w:semiHidden="0" w:uiPriority="34" w:unhideWhenUsed="0" w:qFormat="1"/>
-    <w:lsdException w:name="Quote" w:semiHidden="0" w:uiPriority="29" w:unhideWhenUsed="0" w:qFormat="1"/>
-    <w:lsdException w:name="Intense Quote" w:semiHidden="0" w:uiPriority="30" w:unhideWhenUsed="0" w:qFormat="1"/>
-    <w:lsdException w:name="Medium List 2 Accent 1" w:semiHidden="0" w:uiPriority="66" w:unhideWhenUsed="0"/>
-    <w:lsdException w:name="Medium Grid 1 Accent 1" w:semiHidden="0" w:uiPriority="67" w:unhideWhenUsed="0"/>
-    <w:lsdException w:name="Medium Grid 2 Accent 1" w:semiHidden="0" w:uiPriority="68" w:unhideWhenUsed="0"/>
-    <w:lsdException w:name="Medium Grid 3 Accent 1" w:semiHidden="0" w:uiPriority="69" w:unhideWhenUsed="0"/>
-    <w:lsdException w:name="Dark List Accent 1" w:semiHidden="0" w:uiPriority="70" w:unhideWhenUsed="0"/>
-    <w:lsdException w:name="Colorful Shading Accent 1" w:semiHidden="0" w:uiPriority="71" w:unhideWhenUsed="0"/>
-    <w:lsdException w:name="Colorful List Accent 1" w:semiHidden="0" w:uiPriority="72" w:unhideWhenUsed="0"/>
-    <w:lsdException w:name="Colorful Grid Accent 1" w:semiHidden="0" w:uiPriority="73" w:unhideWhenUsed="0"/>
-    <w:lsdException w:name="Light Shading Accent 2" w:semiHidden="0" w:uiPriority="60" w:unhideWhenUsed="0"/>
-    <w:lsdException w:name="Light List Accent 2" w:semiHidden="0" w:uiPriority="61" w:unhideWhenUsed="0"/>
-    <w:lsdException w:name="Light Grid Accent 2" w:semiHidden="0" w:uiPriority="62" w:unhideWhenUsed="0"/>
-    <w:lsdException w:name="Medium Shading 1 Accent 2" w:semiHidden="0" w:uiPriority="63" w:unhideWhenUsed="0"/>
-    <w:lsdException w:name="Medium Shading 2 Accent 2" w:semiHidden="0" w:uiPriority="64" w:unhideWhenUsed="0"/>
-    <w:lsdException w:name="Medium List 1 Accent 2" w:semiHidden="0" w:uiPriority="65" w:unhideWhenUsed="0"/>
-    <w:lsdException w:name="Medium List 2 Accent 2" w:semiHidden="0" w:uiPriority="66" w:unhideWhenUsed="0"/>
-    <w:lsdException w:name="Medium Grid 1 Accent 2" w:semiHidden="0" w:uiPriority="67" w:unhideWhenUsed="0"/>
-    <w:lsdException w:name="Medium Grid 2 Accent 2" w:semiHidden="0" w:uiPriority="68" w:unhideWhenUsed="0"/>
-    <w:lsdException w:name="Medium Grid 3 Accent 2" w:semiHidden="0" w:uiPriority="69" w:unhideWhenUsed="0"/>
-    <w:lsdException w:name="Dark List Accent 2" w:semiHidden="0" w:uiPriority="70" w:unhideWhenUsed="0"/>
-    <w:lsdException w:name="Colorful Shading Accent 2" w:semiHidden="0" w:uiPriority="71" w:unhideWhenUsed="0"/>
-    <w:lsdException w:name="Colorful List Accent 2" w:semiHidden="0" w:uiPriority="72" w:unhideWhenUsed="0"/>
-    <w:lsdException w:name="Colorful Grid Accent 2" w:semiHidden="0" w:uiPriority="73" w:unhideWhenUsed="0"/>
-    <w:lsdException w:name="Light Shading Accent 3" w:semiHidden="0" w:uiPriority="60" w:unhideWhenUsed="0"/>
-    <w:lsdException w:name="Light List Accent 3" w:semiHidden="0" w:uiPriority="61" w:unhideWhenUsed="0"/>
-    <w:lsdException w:name="Light Grid Accent 3" w:semiHidden="0" w:uiPriority="62" w:unhideWhenUsed="0"/>
-    <w:lsdException w:name="Medium Shading 1 Accent 3" w:semiHidden="0" w:uiPriority="63" w:unhideWhenUsed="0"/>
-    <w:lsdException w:name="Medium Shading 2 Accent 3" w:semiHidden="0" w:uiPriority="64" w:unhideWhenUsed="0"/>
-    <w:lsdException w:name="Medium List 1 Accent 3" w:semiHidden="0" w:uiPriority="65" w:unhideWhenUsed="0"/>
-    <w:lsdException w:name="Medium List 2 Accent 3" w:semiHidden="0" w:uiPriority="66" w:unhideWhenUsed="0"/>
-    <w:lsdException w:name="Medium Grid 1 Accent 3" w:semiHidden="0" w:uiPriority="67" w:unhideWhenUsed="0"/>
-    <w:lsdException w:name="Medium Grid 2 Accent 3" w:semiHidden="0" w:uiPriority="68" w:unhideWhenUsed="0"/>
-    <w:lsdException w:name="Medium Grid 3 Accent 3" w:semiHidden="0" w:uiPriority="69" w:unhideWhenUsed="0"/>
-    <w:lsdException w:name="Dark List Accent 3" w:semiHidden="0" w:uiPriority="70" w:unhideWhenUsed="0"/>
-    <w:lsdException w:name="Colorful Shading Accent 3" w:semiHidden="0" w:uiPriority="71" w:unhideWhenUsed="0"/>
-    <w:lsdException w:name="Colorful List Accent 3" w:semiHidden="0" w:uiPriority="72" w:unhideWhenUsed="0"/>
-    <w:lsdException w:name="Colorful Grid Accent 3" w:semiHidden="0" w:uiPriority="73" w:unhideWhenUsed="0"/>
-    <w:lsdException w:name="Light Shading Accent 4" w:semiHidden="0" w:uiPriority="60" w:unhideWhenUsed="0"/>
-    <w:lsdException w:name="Light List Accent 4" w:semiHidden="0" w:uiPriority="61" w:unhideWhenUsed="0"/>
-    <w:lsdException w:name="Light Grid Accent 4" w:semiHidden="0" w:uiPriority="62" w:unhideWhenUsed="0"/>
-    <w:lsdException w:name="Medium Shading 1 Accent 4" w:semiHidden="0" w:uiPriority="63" w:unhideWhenUsed="0"/>
-    <w:lsdException w:name="Medium Shading 2 Accent 4" w:semiHidden="0" w:uiPriority="64" w:unhideWhenUsed="0"/>
-    <w:lsdException w:name="Medium List 1 Accent 4" w:semiHidden="0" w:uiPriority="65" w:unhideWhenUsed="0"/>
-    <w:lsdException w:name="Medium List 2 Accent 4" w:semiHidden="0" w:uiPriority="66" w:unhideWhenUsed="0"/>
-    <w:lsdException w:name="Medium Grid 1 Accent 4" w:semiHidden="0" w:uiPriority="67" w:unhideWhenUsed="0"/>
-    <w:lsdException w:name="Medium Grid 2 Accent 4" w:semiHidden="0" w:uiPriority="68" w:unhideWhenUsed="0"/>
-    <w:lsdException w:name="Medium Grid 3 Accent 4" w:semiHidden="0" w:uiPriority="69" w:unhideWhenUsed="0"/>
-    <w:lsdException w:name="Dark List Accent 4" w:semiHidden="0" w:uiPriority="70" w:unhideWhenUsed="0"/>
-    <w:lsdException w:name="Colorful Shading Accent 4" w:semiHidden="0" w:uiPriority="71" w:unhideWhenUsed="0"/>
-    <w:lsdException w:name="Colorful List Accent 4" w:semiHidden="0" w:uiPriority="72" w:unhideWhenUsed="0"/>
-    <w:lsdException w:name="Colorful Grid Accent 4" w:semiHidden="0" w:uiPriority="73" w:unhideWhenUsed="0"/>
-    <w:lsdException w:name="Light Shading Accent 5" w:semiHidden="0" w:uiPriority="60" w:unhideWhenUsed="0"/>
-    <w:lsdException w:name="Light List Accent 5" w:semiHidden="0" w:uiPriority="61" w:unhideWhenUsed="0"/>
-    <w:lsdException w:name="Light Grid Accent 5" w:semiHidden="0" w:uiPriority="62" w:unhideWhenUsed="0"/>
-    <w:lsdException w:name="Medium Shading 1 Accent 5" w:semiHidden="0" w:uiPriority="63" w:unhideWhenUsed="0"/>
-    <w:lsdException w:name="Medium Shading 2 Accent 5" w:semiHidden="0" w:uiPriority="64" w:unhideWhenUsed="0"/>
-    <w:lsdException w:name="Medium List 1 Accent 5" w:semiHidden="0" w:uiPriority="65" w:unhideWhenUsed="0"/>
-    <w:lsdException w:name="Medium List 2 Accent 5" w:semiHidden="0" w:uiPriority="66" w:unhideWhenUsed="0"/>
-    <w:lsdException w:name="Medium Grid 1 Accent 5" w:semiHidden="0" w:uiPriority="67" w:unhideWhenUsed="0"/>
-    <w:lsdException w:name="Medium Grid 2 Accent 5" w:semiHidden="0" w:uiPriority="68" w:unhideWhenUsed="0"/>
-    <w:lsdException w:name="Medium Grid 3 Accent 5" w:semiHidden="0" w:uiPriority="69" w:unhideWhenUsed="0"/>
-    <w:lsdException w:name="Dark List Accent 5" w:semiHidden="0" w:uiPriority="70" w:unhideWhenUsed="0"/>
-    <w:lsdException w:name="Colorful Shading Accent 5" w:semiHidden="0" w:uiPriority="71" w:unhideWhenUsed="0"/>
-    <w:lsdException w:name="Colorful List Accent 5" w:semiHidden="0" w:uiPriority="72" w:unhideWhenUsed="0"/>
-    <w:lsdException w:name="Colorful Grid Accent 5" w:semiHidden="0" w:uiPriority="73" w:unhideWhenUsed="0"/>
-    <w:lsdException w:name="Light Shading Accent 6" w:semiHidden="0" w:uiPriority="60" w:unhideWhenUsed="0"/>
-    <w:lsdException w:name="Light List Accent 6" w:semiHidden="0" w:uiPriority="61" w:unhideWhenUsed="0"/>
-    <w:lsdException w:name="Light Grid Accent 6" w:semiHidden="0" w:uiPriority="62" w:unhideWhenUsed="0"/>
-    <w:lsdException w:name="Medium Shading 1 Accent 6" w:semiHidden="0" w:uiPriority="63" w:unhideWhenUsed="0"/>
-    <w:lsdException w:name="Medium Shading 2 Accent 6" w:semiHidden="0" w:uiPriority="64" w:unhideWhenUsed="0"/>
-    <w:lsdException w:name="Medium List 1 Accent 6" w:semiHidden="0" w:uiPriority="65" w:unhideWhenUsed="0"/>
-    <w:lsdException w:name="Medium List 2 Accent 6" w:semiHidden="0" w:uiPriority="66" w:unhideWhenUsed="0"/>
-    <w:lsdException w:name="Medium Grid 1 Accent 6" w:semiHidden="0" w:uiPriority="67" w:unhideWhenUsed="0"/>
-    <w:lsdException w:name="Medium Grid 2 Accent 6" w:semiHidden="0" w:uiPriority="68" w:unhideWhenUsed="0"/>
-    <w:lsdException w:name="Medium Grid 3 Accent 6" w:semiHidden="0" w:uiPriority="69" w:unhideWhenUsed="0"/>
-    <w:lsdException w:name="Dark List Accent 6" w:semiHidden="0" w:uiPriority="70" w:unhideWhenUsed="0"/>
-    <w:lsdException w:name="Colorful Shading Accent 6" w:semiHidden="0" w:uiPriority="71" w:unhideWhenUsed="0"/>
-    <w:lsdException w:name="Colorful List Accent 6" w:semiHidden="0" w:uiPriority="72" w:unhideWhenUsed="0"/>
-    <w:lsdException w:name="Colorful Grid Accent 6" w:semiHidden="0" w:uiPriority="73" w:unhideWhenUsed="0"/>
-    <w:lsdException w:name="Subtle Emphasis" w:semiHidden="0" w:uiPriority="19" w:unhideWhenUsed="0" w:qFormat="1"/>
-    <w:lsdException w:name="Intense Emphasis" w:semiHidden="0" w:uiPriority="21" w:unhideWhenUsed="0" w:qFormat="1"/>
-    <w:lsdException w:name="Subtle Reference" w:semiHidden="0" w:uiPriority="31" w:unhideWhenUsed="0" w:qFormat="1"/>
-    <w:lsdException w:name="Intense Reference" w:semiHidden="0" w:uiPriority="32" w:unhideWhenUsed="0" w:qFormat="1"/>
-    <w:lsdException w:name="Book Title" w:semiHidden="0" w:uiPriority="33" w:unhideWhenUsed="0" w:qFormat="1"/>
-    <w:lsdException w:name="Bibliography" w:uiPriority="37"/>
-    <w:lsdException w:name="TOC Heading" w:uiPriority="39" w:qFormat="1"/>
-  </w:latentStyles>
-  <w:style w:type="paragraph" w:default="1" w:styleId="Normal">
-    <w:name w:val="Normal"/>
-    <w:qFormat/>
-  </w:style>
-  <w:style w:type="character" w:default="1" w:styleId="DefaultParagraphFont">
-    <w:name w:val="Default Paragraph Font"/>
-    <w:uiPriority w:val="1"/>
-    <w:semiHidden/>
-    <w:unhideWhenUsed/>
-  </w:style>
-  <w:style w:type="table" w:default="1" w:styleId="TableNormal">
-    <w:name w:val="Normal Table"/>
-    <w:uiPriority w:val="99"/>
-    <w:semiHidden/>
-    <w:unhideWhenUsed/>
-    <w:tblPr>
-      <w:tblInd w:w="0" w:type="dxa"/>
-      <w:tblCellMar>
-        <w:top w:w="0" w:type="dxa"/>
-        <w:left w:w="108" w:type="dxa"/>
-        <w:bottom w:w="0" w:type="dxa"/>
-        <w:right w:w="108" w:type="dxa"/>
-      </w:tblCellMar>
-    </w:tblPr>
-  </w:style>
-  <w:style w:type="numbering" w:default="1" w:styleId="NoList">
-    <w:name w:val="No List"/>
-    <w:uiPriority w:val="99"/>
-    <w:semiHidden/>
-    <w:unhideWhenUsed/>
-  </w:style>
-  <w:style w:type="character" w:styleId="PlaceholderText">
-    <w:name w:val="Placeholder Text"/>
-    <w:basedOn w:val="DefaultParagraphFont"/>
-    <w:uiPriority w:val="99"/>
-    <w:semiHidden/>
-    <w:rsid w:val="005842D2"/>
-    <w:rPr>
-      <w:color w:val="808080"/>
-    </w:rPr>
-  </w:style>
-</w:styles>
-</file>
-
-<file path=word/glossary/webSettings.xml><?xml version="1.0" encoding="utf-8"?>
-<w:webSettings xmlns:mc="http://schemas.openxmlformats.org/markup-compatibility/2006" xmlns:r="http://schemas.openxmlformats.org/officeDocument/2006/relationships" xmlns:w="http://schemas.openxmlformats.org/wordprocessingml/2006/main" xmlns:w14="http://schemas.microsoft.com/office/word/2010/wordml" mc:Ignorable="w14">
-  <w:optimizeForBrowser/>
-  <w:allowPNG/>
-</w:webSettings>
-</file>
-
 <file path=word/theme/theme1.xml><?xml version="1.0" encoding="utf-8"?>
 <a:theme xmlns:a="http://schemas.openxmlformats.org/drawingml/2006/main" name="Office Theme">
   <a:themeElements>
@@ -33162,7 +33120,7 @@
 </file>
 
 <file path=customXml/itemProps1.xml><?xml version="1.0" encoding="utf-8"?>
-<ds:datastoreItem xmlns:ds="http://schemas.openxmlformats.org/officeDocument/2006/customXml" ds:itemID="{BD1C3F02-E924-4C36-A85E-E36E938745BC}">
+<ds:datastoreItem xmlns:ds="http://schemas.openxmlformats.org/officeDocument/2006/customXml" ds:itemID="{885ECCCA-7061-4F79-A993-17DC3991AB49}">
   <ds:schemaRefs>
     <ds:schemaRef ds:uri="http://schemas.openxmlformats.org/officeDocument/2006/bibliography"/>
   </ds:schemaRefs>

</xml_diff>

<commit_message>
Added software documentation to final report.
</commit_message>
<xml_diff>
--- a/doc/Cornell Cup Final Report.docx
+++ b/doc/Cornell Cup Final Report.docx
@@ -5611,7 +5611,6 @@
       <w:r>
         <w:rPr>
           <w:noProof/>
-          <w:lang w:eastAsia="ko-KR"/>
         </w:rPr>
         <mc:AlternateContent>
           <mc:Choice Requires="wps">
@@ -5662,14 +5661,27 @@
                             <w:r>
                               <w:t xml:space="preserve">Figure </w:t>
                             </w:r>
-                            <w:fldSimple w:instr=" SEQ Figure \* ARABIC ">
-                              <w:r>
-                                <w:rPr>
-                                  <w:noProof/>
-                                </w:rPr>
-                                <w:t>1</w:t>
-                              </w:r>
-                            </w:fldSimple>
+                            <w:r>
+                              <w:fldChar w:fldCharType="begin"/>
+                            </w:r>
+                            <w:r>
+                              <w:instrText xml:space="preserve"> SEQ Figure \* ARABIC </w:instrText>
+                            </w:r>
+                            <w:r>
+                              <w:fldChar w:fldCharType="separate"/>
+                            </w:r>
+                            <w:r>
+                              <w:rPr>
+                                <w:noProof/>
+                              </w:rPr>
+                              <w:t>1</w:t>
+                            </w:r>
+                            <w:r>
+                              <w:rPr>
+                                <w:noProof/>
+                              </w:rPr>
+                              <w:fldChar w:fldCharType="end"/>
+                            </w:r>
                             <w:bookmarkEnd w:id="1"/>
                             <w:r>
                               <w:rPr>
@@ -5712,14 +5724,27 @@
                       <w:r>
                         <w:t xml:space="preserve">Figure </w:t>
                       </w:r>
-                      <w:fldSimple w:instr=" SEQ Figure \* ARABIC ">
-                        <w:r>
-                          <w:rPr>
-                            <w:noProof/>
-                          </w:rPr>
-                          <w:t>1</w:t>
-                        </w:r>
-                      </w:fldSimple>
+                      <w:r>
+                        <w:fldChar w:fldCharType="begin"/>
+                      </w:r>
+                      <w:r>
+                        <w:instrText xml:space="preserve"> SEQ Figure \* ARABIC </w:instrText>
+                      </w:r>
+                      <w:r>
+                        <w:fldChar w:fldCharType="separate"/>
+                      </w:r>
+                      <w:r>
+                        <w:rPr>
+                          <w:noProof/>
+                        </w:rPr>
+                        <w:t>1</w:t>
+                      </w:r>
+                      <w:r>
+                        <w:rPr>
+                          <w:noProof/>
+                        </w:rPr>
+                        <w:fldChar w:fldCharType="end"/>
+                      </w:r>
                       <w:bookmarkEnd w:id="2"/>
                       <w:r>
                         <w:rPr>
@@ -5739,7 +5764,6 @@
       <w:r>
         <w:rPr>
           <w:noProof/>
-          <w:lang w:eastAsia="ko-KR"/>
         </w:rPr>
         <w:drawing>
           <wp:anchor distT="0" distB="0" distL="114300" distR="114300" simplePos="0" relativeHeight="251659264" behindDoc="0" locked="0" layoutInCell="1" allowOverlap="1" wp14:anchorId="3BFDF434" wp14:editId="188E5026">
@@ -5815,6 +5839,7 @@
           <w:id w:val="-256293666"/>
           <w:citation/>
         </w:sdtPr>
+        <w:sdtEndPr/>
         <w:sdtContent>
           <w:r>
             <w:fldChar w:fldCharType="begin"/>
@@ -6165,6 +6190,7 @@
       <w:r>
         <w:rPr>
           <w:noProof/>
+          <w:lang w:eastAsia="en-US"/>
         </w:rPr>
         <w:lastRenderedPageBreak/>
         <w:drawing>
@@ -6222,14 +6248,27 @@
       <w:r>
         <w:t xml:space="preserve">Figure </w:t>
       </w:r>
-      <w:fldSimple w:instr=" SEQ Figure \* ARABIC ">
-        <w:r>
-          <w:rPr>
-            <w:noProof/>
-          </w:rPr>
-          <w:t>2</w:t>
-        </w:r>
-      </w:fldSimple>
+      <w:r>
+        <w:fldChar w:fldCharType="begin"/>
+      </w:r>
+      <w:r>
+        <w:instrText xml:space="preserve"> SEQ Figure \* ARABIC </w:instrText>
+      </w:r>
+      <w:r>
+        <w:fldChar w:fldCharType="separate"/>
+      </w:r>
+      <w:r>
+        <w:rPr>
+          <w:noProof/>
+        </w:rPr>
+        <w:t>2</w:t>
+      </w:r>
+      <w:r>
+        <w:rPr>
+          <w:noProof/>
+        </w:rPr>
+        <w:fldChar w:fldCharType="end"/>
+      </w:r>
       <w:bookmarkEnd w:id="10"/>
       <w:r>
         <w:t xml:space="preserve">: </w:t>
@@ -6329,14 +6368,27 @@
       <w:r>
         <w:t xml:space="preserve">Table </w:t>
       </w:r>
-      <w:fldSimple w:instr=" SEQ Table \* ARABIC ">
-        <w:r>
-          <w:rPr>
-            <w:noProof/>
-          </w:rPr>
-          <w:t>1</w:t>
-        </w:r>
-      </w:fldSimple>
+      <w:r>
+        <w:fldChar w:fldCharType="begin"/>
+      </w:r>
+      <w:r>
+        <w:instrText xml:space="preserve"> SEQ Table \* ARABIC </w:instrText>
+      </w:r>
+      <w:r>
+        <w:fldChar w:fldCharType="separate"/>
+      </w:r>
+      <w:r>
+        <w:rPr>
+          <w:noProof/>
+        </w:rPr>
+        <w:t>1</w:t>
+      </w:r>
+      <w:r>
+        <w:rPr>
+          <w:noProof/>
+        </w:rPr>
+        <w:fldChar w:fldCharType="end"/>
+      </w:r>
       <w:bookmarkEnd w:id="13"/>
       <w:r>
         <w:rPr>
@@ -6852,14 +6904,27 @@
         <w:lastRenderedPageBreak/>
         <w:t xml:space="preserve">Table </w:t>
       </w:r>
-      <w:fldSimple w:instr=" SEQ Table \* ARABIC ">
-        <w:r>
-          <w:rPr>
-            <w:noProof/>
-          </w:rPr>
-          <w:t>2</w:t>
-        </w:r>
-      </w:fldSimple>
+      <w:r>
+        <w:fldChar w:fldCharType="begin"/>
+      </w:r>
+      <w:r>
+        <w:instrText xml:space="preserve"> SEQ Table \* ARABIC </w:instrText>
+      </w:r>
+      <w:r>
+        <w:fldChar w:fldCharType="separate"/>
+      </w:r>
+      <w:r>
+        <w:rPr>
+          <w:noProof/>
+        </w:rPr>
+        <w:t>2</w:t>
+      </w:r>
+      <w:r>
+        <w:rPr>
+          <w:noProof/>
+        </w:rPr>
+        <w:fldChar w:fldCharType="end"/>
+      </w:r>
       <w:bookmarkEnd w:id="14"/>
       <w:r>
         <w:t xml:space="preserve">: </w:t>
@@ -7450,6 +7515,7 @@
           <w:id w:val="-871297976"/>
           <w:citation/>
         </w:sdtPr>
+        <w:sdtEndPr/>
         <w:sdtContent>
           <w:r>
             <w:fldChar w:fldCharType="begin"/>
@@ -7484,6 +7550,7 @@
           <w:id w:val="-830440686"/>
           <w:citation/>
         </w:sdtPr>
+        <w:sdtEndPr/>
         <w:sdtContent>
           <w:r>
             <w:fldChar w:fldCharType="begin"/>
@@ -7518,6 +7585,7 @@
           <w:id w:val="1440255293"/>
           <w:citation/>
         </w:sdtPr>
+        <w:sdtEndPr/>
         <w:sdtContent>
           <w:r>
             <w:fldChar w:fldCharType="begin"/>
@@ -7690,14 +7758,27 @@
       <w:r>
         <w:t xml:space="preserve">Table </w:t>
       </w:r>
-      <w:fldSimple w:instr=" SEQ Table \* ARABIC ">
-        <w:r>
-          <w:rPr>
-            <w:noProof/>
-          </w:rPr>
-          <w:t>3</w:t>
-        </w:r>
-      </w:fldSimple>
+      <w:r>
+        <w:fldChar w:fldCharType="begin"/>
+      </w:r>
+      <w:r>
+        <w:instrText xml:space="preserve"> SEQ Table \* ARABIC </w:instrText>
+      </w:r>
+      <w:r>
+        <w:fldChar w:fldCharType="separate"/>
+      </w:r>
+      <w:r>
+        <w:rPr>
+          <w:noProof/>
+        </w:rPr>
+        <w:t>3</w:t>
+      </w:r>
+      <w:r>
+        <w:rPr>
+          <w:noProof/>
+        </w:rPr>
+        <w:fldChar w:fldCharType="end"/>
+      </w:r>
       <w:bookmarkEnd w:id="20"/>
       <w:r>
         <w:t xml:space="preserve">: </w:t>
@@ -8473,14 +8554,27 @@
       <w:r>
         <w:t xml:space="preserve">Table </w:t>
       </w:r>
-      <w:fldSimple w:instr=" SEQ Table \* ARABIC ">
-        <w:r>
-          <w:rPr>
-            <w:noProof/>
-          </w:rPr>
-          <w:t>4</w:t>
-        </w:r>
-      </w:fldSimple>
+      <w:r>
+        <w:fldChar w:fldCharType="begin"/>
+      </w:r>
+      <w:r>
+        <w:instrText xml:space="preserve"> SEQ Table \* ARABIC </w:instrText>
+      </w:r>
+      <w:r>
+        <w:fldChar w:fldCharType="separate"/>
+      </w:r>
+      <w:r>
+        <w:rPr>
+          <w:noProof/>
+        </w:rPr>
+        <w:t>4</w:t>
+      </w:r>
+      <w:r>
+        <w:rPr>
+          <w:noProof/>
+        </w:rPr>
+        <w:fldChar w:fldCharType="end"/>
+      </w:r>
       <w:bookmarkEnd w:id="21"/>
       <w:r>
         <w:rPr>
@@ -9119,6 +9213,7 @@
           <w:id w:val="-726077046"/>
           <w:citation/>
         </w:sdtPr>
+        <w:sdtEndPr/>
         <w:sdtContent>
           <w:r>
             <w:fldChar w:fldCharType="begin"/>
@@ -9222,14 +9317,27 @@
       <w:r>
         <w:t xml:space="preserve">Table </w:t>
       </w:r>
-      <w:fldSimple w:instr=" SEQ Table \* ARABIC ">
-        <w:r>
-          <w:rPr>
-            <w:noProof/>
-          </w:rPr>
-          <w:t>5</w:t>
-        </w:r>
-      </w:fldSimple>
+      <w:r>
+        <w:fldChar w:fldCharType="begin"/>
+      </w:r>
+      <w:r>
+        <w:instrText xml:space="preserve"> SEQ Table \* ARABIC </w:instrText>
+      </w:r>
+      <w:r>
+        <w:fldChar w:fldCharType="separate"/>
+      </w:r>
+      <w:r>
+        <w:rPr>
+          <w:noProof/>
+        </w:rPr>
+        <w:t>5</w:t>
+      </w:r>
+      <w:r>
+        <w:rPr>
+          <w:noProof/>
+        </w:rPr>
+        <w:fldChar w:fldCharType="end"/>
+      </w:r>
       <w:bookmarkEnd w:id="23"/>
       <w:r>
         <w:rPr>
@@ -9926,14 +10034,27 @@
       <w:r>
         <w:t xml:space="preserve">Table </w:t>
       </w:r>
-      <w:fldSimple w:instr=" SEQ Table \* ARABIC ">
-        <w:r>
-          <w:rPr>
-            <w:noProof/>
-          </w:rPr>
-          <w:t>6</w:t>
-        </w:r>
-      </w:fldSimple>
+      <w:r>
+        <w:fldChar w:fldCharType="begin"/>
+      </w:r>
+      <w:r>
+        <w:instrText xml:space="preserve"> SEQ Table \* ARABIC </w:instrText>
+      </w:r>
+      <w:r>
+        <w:fldChar w:fldCharType="separate"/>
+      </w:r>
+      <w:r>
+        <w:rPr>
+          <w:noProof/>
+        </w:rPr>
+        <w:t>6</w:t>
+      </w:r>
+      <w:r>
+        <w:rPr>
+          <w:noProof/>
+        </w:rPr>
+        <w:fldChar w:fldCharType="end"/>
+      </w:r>
       <w:bookmarkEnd w:id="25"/>
       <w:r>
         <w:rPr>
@@ -10515,6 +10636,7 @@
           <w:id w:val="183639709"/>
           <w:citation/>
         </w:sdtPr>
+        <w:sdtEndPr/>
         <w:sdtContent>
           <w:r>
             <w:fldChar w:fldCharType="begin"/>
@@ -10550,6 +10672,7 @@
           <w:id w:val="-2118044069"/>
           <w:citation/>
         </w:sdtPr>
+        <w:sdtEndPr/>
         <w:sdtContent>
           <w:r>
             <w:fldChar w:fldCharType="begin"/>
@@ -10591,6 +10714,7 @@
           <w:id w:val="79652705"/>
           <w:citation/>
         </w:sdtPr>
+        <w:sdtEndPr/>
         <w:sdtContent>
           <w:r>
             <w:fldChar w:fldCharType="begin"/>
@@ -10646,14 +10770,27 @@
       <w:r>
         <w:t xml:space="preserve">Table </w:t>
       </w:r>
-      <w:fldSimple w:instr=" SEQ Table \* ARABIC ">
-        <w:r>
-          <w:rPr>
-            <w:noProof/>
-          </w:rPr>
-          <w:t>7</w:t>
-        </w:r>
-      </w:fldSimple>
+      <w:r>
+        <w:fldChar w:fldCharType="begin"/>
+      </w:r>
+      <w:r>
+        <w:instrText xml:space="preserve"> SEQ Table \* ARABIC </w:instrText>
+      </w:r>
+      <w:r>
+        <w:fldChar w:fldCharType="separate"/>
+      </w:r>
+      <w:r>
+        <w:rPr>
+          <w:noProof/>
+        </w:rPr>
+        <w:t>7</w:t>
+      </w:r>
+      <w:r>
+        <w:rPr>
+          <w:noProof/>
+        </w:rPr>
+        <w:fldChar w:fldCharType="end"/>
+      </w:r>
       <w:bookmarkEnd w:id="26"/>
       <w:r>
         <w:rPr>
@@ -11096,6 +11233,7 @@
           <w:id w:val="1010875542"/>
           <w:citation/>
         </w:sdtPr>
+        <w:sdtEndPr/>
         <w:sdtContent>
           <w:r>
             <w:fldChar w:fldCharType="begin"/>
@@ -11330,14 +11468,27 @@
       <w:r>
         <w:t xml:space="preserve">Table </w:t>
       </w:r>
-      <w:fldSimple w:instr=" SEQ Table \* ARABIC ">
-        <w:r>
-          <w:rPr>
-            <w:noProof/>
-          </w:rPr>
-          <w:t>8</w:t>
-        </w:r>
-      </w:fldSimple>
+      <w:r>
+        <w:fldChar w:fldCharType="begin"/>
+      </w:r>
+      <w:r>
+        <w:instrText xml:space="preserve"> SEQ Table \* ARABIC </w:instrText>
+      </w:r>
+      <w:r>
+        <w:fldChar w:fldCharType="separate"/>
+      </w:r>
+      <w:r>
+        <w:rPr>
+          <w:noProof/>
+        </w:rPr>
+        <w:t>8</w:t>
+      </w:r>
+      <w:r>
+        <w:rPr>
+          <w:noProof/>
+        </w:rPr>
+        <w:fldChar w:fldCharType="end"/>
+      </w:r>
       <w:bookmarkEnd w:id="28"/>
       <w:r>
         <w:rPr>
@@ -11945,6 +12096,7 @@
           <w:id w:val="1957446075"/>
           <w:citation/>
         </w:sdtPr>
+        <w:sdtEndPr/>
         <w:sdtContent>
           <w:r>
             <w:fldChar w:fldCharType="begin"/>
@@ -12056,6 +12208,7 @@
           <w:id w:val="1154718968"/>
           <w:citation/>
         </w:sdtPr>
+        <w:sdtEndPr/>
         <w:sdtContent>
           <w:r>
             <w:rPr>
@@ -12181,6 +12334,7 @@
           <w:id w:val="-458802406"/>
           <w:citation/>
         </w:sdtPr>
+        <w:sdtEndPr/>
         <w:sdtContent>
           <w:r>
             <w:rPr>
@@ -12244,6 +12398,7 @@
           <w:id w:val="-1176107213"/>
           <w:citation/>
         </w:sdtPr>
+        <w:sdtEndPr/>
         <w:sdtContent>
           <w:r>
             <w:rPr>
@@ -12440,14 +12595,27 @@
       <w:r>
         <w:t xml:space="preserve">Table </w:t>
       </w:r>
-      <w:fldSimple w:instr=" SEQ Table \* ARABIC ">
-        <w:r>
-          <w:rPr>
-            <w:noProof/>
-          </w:rPr>
-          <w:t>9</w:t>
-        </w:r>
-      </w:fldSimple>
+      <w:r>
+        <w:fldChar w:fldCharType="begin"/>
+      </w:r>
+      <w:r>
+        <w:instrText xml:space="preserve"> SEQ Table \* ARABIC </w:instrText>
+      </w:r>
+      <w:r>
+        <w:fldChar w:fldCharType="separate"/>
+      </w:r>
+      <w:r>
+        <w:rPr>
+          <w:noProof/>
+        </w:rPr>
+        <w:t>9</w:t>
+      </w:r>
+      <w:r>
+        <w:rPr>
+          <w:noProof/>
+        </w:rPr>
+        <w:fldChar w:fldCharType="end"/>
+      </w:r>
       <w:bookmarkEnd w:id="33"/>
       <w:r>
         <w:rPr>
@@ -13728,6 +13896,7 @@
           <w:id w:val="1777755704"/>
           <w:citation/>
         </w:sdtPr>
+        <w:sdtEndPr/>
         <w:sdtContent>
           <w:r>
             <w:fldChar w:fldCharType="begin"/>
@@ -13890,6 +14059,7 @@
           <w:id w:val="-1225675674"/>
           <w:citation/>
         </w:sdtPr>
+        <w:sdtEndPr/>
         <w:sdtContent>
           <w:r>
             <w:fldChar w:fldCharType="begin"/>
@@ -13946,6 +14116,7 @@
           <w:id w:val="907189169"/>
           <w:citation/>
         </w:sdtPr>
+        <w:sdtEndPr/>
         <w:sdtContent>
           <w:r>
             <w:fldChar w:fldCharType="begin"/>
@@ -13989,6 +14160,7 @@
           <w:id w:val="1020740798"/>
           <w:citation/>
         </w:sdtPr>
+        <w:sdtEndPr/>
         <w:sdtContent>
           <w:r>
             <w:fldChar w:fldCharType="begin"/>
@@ -14021,6 +14193,7 @@
           <w:id w:val="1390620273"/>
           <w:citation/>
         </w:sdtPr>
+        <w:sdtEndPr/>
         <w:sdtContent>
           <w:r>
             <w:fldChar w:fldCharType="begin"/>
@@ -14341,14 +14514,27 @@
       <w:r>
         <w:t xml:space="preserve">Table </w:t>
       </w:r>
-      <w:fldSimple w:instr=" SEQ Table \* ARABIC ">
-        <w:r>
-          <w:rPr>
-            <w:noProof/>
-          </w:rPr>
-          <w:t>10</w:t>
-        </w:r>
-      </w:fldSimple>
+      <w:r>
+        <w:fldChar w:fldCharType="begin"/>
+      </w:r>
+      <w:r>
+        <w:instrText xml:space="preserve"> SEQ Table \* ARABIC </w:instrText>
+      </w:r>
+      <w:r>
+        <w:fldChar w:fldCharType="separate"/>
+      </w:r>
+      <w:r>
+        <w:rPr>
+          <w:noProof/>
+        </w:rPr>
+        <w:t>10</w:t>
+      </w:r>
+      <w:r>
+        <w:rPr>
+          <w:noProof/>
+        </w:rPr>
+        <w:fldChar w:fldCharType="end"/>
+      </w:r>
       <w:bookmarkEnd w:id="37"/>
       <w:r>
         <w:t>: PCB specifications for OSH Park</w:t>
@@ -14358,6 +14544,7 @@
           <w:id w:val="-1283805119"/>
           <w:citation/>
         </w:sdtPr>
+        <w:sdtEndPr/>
         <w:sdtContent>
           <w:r>
             <w:fldChar w:fldCharType="begin"/>
@@ -14798,6 +14985,7 @@
           <w:id w:val="-323124852"/>
           <w:citation/>
         </w:sdtPr>
+        <w:sdtEndPr/>
         <w:sdtContent>
           <w:r>
             <w:fldChar w:fldCharType="begin"/>
@@ -14849,6 +15037,7 @@
       <w:r>
         <w:rPr>
           <w:noProof/>
+          <w:lang w:eastAsia="en-US"/>
         </w:rPr>
         <mc:AlternateContent>
           <mc:Choice Requires="wpg">
@@ -15369,7 +15558,7 @@
                         <wps:spPr>
                           <a:xfrm>
                             <a:off x="2266950" y="704850"/>
-                            <a:ext cx="485775" cy="276225"/>
+                            <a:ext cx="628650" cy="276225"/>
                           </a:xfrm>
                           <a:prstGeom prst="rect">
                             <a:avLst/>
@@ -15403,13 +15592,15 @@
                                   <w:color w:val="00B050"/>
                                 </w:rPr>
                               </w:pPr>
+                              <w:proofErr w:type="spellStart"/>
                               <w:r>
                                 <w:rPr>
                                   <w:b/>
                                   <w:color w:val="00B050"/>
                                 </w:rPr>
-                                <w:t>IMU</w:t>
+                                <w:t>XBee</w:t>
                               </w:r>
+                              <w:proofErr w:type="spellEnd"/>
                             </w:p>
                           </w:txbxContent>
                         </wps:txbx>
@@ -15428,7 +15619,7 @@
           </mc:Choice>
           <mc:Fallback>
             <w:pict>
-              <v:group id="Group 18" o:spid="_x0000_s1027" style="width:276.75pt;height:215.25pt;mso-position-horizontal-relative:char;mso-position-vertical-relative:line" coordsize="35147,27336" o:gfxdata="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">
+              <v:group id="Group 18" o:spid="_x0000_s1027" style="width:276.75pt;height:215.25pt;mso-position-horizontal-relative:char;mso-position-vertical-relative:line" coordsize="35147,27336" o:gfxdata="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">
                 <v:shapetype id="_x0000_t75" coordsize="21600,21600" o:spt="75" o:preferrelative="t" path="m@4@5l@4@11@9@11@9@5xe" filled="f" stroked="f">
                   <v:stroke joinstyle="miter"/>
                   <v:formulas>
@@ -15556,7 +15747,7 @@
                     </w:txbxContent>
                   </v:textbox>
                 </v:shape>
-                <v:shape id="Text Box 16" o:spid="_x0000_s1038" type="#_x0000_t202" style="position:absolute;left:22669;top:7048;width:4858;height:2762;visibility:visible;mso-wrap-style:square;v-text-anchor:top" o:gfxdata="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" filled="f" stroked="f" strokeweight=".5pt">
+                <v:shape id="Text Box 16" o:spid="_x0000_s1038" type="#_x0000_t202" style="position:absolute;left:22669;top:7048;width:6287;height:2762;visibility:visible;mso-wrap-style:square;v-text-anchor:top" o:gfxdata="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" filled="f" stroked="f" strokeweight=".5pt">
                   <v:textbox>
                     <w:txbxContent>
                       <w:p>
@@ -15566,13 +15757,15 @@
                             <w:color w:val="00B050"/>
                           </w:rPr>
                         </w:pPr>
+                        <w:proofErr w:type="spellStart"/>
                         <w:r>
                           <w:rPr>
                             <w:b/>
                             <w:color w:val="00B050"/>
                           </w:rPr>
-                          <w:t>IMU</w:t>
+                          <w:t>XBee</w:t>
                         </w:r>
+                        <w:proofErr w:type="spellEnd"/>
                       </w:p>
                     </w:txbxContent>
                   </v:textbox>
@@ -15593,14 +15786,27 @@
       <w:r>
         <w:t xml:space="preserve">Figure </w:t>
       </w:r>
-      <w:fldSimple w:instr=" SEQ Figure \* ARABIC ">
-        <w:r>
-          <w:rPr>
-            <w:noProof/>
-          </w:rPr>
-          <w:t>3</w:t>
-        </w:r>
-      </w:fldSimple>
+      <w:r>
+        <w:fldChar w:fldCharType="begin"/>
+      </w:r>
+      <w:r>
+        <w:instrText xml:space="preserve"> SEQ Figure \* ARABIC </w:instrText>
+      </w:r>
+      <w:r>
+        <w:fldChar w:fldCharType="separate"/>
+      </w:r>
+      <w:r>
+        <w:rPr>
+          <w:noProof/>
+        </w:rPr>
+        <w:t>3</w:t>
+      </w:r>
+      <w:r>
+        <w:rPr>
+          <w:noProof/>
+        </w:rPr>
+        <w:fldChar w:fldCharType="end"/>
+      </w:r>
       <w:bookmarkEnd w:id="38"/>
       <w:r>
         <w:t>:</w:t>
@@ -15645,6 +15851,7 @@
           <w:id w:val="-721977954"/>
           <w:citation/>
         </w:sdtPr>
+        <w:sdtEndPr/>
         <w:sdtContent>
           <w:r>
             <w:fldChar w:fldCharType="begin"/>
@@ -15688,6 +15895,7 @@
           <w:id w:val="927862516"/>
           <w:citation/>
         </w:sdtPr>
+        <w:sdtEndPr/>
         <w:sdtContent>
           <w:r>
             <w:fldChar w:fldCharType="begin"/>
@@ -15734,6 +15942,7 @@
           <w:id w:val="282394742"/>
           <w:citation/>
         </w:sdtPr>
+        <w:sdtEndPr/>
         <w:sdtContent>
           <w:r>
             <w:fldChar w:fldCharType="begin"/>
@@ -15775,6 +15984,7 @@
           <w:id w:val="-2121832255"/>
           <w:citation/>
         </w:sdtPr>
+        <w:sdtEndPr/>
         <w:sdtContent>
           <w:r>
             <w:fldChar w:fldCharType="begin"/>
@@ -15905,7 +16115,6 @@
       <w:r>
         <w:rPr>
           <w:noProof/>
-          <w:lang w:eastAsia="ko-KR"/>
         </w:rPr>
         <w:lastRenderedPageBreak/>
         <w:drawing>
@@ -15964,14 +16173,27 @@
       <w:r>
         <w:t xml:space="preserve">Figure </w:t>
       </w:r>
-      <w:fldSimple w:instr=" SEQ Figure \* ARABIC ">
-        <w:r>
-          <w:rPr>
-            <w:noProof/>
-          </w:rPr>
-          <w:t>4</w:t>
-        </w:r>
-      </w:fldSimple>
+      <w:r>
+        <w:fldChar w:fldCharType="begin"/>
+      </w:r>
+      <w:r>
+        <w:instrText xml:space="preserve"> SEQ Figure \* ARABIC </w:instrText>
+      </w:r>
+      <w:r>
+        <w:fldChar w:fldCharType="separate"/>
+      </w:r>
+      <w:r>
+        <w:rPr>
+          <w:noProof/>
+        </w:rPr>
+        <w:t>4</w:t>
+      </w:r>
+      <w:r>
+        <w:rPr>
+          <w:noProof/>
+        </w:rPr>
+        <w:fldChar w:fldCharType="end"/>
+      </w:r>
       <w:bookmarkEnd w:id="41"/>
       <w:r>
         <w:rPr>
@@ -16011,6 +16233,7 @@
           <w:id w:val="861175196"/>
           <w:citation/>
         </w:sdtPr>
+        <w:sdtEndPr/>
         <w:sdtContent>
           <w:r>
             <w:fldChar w:fldCharType="begin"/>
@@ -16598,7 +16821,6 @@
       <w:r>
         <w:rPr>
           <w:noProof/>
-          <w:lang w:eastAsia="ko-KR"/>
         </w:rPr>
         <w:lastRenderedPageBreak/>
         <w:drawing>
@@ -16659,14 +16881,27 @@
       <w:r>
         <w:t xml:space="preserve">Figure </w:t>
       </w:r>
-      <w:fldSimple w:instr=" SEQ Figure \* ARABIC ">
-        <w:r>
-          <w:rPr>
-            <w:noProof/>
-          </w:rPr>
-          <w:t>5</w:t>
-        </w:r>
-      </w:fldSimple>
+      <w:r>
+        <w:fldChar w:fldCharType="begin"/>
+      </w:r>
+      <w:r>
+        <w:instrText xml:space="preserve"> SEQ Figure \* ARABIC </w:instrText>
+      </w:r>
+      <w:r>
+        <w:fldChar w:fldCharType="separate"/>
+      </w:r>
+      <w:r>
+        <w:rPr>
+          <w:noProof/>
+        </w:rPr>
+        <w:t>5</w:t>
+      </w:r>
+      <w:r>
+        <w:rPr>
+          <w:noProof/>
+        </w:rPr>
+        <w:fldChar w:fldCharType="end"/>
+      </w:r>
       <w:bookmarkEnd w:id="43"/>
       <w:r>
         <w:rPr>
@@ -16690,6 +16925,7 @@
           <w:id w:val="442032818"/>
           <w:citation/>
         </w:sdtPr>
+        <w:sdtEndPr/>
         <w:sdtContent>
           <w:r>
             <w:fldChar w:fldCharType="begin"/>
@@ -16722,6 +16958,7 @@
           <w:id w:val="-1292445102"/>
           <w:citation/>
         </w:sdtPr>
+        <w:sdtEndPr/>
         <w:sdtContent>
           <w:r>
             <w:fldChar w:fldCharType="begin"/>
@@ -16963,6 +17200,7 @@
           <w:id w:val="-482999743"/>
           <w:citation/>
         </w:sdtPr>
+        <w:sdtEndPr/>
         <w:sdtContent>
           <w:r>
             <w:rPr>
@@ -17258,6 +17496,7 @@
           <w:id w:val="119730361"/>
           <w:citation/>
         </w:sdtPr>
+        <w:sdtEndPr/>
         <w:sdtContent>
           <w:r>
             <w:rPr>
@@ -17342,6 +17581,7 @@
           <w:id w:val="-352730452"/>
           <w:citation/>
         </w:sdtPr>
+        <w:sdtEndPr/>
         <w:sdtContent>
           <w:r>
             <w:rPr>
@@ -17474,6 +17714,7 @@
       <w:r>
         <w:rPr>
           <w:noProof/>
+          <w:lang w:eastAsia="en-US"/>
         </w:rPr>
         <w:drawing>
           <wp:inline distT="0" distB="0" distL="0" distR="0" wp14:anchorId="560B8089" wp14:editId="124EF1CC">
@@ -17528,14 +17769,27 @@
       <w:r>
         <w:t xml:space="preserve">Figure </w:t>
       </w:r>
-      <w:fldSimple w:instr=" SEQ Figure \* ARABIC ">
-        <w:r>
-          <w:rPr>
-            <w:noProof/>
-          </w:rPr>
-          <w:t>6</w:t>
-        </w:r>
-      </w:fldSimple>
+      <w:r>
+        <w:fldChar w:fldCharType="begin"/>
+      </w:r>
+      <w:r>
+        <w:instrText xml:space="preserve"> SEQ Figure \* ARABIC </w:instrText>
+      </w:r>
+      <w:r>
+        <w:fldChar w:fldCharType="separate"/>
+      </w:r>
+      <w:r>
+        <w:rPr>
+          <w:noProof/>
+        </w:rPr>
+        <w:t>6</w:t>
+      </w:r>
+      <w:r>
+        <w:rPr>
+          <w:noProof/>
+        </w:rPr>
+        <w:fldChar w:fldCharType="end"/>
+      </w:r>
       <w:bookmarkEnd w:id="49"/>
       <w:r>
         <w:rPr>
@@ -17730,9 +17984,861 @@
       </w:pPr>
       <w:bookmarkStart w:id="51" w:name="_Toc385527270"/>
       <w:r>
+        <w:lastRenderedPageBreak/>
         <w:t>Software Design Considerations</w:t>
       </w:r>
       <w:bookmarkEnd w:id="51"/>
+    </w:p>
+    <w:p>
+      <w:pPr>
+        <w:pStyle w:val="Heading2"/>
+      </w:pPr>
+      <w:r>
+        <w:t>Software Design Considerations</w:t>
+      </w:r>
+    </w:p>
+    <w:p>
+      <w:pPr>
+        <w:pStyle w:val="Heading2"/>
+        <w:numPr>
+          <w:ilvl w:val="0"/>
+          <w:numId w:val="0"/>
+        </w:numPr>
+      </w:pPr>
+      <w:r>
+        <w:rPr>
+          <w:rFonts w:asciiTheme="minorHAnsi" w:hAnsiTheme="minorHAnsi"/>
+          <w:b w:val="0"/>
+          <w:sz w:val="22"/>
+          <w:szCs w:val="22"/>
+        </w:rPr>
+        <w:t xml:space="preserve">The Software on the DE2i-150 is divided into five modules. Each module communicates to the other modules using sockets. Sockets were chosen over memory mapping because data sent between modules closely resembles packets. The Simulation logic is one of the key modules because it is swappable with other logic simulations using a common application programming interface. This allows third party sources to write simulations for our hardware without needing to compile with any of our other modules or understand how each module provides its information. The </w:t>
+      </w:r>
+      <w:r>
+        <w:rPr>
+          <w:rFonts w:asciiTheme="minorHAnsi" w:hAnsiTheme="minorHAnsi"/>
+          <w:b w:val="0"/>
+          <w:i/>
+          <w:sz w:val="22"/>
+          <w:szCs w:val="22"/>
+        </w:rPr>
+        <w:t>Networking</w:t>
+      </w:r>
+      <w:r>
+        <w:rPr>
+          <w:rFonts w:asciiTheme="minorHAnsi" w:hAnsiTheme="minorHAnsi"/>
+          <w:b w:val="0"/>
+          <w:sz w:val="22"/>
+          <w:szCs w:val="22"/>
+        </w:rPr>
+        <w:t xml:space="preserve"> and </w:t>
+      </w:r>
+      <w:r>
+        <w:rPr>
+          <w:rFonts w:asciiTheme="minorHAnsi" w:hAnsiTheme="minorHAnsi"/>
+          <w:b w:val="0"/>
+          <w:i/>
+          <w:sz w:val="22"/>
+          <w:szCs w:val="22"/>
+        </w:rPr>
+        <w:t>Sensor Data</w:t>
+      </w:r>
+      <w:r>
+        <w:rPr>
+          <w:rFonts w:asciiTheme="minorHAnsi" w:hAnsiTheme="minorHAnsi"/>
+          <w:b w:val="0"/>
+          <w:sz w:val="22"/>
+          <w:szCs w:val="22"/>
+        </w:rPr>
+        <w:t xml:space="preserve"> modules are combined in the same executable. </w:t>
+      </w:r>
+    </w:p>
+    <w:p>
+      <w:pPr>
+        <w:pStyle w:val="Heading2"/>
+        <w:numPr>
+          <w:ilvl w:val="0"/>
+          <w:numId w:val="0"/>
+        </w:numPr>
+      </w:pPr>
+      <w:r>
+        <w:rPr>
+          <w:b w:val="0"/>
+          <w:noProof/>
+          <w:lang w:eastAsia="en-US"/>
+        </w:rPr>
+        <w:drawing>
+          <wp:inline distT="0" distB="0" distL="0" distR="0" wp14:anchorId="07D470BC" wp14:editId="7BF58FFE">
+            <wp:extent cx="5314950" cy="3880384"/>
+            <wp:effectExtent l="0" t="0" r="0" b="6350"/>
+            <wp:docPr id="30" name="Picture 30"/>
+            <wp:cNvGraphicFramePr>
+              <a:graphicFrameLocks xmlns:a="http://schemas.openxmlformats.org/drawingml/2006/main" noChangeAspect="1"/>
+            </wp:cNvGraphicFramePr>
+            <a:graphic xmlns:a="http://schemas.openxmlformats.org/drawingml/2006/main">
+              <a:graphicData uri="http://schemas.openxmlformats.org/drawingml/2006/picture">
+                <pic:pic xmlns:pic="http://schemas.openxmlformats.org/drawingml/2006/picture">
+                  <pic:nvPicPr>
+                    <pic:cNvPr id="0" name="software_diagram.png"/>
+                    <pic:cNvPicPr/>
+                  </pic:nvPicPr>
+                  <pic:blipFill rotWithShape="1">
+                    <a:blip r:embed="rId17">
+                      <a:extLst>
+                        <a:ext uri="{28A0092B-C50C-407E-A947-70E740481C1C}">
+                          <a14:useLocalDpi xmlns:a14="http://schemas.microsoft.com/office/drawing/2010/main" val="0"/>
+                        </a:ext>
+                      </a:extLst>
+                    </a:blip>
+                    <a:srcRect l="30930"/>
+                    <a:stretch/>
+                  </pic:blipFill>
+                  <pic:spPr bwMode="auto">
+                    <a:xfrm>
+                      <a:off x="0" y="0"/>
+                      <a:ext cx="5314950" cy="3880384"/>
+                    </a:xfrm>
+                    <a:prstGeom prst="rect">
+                      <a:avLst/>
+                    </a:prstGeom>
+                    <a:ln>
+                      <a:noFill/>
+                    </a:ln>
+                    <a:extLst>
+                      <a:ext uri="{53640926-AAD7-44D8-BBD7-CCE9431645EC}">
+                        <a14:shadowObscured xmlns:a14="http://schemas.microsoft.com/office/drawing/2010/main"/>
+                      </a:ext>
+                    </a:extLst>
+                  </pic:spPr>
+                </pic:pic>
+              </a:graphicData>
+            </a:graphic>
+          </wp:inline>
+        </w:drawing>
+      </w:r>
+    </w:p>
+    <w:p>
+      <w:pPr>
+        <w:pStyle w:val="Caption"/>
+        <w:rPr>
+          <w:b w:val="0"/>
+        </w:rPr>
+      </w:pPr>
+      <w:r>
+        <w:t xml:space="preserve">Figure </w:t>
+      </w:r>
+      <w:fldSimple w:instr=" SEQ Figure \* ARABIC ">
+        <w:r>
+          <w:rPr>
+            <w:noProof/>
+          </w:rPr>
+          <w:t>7</w:t>
+        </w:r>
+      </w:fldSimple>
+      <w:r>
+        <w:t>: Diagram of software modules</w:t>
+      </w:r>
+    </w:p>
+    <w:p>
+      <w:pPr>
+        <w:pStyle w:val="Heading3"/>
+      </w:pPr>
+      <w:r>
+        <w:t>User Interface</w:t>
+      </w:r>
+    </w:p>
+    <w:p>
+      <w:r>
+        <w:t xml:space="preserve">A graphical application is provided to the user that allows them to either host a simulation or join an existing simulation. </w:t>
+      </w:r>
+    </w:p>
+    <w:p>
+      <w:pPr>
+        <w:keepNext/>
+      </w:pPr>
+      <w:r>
+        <w:rPr>
+          <w:noProof/>
+        </w:rPr>
+        <w:lastRenderedPageBreak/>
+        <w:drawing>
+          <wp:inline distT="0" distB="0" distL="0" distR="0" wp14:anchorId="7E53EF57" wp14:editId="7511C654">
+            <wp:extent cx="1114425" cy="2143125"/>
+            <wp:effectExtent l="0" t="0" r="9525" b="9525"/>
+            <wp:docPr id="31" name="Picture 31"/>
+            <wp:cNvGraphicFramePr>
+              <a:graphicFrameLocks xmlns:a="http://schemas.openxmlformats.org/drawingml/2006/main" noChangeAspect="1"/>
+            </wp:cNvGraphicFramePr>
+            <a:graphic xmlns:a="http://schemas.openxmlformats.org/drawingml/2006/main">
+              <a:graphicData uri="http://schemas.openxmlformats.org/drawingml/2006/picture">
+                <pic:pic xmlns:pic="http://schemas.openxmlformats.org/drawingml/2006/picture">
+                  <pic:nvPicPr>
+                    <pic:cNvPr id="0" name="SelectMode.png"/>
+                    <pic:cNvPicPr/>
+                  </pic:nvPicPr>
+                  <pic:blipFill>
+                    <a:blip r:embed="rId18">
+                      <a:extLst>
+                        <a:ext uri="{28A0092B-C50C-407E-A947-70E740481C1C}">
+                          <a14:useLocalDpi xmlns:a14="http://schemas.microsoft.com/office/drawing/2010/main" val="0"/>
+                        </a:ext>
+                      </a:extLst>
+                    </a:blip>
+                    <a:stretch>
+                      <a:fillRect/>
+                    </a:stretch>
+                  </pic:blipFill>
+                  <pic:spPr>
+                    <a:xfrm>
+                      <a:off x="0" y="0"/>
+                      <a:ext cx="1114425" cy="2143125"/>
+                    </a:xfrm>
+                    <a:prstGeom prst="rect">
+                      <a:avLst/>
+                    </a:prstGeom>
+                  </pic:spPr>
+                </pic:pic>
+              </a:graphicData>
+            </a:graphic>
+          </wp:inline>
+        </w:drawing>
+      </w:r>
+    </w:p>
+    <w:p>
+      <w:pPr>
+        <w:pStyle w:val="Caption"/>
+      </w:pPr>
+      <w:r>
+        <w:t xml:space="preserve">Figure </w:t>
+      </w:r>
+      <w:fldSimple w:instr=" SEQ Figure \* ARABIC ">
+        <w:r>
+          <w:rPr>
+            <w:noProof/>
+          </w:rPr>
+          <w:t>8</w:t>
+        </w:r>
+      </w:fldSimple>
+      <w:r>
+        <w:t>: Select mode screen</w:t>
+      </w:r>
+    </w:p>
+    <w:p>
+      <w:r>
+        <w:t>The first screen shown in Figure 2 host option allows the user to select headsets that may participate in the simulation and then choose a simulation to launch. The join option allows the user to wait as their headset is automatically configured and displays important information about the state of the headset as it moves through the various stages of being accepted, receiving simulation information, and then starting the simulation.</w:t>
+      </w:r>
+    </w:p>
+    <w:p/>
+    <w:p>
+      <w:pPr>
+        <w:keepNext/>
+      </w:pPr>
+      <w:r>
+        <w:rPr>
+          <w:noProof/>
+        </w:rPr>
+        <w:drawing>
+          <wp:inline distT="0" distB="0" distL="0" distR="0" wp14:anchorId="70CE48FB" wp14:editId="34D2B610">
+            <wp:extent cx="4419600" cy="3143250"/>
+            <wp:effectExtent l="0" t="0" r="0" b="0"/>
+            <wp:docPr id="1024" name="Picture 1024"/>
+            <wp:cNvGraphicFramePr>
+              <a:graphicFrameLocks xmlns:a="http://schemas.openxmlformats.org/drawingml/2006/main" noChangeAspect="1"/>
+            </wp:cNvGraphicFramePr>
+            <a:graphic xmlns:a="http://schemas.openxmlformats.org/drawingml/2006/main">
+              <a:graphicData uri="http://schemas.openxmlformats.org/drawingml/2006/picture">
+                <pic:pic xmlns:pic="http://schemas.openxmlformats.org/drawingml/2006/picture">
+                  <pic:nvPicPr>
+                    <pic:cNvPr id="0" name="SelectHead.png"/>
+                    <pic:cNvPicPr/>
+                  </pic:nvPicPr>
+                  <pic:blipFill>
+                    <a:blip r:embed="rId19">
+                      <a:extLst>
+                        <a:ext uri="{28A0092B-C50C-407E-A947-70E740481C1C}">
+                          <a14:useLocalDpi xmlns:a14="http://schemas.microsoft.com/office/drawing/2010/main" val="0"/>
+                        </a:ext>
+                      </a:extLst>
+                    </a:blip>
+                    <a:stretch>
+                      <a:fillRect/>
+                    </a:stretch>
+                  </pic:blipFill>
+                  <pic:spPr>
+                    <a:xfrm>
+                      <a:off x="0" y="0"/>
+                      <a:ext cx="4419600" cy="3143250"/>
+                    </a:xfrm>
+                    <a:prstGeom prst="rect">
+                      <a:avLst/>
+                    </a:prstGeom>
+                  </pic:spPr>
+                </pic:pic>
+              </a:graphicData>
+            </a:graphic>
+          </wp:inline>
+        </w:drawing>
+      </w:r>
+    </w:p>
+    <w:p>
+      <w:pPr>
+        <w:pStyle w:val="Caption"/>
+      </w:pPr>
+      <w:r>
+        <w:t xml:space="preserve">Figure </w:t>
+      </w:r>
+      <w:r>
+        <w:fldChar w:fldCharType="begin"/>
+      </w:r>
+      <w:r>
+        <w:instrText xml:space="preserve"> SEQ Figure \* ARABIC </w:instrText>
+      </w:r>
+      <w:r>
+        <w:fldChar w:fldCharType="separate"/>
+      </w:r>
+      <w:r>
+        <w:rPr>
+          <w:noProof/>
+        </w:rPr>
+        <w:t>9</w:t>
+      </w:r>
+      <w:r>
+        <w:rPr>
+          <w:noProof/>
+        </w:rPr>
+        <w:fldChar w:fldCharType="end"/>
+      </w:r>
+      <w:r>
+        <w:t>: Select headset screen</w:t>
+      </w:r>
+    </w:p>
+    <w:p>
+      <w:pPr>
+        <w:keepNext/>
+      </w:pPr>
+      <w:r>
+        <w:lastRenderedPageBreak/>
+        <w:t>The second screen if the host simulation option is picked is the Select Headsets screen shown in Figure 3. This screen allows the user to dynamically add and remove headsets that should be included in a simulation.</w:t>
+      </w:r>
+    </w:p>
+    <w:p>
+      <w:pPr>
+        <w:keepNext/>
+      </w:pPr>
+      <w:r>
+        <w:rPr>
+          <w:noProof/>
+        </w:rPr>
+        <w:drawing>
+          <wp:inline distT="0" distB="0" distL="0" distR="0" wp14:anchorId="129F630D" wp14:editId="07A79808">
+            <wp:extent cx="4400550" cy="1428750"/>
+            <wp:effectExtent l="0" t="0" r="0" b="0"/>
+            <wp:docPr id="1025" name="Picture 1025"/>
+            <wp:cNvGraphicFramePr>
+              <a:graphicFrameLocks xmlns:a="http://schemas.openxmlformats.org/drawingml/2006/main" noChangeAspect="1"/>
+            </wp:cNvGraphicFramePr>
+            <a:graphic xmlns:a="http://schemas.openxmlformats.org/drawingml/2006/main">
+              <a:graphicData uri="http://schemas.openxmlformats.org/drawingml/2006/picture">
+                <pic:pic xmlns:pic="http://schemas.openxmlformats.org/drawingml/2006/picture">
+                  <pic:nvPicPr>
+                    <pic:cNvPr id="0" name="SelectSim.png"/>
+                    <pic:cNvPicPr/>
+                  </pic:nvPicPr>
+                  <pic:blipFill>
+                    <a:blip r:embed="rId20">
+                      <a:extLst>
+                        <a:ext uri="{28A0092B-C50C-407E-A947-70E740481C1C}">
+                          <a14:useLocalDpi xmlns:a14="http://schemas.microsoft.com/office/drawing/2010/main" val="0"/>
+                        </a:ext>
+                      </a:extLst>
+                    </a:blip>
+                    <a:stretch>
+                      <a:fillRect/>
+                    </a:stretch>
+                  </pic:blipFill>
+                  <pic:spPr>
+                    <a:xfrm>
+                      <a:off x="0" y="0"/>
+                      <a:ext cx="4400550" cy="1428750"/>
+                    </a:xfrm>
+                    <a:prstGeom prst="rect">
+                      <a:avLst/>
+                    </a:prstGeom>
+                  </pic:spPr>
+                </pic:pic>
+              </a:graphicData>
+            </a:graphic>
+          </wp:inline>
+        </w:drawing>
+      </w:r>
+    </w:p>
+    <w:p>
+      <w:pPr>
+        <w:pStyle w:val="Caption"/>
+      </w:pPr>
+      <w:r>
+        <w:t xml:space="preserve">Figure </w:t>
+      </w:r>
+      <w:r>
+        <w:fldChar w:fldCharType="begin"/>
+      </w:r>
+      <w:r>
+        <w:instrText xml:space="preserve"> SEQ Figure \* ARABIC </w:instrText>
+      </w:r>
+      <w:r>
+        <w:fldChar w:fldCharType="separate"/>
+      </w:r>
+      <w:r>
+        <w:rPr>
+          <w:noProof/>
+        </w:rPr>
+        <w:t>10</w:t>
+      </w:r>
+      <w:r>
+        <w:rPr>
+          <w:noProof/>
+        </w:rPr>
+        <w:fldChar w:fldCharType="end"/>
+      </w:r>
+      <w:r>
+        <w:t>: Select simulation screen</w:t>
+      </w:r>
+    </w:p>
+    <w:p>
+      <w:pPr>
+        <w:keepNext/>
+      </w:pPr>
+      <w:r>
+        <w:t>The third screen if the host simulation option is picked is the select simulation screen. This screen allows the user to pick amongst a set of simulations available. When the user proceeds to the next screen the simulation will be sent to all accepted headsets.</w:t>
+      </w:r>
+    </w:p>
+    <w:p>
+      <w:pPr>
+        <w:keepNext/>
+      </w:pPr>
+      <w:r>
+        <w:rPr>
+          <w:noProof/>
+        </w:rPr>
+        <w:drawing>
+          <wp:inline distT="0" distB="0" distL="0" distR="0" wp14:anchorId="4380281F" wp14:editId="26901677">
+            <wp:extent cx="1447800" cy="1390650"/>
+            <wp:effectExtent l="0" t="0" r="0" b="0"/>
+            <wp:docPr id="1027" name="Picture 1027"/>
+            <wp:cNvGraphicFramePr>
+              <a:graphicFrameLocks xmlns:a="http://schemas.openxmlformats.org/drawingml/2006/main" noChangeAspect="1"/>
+            </wp:cNvGraphicFramePr>
+            <a:graphic xmlns:a="http://schemas.openxmlformats.org/drawingml/2006/main">
+              <a:graphicData uri="http://schemas.openxmlformats.org/drawingml/2006/picture">
+                <pic:pic xmlns:pic="http://schemas.openxmlformats.org/drawingml/2006/picture">
+                  <pic:nvPicPr>
+                    <pic:cNvPr id="0" name="StartSim.png"/>
+                    <pic:cNvPicPr/>
+                  </pic:nvPicPr>
+                  <pic:blipFill>
+                    <a:blip r:embed="rId21">
+                      <a:extLst>
+                        <a:ext uri="{28A0092B-C50C-407E-A947-70E740481C1C}">
+                          <a14:useLocalDpi xmlns:a14="http://schemas.microsoft.com/office/drawing/2010/main" val="0"/>
+                        </a:ext>
+                      </a:extLst>
+                    </a:blip>
+                    <a:stretch>
+                      <a:fillRect/>
+                    </a:stretch>
+                  </pic:blipFill>
+                  <pic:spPr>
+                    <a:xfrm>
+                      <a:off x="0" y="0"/>
+                      <a:ext cx="1447800" cy="1390650"/>
+                    </a:xfrm>
+                    <a:prstGeom prst="rect">
+                      <a:avLst/>
+                    </a:prstGeom>
+                  </pic:spPr>
+                </pic:pic>
+              </a:graphicData>
+            </a:graphic>
+          </wp:inline>
+        </w:drawing>
+      </w:r>
+    </w:p>
+    <w:p>
+      <w:pPr>
+        <w:pStyle w:val="Caption"/>
+      </w:pPr>
+      <w:r>
+        <w:t xml:space="preserve">Figure </w:t>
+      </w:r>
+      <w:r>
+        <w:fldChar w:fldCharType="begin"/>
+      </w:r>
+      <w:r>
+        <w:instrText xml:space="preserve"> SEQ Figure \* ARABIC </w:instrText>
+      </w:r>
+      <w:r>
+        <w:fldChar w:fldCharType="separate"/>
+      </w:r>
+      <w:r>
+        <w:rPr>
+          <w:noProof/>
+        </w:rPr>
+        <w:t>11</w:t>
+      </w:r>
+      <w:r>
+        <w:rPr>
+          <w:noProof/>
+        </w:rPr>
+        <w:fldChar w:fldCharType="end"/>
+      </w:r>
+      <w:r>
+        <w:t>: Start simulation screen.</w:t>
+      </w:r>
+    </w:p>
+    <w:p>
+      <w:pPr>
+        <w:keepNext/>
+      </w:pPr>
+      <w:r>
+        <w:t>The fourth screen if the host simulation option is picked is the start simulation screen. This allows each player to feel prepared before the actual simulation starts and after each user has received the simulation files.</w:t>
+      </w:r>
+    </w:p>
+    <w:p>
+      <w:pPr>
+        <w:keepNext/>
+      </w:pPr>
+      <w:r>
+        <w:rPr>
+          <w:noProof/>
+        </w:rPr>
+        <w:drawing>
+          <wp:inline distT="0" distB="0" distL="0" distR="0" wp14:anchorId="00BA879C" wp14:editId="0EF11DE1">
+            <wp:extent cx="2667000" cy="457200"/>
+            <wp:effectExtent l="0" t="0" r="0" b="0"/>
+            <wp:docPr id="1028" name="Picture 1028"/>
+            <wp:cNvGraphicFramePr>
+              <a:graphicFrameLocks xmlns:a="http://schemas.openxmlformats.org/drawingml/2006/main" noChangeAspect="1"/>
+            </wp:cNvGraphicFramePr>
+            <a:graphic xmlns:a="http://schemas.openxmlformats.org/drawingml/2006/main">
+              <a:graphicData uri="http://schemas.openxmlformats.org/drawingml/2006/picture">
+                <pic:pic xmlns:pic="http://schemas.openxmlformats.org/drawingml/2006/picture">
+                  <pic:nvPicPr>
+                    <pic:cNvPr id="0" name="RunSim.png"/>
+                    <pic:cNvPicPr/>
+                  </pic:nvPicPr>
+                  <pic:blipFill>
+                    <a:blip r:embed="rId22">
+                      <a:extLst>
+                        <a:ext uri="{28A0092B-C50C-407E-A947-70E740481C1C}">
+                          <a14:useLocalDpi xmlns:a14="http://schemas.microsoft.com/office/drawing/2010/main" val="0"/>
+                        </a:ext>
+                      </a:extLst>
+                    </a:blip>
+                    <a:stretch>
+                      <a:fillRect/>
+                    </a:stretch>
+                  </pic:blipFill>
+                  <pic:spPr>
+                    <a:xfrm>
+                      <a:off x="0" y="0"/>
+                      <a:ext cx="2667000" cy="457200"/>
+                    </a:xfrm>
+                    <a:prstGeom prst="rect">
+                      <a:avLst/>
+                    </a:prstGeom>
+                  </pic:spPr>
+                </pic:pic>
+              </a:graphicData>
+            </a:graphic>
+          </wp:inline>
+        </w:drawing>
+      </w:r>
+    </w:p>
+    <w:p>
+      <w:pPr>
+        <w:pStyle w:val="Caption"/>
+      </w:pPr>
+      <w:r>
+        <w:t xml:space="preserve">Figure </w:t>
+      </w:r>
+      <w:r>
+        <w:fldChar w:fldCharType="begin"/>
+      </w:r>
+      <w:r>
+        <w:instrText xml:space="preserve"> SEQ Figure \* ARABIC </w:instrText>
+      </w:r>
+      <w:r>
+        <w:fldChar w:fldCharType="separate"/>
+      </w:r>
+      <w:r>
+        <w:rPr>
+          <w:noProof/>
+        </w:rPr>
+        <w:t>12</w:t>
+      </w:r>
+      <w:r>
+        <w:rPr>
+          <w:noProof/>
+        </w:rPr>
+        <w:fldChar w:fldCharType="end"/>
+      </w:r>
+      <w:r>
+        <w:t>: Run simulation screen</w:t>
+      </w:r>
+    </w:p>
+    <w:p>
+      <w:pPr>
+        <w:keepNext/>
+      </w:pPr>
+      <w:r>
+        <w:lastRenderedPageBreak/>
+        <w:t>The fifth screen that shows when the user selects the host simulation option is the run simulation screen. The user may not see this screen as the simulation is immediately launched, but this screen provides a way to keep track of the user’s status.</w:t>
+      </w:r>
+    </w:p>
+    <w:p>
+      <w:pPr>
+        <w:keepNext/>
+      </w:pPr>
+      <w:r>
+        <w:rPr>
+          <w:noProof/>
+        </w:rPr>
+        <w:drawing>
+          <wp:inline distT="0" distB="0" distL="0" distR="0" wp14:anchorId="5313E8AD" wp14:editId="3DD21312">
+            <wp:extent cx="1438275" cy="923925"/>
+            <wp:effectExtent l="0" t="0" r="9525" b="9525"/>
+            <wp:docPr id="1029" name="Picture 1029"/>
+            <wp:cNvGraphicFramePr>
+              <a:graphicFrameLocks xmlns:a="http://schemas.openxmlformats.org/drawingml/2006/main" noChangeAspect="1"/>
+            </wp:cNvGraphicFramePr>
+            <a:graphic xmlns:a="http://schemas.openxmlformats.org/drawingml/2006/main">
+              <a:graphicData uri="http://schemas.openxmlformats.org/drawingml/2006/picture">
+                <pic:pic xmlns:pic="http://schemas.openxmlformats.org/drawingml/2006/picture">
+                  <pic:nvPicPr>
+                    <pic:cNvPr id="0" name="WaitAccept.png"/>
+                    <pic:cNvPicPr/>
+                  </pic:nvPicPr>
+                  <pic:blipFill>
+                    <a:blip r:embed="rId23">
+                      <a:extLst>
+                        <a:ext uri="{28A0092B-C50C-407E-A947-70E740481C1C}">
+                          <a14:useLocalDpi xmlns:a14="http://schemas.microsoft.com/office/drawing/2010/main" val="0"/>
+                        </a:ext>
+                      </a:extLst>
+                    </a:blip>
+                    <a:stretch>
+                      <a:fillRect/>
+                    </a:stretch>
+                  </pic:blipFill>
+                  <pic:spPr>
+                    <a:xfrm>
+                      <a:off x="0" y="0"/>
+                      <a:ext cx="1438275" cy="923925"/>
+                    </a:xfrm>
+                    <a:prstGeom prst="rect">
+                      <a:avLst/>
+                    </a:prstGeom>
+                  </pic:spPr>
+                </pic:pic>
+              </a:graphicData>
+            </a:graphic>
+          </wp:inline>
+        </w:drawing>
+      </w:r>
+      <w:r>
+        <w:rPr>
+          <w:noProof/>
+        </w:rPr>
+        <w:drawing>
+          <wp:inline distT="0" distB="0" distL="0" distR="0" wp14:anchorId="3F327015" wp14:editId="0D02A79B">
+            <wp:extent cx="1762125" cy="923925"/>
+            <wp:effectExtent l="0" t="0" r="9525" b="9525"/>
+            <wp:docPr id="1030" name="Picture 1030"/>
+            <wp:cNvGraphicFramePr>
+              <a:graphicFrameLocks xmlns:a="http://schemas.openxmlformats.org/drawingml/2006/main" noChangeAspect="1"/>
+            </wp:cNvGraphicFramePr>
+            <a:graphic xmlns:a="http://schemas.openxmlformats.org/drawingml/2006/main">
+              <a:graphicData uri="http://schemas.openxmlformats.org/drawingml/2006/picture">
+                <pic:pic xmlns:pic="http://schemas.openxmlformats.org/drawingml/2006/picture">
+                  <pic:nvPicPr>
+                    <pic:cNvPr id="0" name="WaitReceive.png"/>
+                    <pic:cNvPicPr/>
+                  </pic:nvPicPr>
+                  <pic:blipFill>
+                    <a:blip r:embed="rId24">
+                      <a:extLst>
+                        <a:ext uri="{28A0092B-C50C-407E-A947-70E740481C1C}">
+                          <a14:useLocalDpi xmlns:a14="http://schemas.microsoft.com/office/drawing/2010/main" val="0"/>
+                        </a:ext>
+                      </a:extLst>
+                    </a:blip>
+                    <a:stretch>
+                      <a:fillRect/>
+                    </a:stretch>
+                  </pic:blipFill>
+                  <pic:spPr>
+                    <a:xfrm>
+                      <a:off x="0" y="0"/>
+                      <a:ext cx="1762125" cy="923925"/>
+                    </a:xfrm>
+                    <a:prstGeom prst="rect">
+                      <a:avLst/>
+                    </a:prstGeom>
+                  </pic:spPr>
+                </pic:pic>
+              </a:graphicData>
+            </a:graphic>
+          </wp:inline>
+        </w:drawing>
+      </w:r>
+      <w:r>
+        <w:rPr>
+          <w:noProof/>
+        </w:rPr>
+        <w:drawing>
+          <wp:inline distT="0" distB="0" distL="0" distR="0" wp14:anchorId="39E48DD8" wp14:editId="10227B94">
+            <wp:extent cx="1333500" cy="1066800"/>
+            <wp:effectExtent l="0" t="0" r="0" b="0"/>
+            <wp:docPr id="1031" name="Picture 1031"/>
+            <wp:cNvGraphicFramePr>
+              <a:graphicFrameLocks xmlns:a="http://schemas.openxmlformats.org/drawingml/2006/main" noChangeAspect="1"/>
+            </wp:cNvGraphicFramePr>
+            <a:graphic xmlns:a="http://schemas.openxmlformats.org/drawingml/2006/main">
+              <a:graphicData uri="http://schemas.openxmlformats.org/drawingml/2006/picture">
+                <pic:pic xmlns:pic="http://schemas.openxmlformats.org/drawingml/2006/picture">
+                  <pic:nvPicPr>
+                    <pic:cNvPr id="0" name="WaitStart.png"/>
+                    <pic:cNvPicPr/>
+                  </pic:nvPicPr>
+                  <pic:blipFill>
+                    <a:blip r:embed="rId25">
+                      <a:extLst>
+                        <a:ext uri="{28A0092B-C50C-407E-A947-70E740481C1C}">
+                          <a14:useLocalDpi xmlns:a14="http://schemas.microsoft.com/office/drawing/2010/main" val="0"/>
+                        </a:ext>
+                      </a:extLst>
+                    </a:blip>
+                    <a:stretch>
+                      <a:fillRect/>
+                    </a:stretch>
+                  </pic:blipFill>
+                  <pic:spPr>
+                    <a:xfrm>
+                      <a:off x="0" y="0"/>
+                      <a:ext cx="1333500" cy="1066800"/>
+                    </a:xfrm>
+                    <a:prstGeom prst="rect">
+                      <a:avLst/>
+                    </a:prstGeom>
+                  </pic:spPr>
+                </pic:pic>
+              </a:graphicData>
+            </a:graphic>
+          </wp:inline>
+        </w:drawing>
+      </w:r>
+    </w:p>
+    <w:p>
+      <w:pPr>
+        <w:pStyle w:val="Caption"/>
+      </w:pPr>
+      <w:r>
+        <w:t xml:space="preserve">Figure </w:t>
+      </w:r>
+      <w:r>
+        <w:fldChar w:fldCharType="begin"/>
+      </w:r>
+      <w:r>
+        <w:instrText xml:space="preserve"> SEQ Figure \* ARABIC </w:instrText>
+      </w:r>
+      <w:r>
+        <w:fldChar w:fldCharType="separate"/>
+      </w:r>
+      <w:r>
+        <w:rPr>
+          <w:noProof/>
+        </w:rPr>
+        <w:t>13</w:t>
+      </w:r>
+      <w:r>
+        <w:rPr>
+          <w:noProof/>
+        </w:rPr>
+        <w:fldChar w:fldCharType="end"/>
+      </w:r>
+      <w:r>
+        <w:t>: Simulation Screens for waiting to be accepted, waiting to receive simulation information, and waiting to start the simulation respectively.</w:t>
+      </w:r>
+    </w:p>
+    <w:p>
+      <w:r>
+        <w:t>If the join simulation option was selected, then the user will be taken through the three screens shown above. The transitions will happen automatically as the host proceeds through accepting and selecting the simulation options.</w:t>
+      </w:r>
+    </w:p>
+    <w:p>
+      <w:pPr>
+        <w:pStyle w:val="Heading3"/>
+      </w:pPr>
+      <w:r>
+        <w:t>Networking</w:t>
+      </w:r>
+    </w:p>
+    <w:p>
+      <w:r>
+        <w:t>The networking module abstracts away the details of sending and receiving information over the wireless network. This module will transition to various states depending on which initial state it is configured for by the User Interface (host or join). If the headset is configured to join, then it will begin by broadcasting itself as an available headset for a simulation. When accepted, it will wait to receive information about which simulation to use. After receiving the simulation information, it will wait for final confirmation to start the simulation. After starting, it will send out a periodic heart beat that tells the host about its current location and orientation. If the headset is configured as a host, then it will remain quiet on the network and listen for available headsets to add to a simulation, adding each headset it discovers to its list of available headsets. The User Interface will make calls to accept and reject headsets from the simulation. When the simulation starts, the networking code will continue to be silent until told to send out packets to control other headsets and to send out updates about 3d object positions and orientations.</w:t>
+      </w:r>
+    </w:p>
+    <w:p>
+      <w:pPr>
+        <w:pStyle w:val="Heading3"/>
+      </w:pPr>
+      <w:r>
+        <w:t>Sensor Data</w:t>
+      </w:r>
+    </w:p>
+    <w:p>
+      <w:r>
+        <w:t>The sensor data module is in the same executable as the networking module. This module simply holds the latest position and orientation information about the headset. It also performs arithmetic on the longitude and latitude coordinates received from the sensors to produce local coordinates x and y as follows. The meters per degree latitude is calculated based on the arc length of one degree of latitude. The meters per degree longitude is calculated as the arc length of one degree of longitude on a circular cross section of the earth at a given degree of latitude.</w:t>
+      </w:r>
+    </w:p>
+    <w:p>
+      <w:r>
+        <w:rPr>
+          <w:position w:val="-82"/>
+        </w:rPr>
+        <w:object w:dxaOrig="7300" w:dyaOrig="1760">
+          <v:shape id="_x0000_i1028" type="#_x0000_t75" style="width:365pt;height:88pt" o:ole="">
+            <v:imagedata r:id="rId26" o:title=""/>
+          </v:shape>
+          <o:OLEObject Type="Embed" ProgID="Equation.DSMT4" ShapeID="_x0000_i1028" DrawAspect="Content" ObjectID="_1459430762" r:id="rId27"/>
+        </w:object>
+      </w:r>
+    </w:p>
+    <w:p>
+      <w:r>
+        <w:t>The x and y values are measured relative to an origin which is taken to be the first stable value out of the GPS after achieving a lock. The origin is always reset when starting a new simulation. This would be an absurd approximation for longitude if it was expected that someone using a headset would travel for a very long distance. For short distances of a couple hundred meters, these constants are adequate.</w:t>
+      </w:r>
+    </w:p>
+    <w:p>
+      <w:pPr>
+        <w:pStyle w:val="Heading3"/>
+      </w:pPr>
+      <w:r>
+        <w:t>Simulation Logic</w:t>
+      </w:r>
+    </w:p>
+    <w:p>
+      <w:r>
+        <w:t>A simulation is a python program that utilizes our python interfaces to start the graphics and to collect information about the user position and the position of other players. A series of functions and objects have been provided in this API to make development as simple as possible. This section was designed to be easy to prototype with. An extension of this section would provide the ability to write simulations in C++.</w:t>
+      </w:r>
+    </w:p>
+    <w:p>
+      <w:pPr>
+        <w:pStyle w:val="Text"/>
+        <w:rPr>
+          <w:lang w:eastAsia="ko-KR"/>
+        </w:rPr>
+      </w:pPr>
     </w:p>
     <w:p>
       <w:pPr>
@@ -17742,14 +18848,27 @@
       <w:r>
         <w:t xml:space="preserve">Table </w:t>
       </w:r>
-      <w:fldSimple w:instr=" SEQ Table \* ARABIC ">
-        <w:r>
-          <w:rPr>
-            <w:noProof/>
-          </w:rPr>
-          <w:t>11</w:t>
-        </w:r>
-      </w:fldSimple>
+      <w:r>
+        <w:fldChar w:fldCharType="begin"/>
+      </w:r>
+      <w:r>
+        <w:instrText xml:space="preserve"> SEQ Table \* ARABIC </w:instrText>
+      </w:r>
+      <w:r>
+        <w:fldChar w:fldCharType="separate"/>
+      </w:r>
+      <w:r>
+        <w:rPr>
+          <w:noProof/>
+        </w:rPr>
+        <w:t>11</w:t>
+      </w:r>
+      <w:r>
+        <w:rPr>
+          <w:noProof/>
+        </w:rPr>
+        <w:fldChar w:fldCharType="end"/>
+      </w:r>
       <w:r>
         <w:t>: List of important software classes; full software documentation can be found in [Appendix]</w:t>
       </w:r>
@@ -17823,7 +18942,6 @@
           </w:tcPr>
           <w:p>
             <w:r>
-              <w:lastRenderedPageBreak/>
               <w:t xml:space="preserve">Generates a </w:t>
             </w:r>
             <w:proofErr w:type="spellStart"/>
@@ -17852,7 +18970,6 @@
           </w:tcPr>
           <w:p>
             <w:r>
-              <w:lastRenderedPageBreak/>
               <w:t>./simulation_src/gpuPyInterface.py</w:t>
             </w:r>
           </w:p>
@@ -18120,7 +19237,11 @@
             </w:r>
             <w:proofErr w:type="spellEnd"/>
             <w:r>
-              <w:t xml:space="preserve"> code.</w:t>
+              <w:t xml:space="preserve"> </w:t>
+            </w:r>
+            <w:r>
+              <w:lastRenderedPageBreak/>
+              <w:t>code.</w:t>
             </w:r>
           </w:p>
         </w:tc>
@@ -18132,6 +19253,7 @@
           </w:tcPr>
           <w:p>
             <w:r>
+              <w:lastRenderedPageBreak/>
               <w:t>./</w:t>
             </w:r>
             <w:proofErr w:type="spellStart"/>
@@ -18476,7 +19598,6 @@
           </w:tcPr>
           <w:p>
             <w:r>
-              <w:lastRenderedPageBreak/>
               <w:t>./networking_src/packetStrings.py</w:t>
             </w:r>
           </w:p>
@@ -18774,6 +19895,7 @@
     </w:p>
     <w:p>
       <w:r>
+        <w:lastRenderedPageBreak/>
         <w:br w:type="page"/>
       </w:r>
     </w:p>
@@ -18848,6 +19970,7 @@
       <w:r>
         <w:rPr>
           <w:noProof/>
+          <w:lang w:eastAsia="en-US"/>
         </w:rPr>
         <w:drawing>
           <wp:inline distT="0" distB="0" distL="0" distR="0" wp14:anchorId="799ED368" wp14:editId="5D2134BD">
@@ -18867,7 +19990,7 @@
                     </pic:cNvPicPr>
                   </pic:nvPicPr>
                   <pic:blipFill>
-                    <a:blip r:embed="rId17">
+                    <a:blip r:embed="rId28">
                       <a:extLst>
                         <a:ext uri="{28A0092B-C50C-407E-A947-70E740481C1C}">
                           <a14:useLocalDpi xmlns:a14="http://schemas.microsoft.com/office/drawing/2010/main" val="0"/>
@@ -18898,6 +20021,7 @@
       <w:r>
         <w:rPr>
           <w:noProof/>
+          <w:lang w:eastAsia="en-US"/>
         </w:rPr>
         <w:lastRenderedPageBreak/>
         <w:drawing>
@@ -18918,7 +20042,7 @@
                     </pic:cNvPicPr>
                   </pic:nvPicPr>
                   <pic:blipFill>
-                    <a:blip r:embed="rId18">
+                    <a:blip r:embed="rId29">
                       <a:extLst>
                         <a:ext uri="{28A0092B-C50C-407E-A947-70E740481C1C}">
                           <a14:useLocalDpi xmlns:a14="http://schemas.microsoft.com/office/drawing/2010/main" val="0"/>
@@ -18949,6 +20073,7 @@
       <w:r>
         <w:rPr>
           <w:noProof/>
+          <w:lang w:eastAsia="en-US"/>
         </w:rPr>
         <w:drawing>
           <wp:inline distT="0" distB="0" distL="0" distR="0" wp14:anchorId="36A8401C" wp14:editId="6FB0420B">
@@ -18968,7 +20093,7 @@
                     </pic:cNvPicPr>
                   </pic:nvPicPr>
                   <pic:blipFill>
-                    <a:blip r:embed="rId19">
+                    <a:blip r:embed="rId30">
                       <a:extLst>
                         <a:ext uri="{28A0092B-C50C-407E-A947-70E740481C1C}">
                           <a14:useLocalDpi xmlns:a14="http://schemas.microsoft.com/office/drawing/2010/main" val="0"/>
@@ -19034,14 +20159,27 @@
       <w:r>
         <w:t xml:space="preserve">Table </w:t>
       </w:r>
-      <w:fldSimple w:instr=" SEQ Table \* ARABIC ">
-        <w:r>
-          <w:rPr>
-            <w:noProof/>
-          </w:rPr>
-          <w:t>12</w:t>
-        </w:r>
-      </w:fldSimple>
+      <w:r>
+        <w:fldChar w:fldCharType="begin"/>
+      </w:r>
+      <w:r>
+        <w:instrText xml:space="preserve"> SEQ Table \* ARABIC </w:instrText>
+      </w:r>
+      <w:r>
+        <w:fldChar w:fldCharType="separate"/>
+      </w:r>
+      <w:r>
+        <w:rPr>
+          <w:noProof/>
+        </w:rPr>
+        <w:t>12</w:t>
+      </w:r>
+      <w:r>
+        <w:rPr>
+          <w:noProof/>
+        </w:rPr>
+        <w:fldChar w:fldCharType="end"/>
+      </w:r>
       <w:r>
         <w:rPr>
           <w:noProof/>
@@ -24625,14 +25763,27 @@
       <w:r>
         <w:t xml:space="preserve">Table </w:t>
       </w:r>
-      <w:fldSimple w:instr=" SEQ Table \* ARABIC ">
-        <w:r>
-          <w:rPr>
-            <w:noProof/>
-          </w:rPr>
-          <w:t>13</w:t>
-        </w:r>
-      </w:fldSimple>
+      <w:r>
+        <w:fldChar w:fldCharType="begin"/>
+      </w:r>
+      <w:r>
+        <w:instrText xml:space="preserve"> SEQ Table \* ARABIC </w:instrText>
+      </w:r>
+      <w:r>
+        <w:fldChar w:fldCharType="separate"/>
+      </w:r>
+      <w:r>
+        <w:rPr>
+          <w:noProof/>
+        </w:rPr>
+        <w:t>13</w:t>
+      </w:r>
+      <w:r>
+        <w:rPr>
+          <w:noProof/>
+        </w:rPr>
+        <w:fldChar w:fldCharType="end"/>
+      </w:r>
       <w:r>
         <w:rPr>
           <w:noProof/>
@@ -25056,6 +26207,7 @@
           <w:docPartUnique/>
         </w:docPartObj>
       </w:sdtPr>
+      <w:sdtEndPr/>
       <w:sdtContent>
         <w:p>
           <w:pPr>
@@ -26359,6 +27511,24 @@
     </w:p>
     <w:p>
       <w:r>
+        <w:t xml:space="preserve">Dr. </w:t>
+      </w:r>
+      <w:proofErr w:type="spellStart"/>
+      <w:r>
+        <w:t>Karthik</w:t>
+      </w:r>
+      <w:proofErr w:type="spellEnd"/>
+      <w:r>
+        <w:t xml:space="preserve"> provided us w</w:t>
+      </w:r>
+      <w:bookmarkStart w:id="66" w:name="_GoBack"/>
+      <w:bookmarkEnd w:id="66"/>
+      <w:r>
+        <w:t>ith the means to compare our design against Google Glass and the Oculus Rift in his lab.</w:t>
+      </w:r>
+    </w:p>
+    <w:p>
+      <w:r>
         <w:br w:type="page"/>
       </w:r>
     </w:p>
@@ -26366,12 +27536,12 @@
       <w:pPr>
         <w:pStyle w:val="Heading1"/>
       </w:pPr>
-      <w:bookmarkStart w:id="66" w:name="_Toc385527284"/>
+      <w:bookmarkStart w:id="67" w:name="_Toc385527284"/>
       <w:r>
         <w:lastRenderedPageBreak/>
         <w:t>Survey Responses</w:t>
       </w:r>
-      <w:bookmarkEnd w:id="66"/>
+      <w:bookmarkEnd w:id="67"/>
     </w:p>
     <w:p/>
     <w:p>
@@ -26383,34 +27553,34 @@
       <w:pPr>
         <w:pStyle w:val="Heading1"/>
       </w:pPr>
-      <w:bookmarkStart w:id="67" w:name="_Toc385527285"/>
+      <w:bookmarkStart w:id="68" w:name="_Toc385527285"/>
       <w:r>
         <w:lastRenderedPageBreak/>
         <w:t>Appendix</w:t>
       </w:r>
-      <w:bookmarkEnd w:id="67"/>
+      <w:bookmarkEnd w:id="68"/>
     </w:p>
     <w:p>
       <w:pPr>
         <w:pStyle w:val="Heading2"/>
       </w:pPr>
-      <w:bookmarkStart w:id="68" w:name="_Toc385527286"/>
+      <w:bookmarkStart w:id="69" w:name="_Toc385527286"/>
       <w:r>
         <w:t>Test Plans</w:t>
       </w:r>
-      <w:bookmarkEnd w:id="68"/>
+      <w:bookmarkEnd w:id="69"/>
     </w:p>
     <w:p>
       <w:pPr>
         <w:pStyle w:val="Heading3"/>
       </w:pPr>
-      <w:bookmarkStart w:id="69" w:name="_Ref385506257"/>
-      <w:bookmarkStart w:id="70" w:name="_Toc385527287"/>
+      <w:bookmarkStart w:id="70" w:name="_Ref385506257"/>
+      <w:bookmarkStart w:id="71" w:name="_Toc385527287"/>
       <w:r>
         <w:t>One-To-One Sizing and Placement Test</w:t>
       </w:r>
-      <w:bookmarkEnd w:id="69"/>
       <w:bookmarkEnd w:id="70"/>
+      <w:bookmarkEnd w:id="71"/>
     </w:p>
     <w:p>
       <w:pPr>
@@ -26439,7 +27609,7 @@
                     <pic:cNvPicPr/>
                   </pic:nvPicPr>
                   <pic:blipFill>
-                    <a:blip r:embed="rId20">
+                    <a:blip r:embed="rId31">
                       <a:extLst>
                         <a:ext uri="{28A0092B-C50C-407E-A947-70E740481C1C}">
                           <a14:useLocalDpi xmlns:a14="http://schemas.microsoft.com/office/drawing/2010/main" val="0"/>
@@ -26470,8 +27640,8 @@
       <w:pPr>
         <w:pStyle w:val="Heading3"/>
       </w:pPr>
-      <w:bookmarkStart w:id="71" w:name="_Ref385506265"/>
-      <w:bookmarkStart w:id="72" w:name="_Toc385527288"/>
+      <w:bookmarkStart w:id="72" w:name="_Ref385506265"/>
+      <w:bookmarkStart w:id="73" w:name="_Toc385527288"/>
       <w:r>
         <w:lastRenderedPageBreak/>
         <w:t>PCB Continuity and Functionality</w:t>
@@ -26479,8 +27649,8 @@
       <w:r>
         <w:t xml:space="preserve"> Test</w:t>
       </w:r>
-      <w:bookmarkEnd w:id="71"/>
       <w:bookmarkEnd w:id="72"/>
+      <w:bookmarkEnd w:id="73"/>
     </w:p>
     <w:p>
       <w:pPr>
@@ -26509,7 +27679,7 @@
                     <pic:cNvPicPr/>
                   </pic:nvPicPr>
                   <pic:blipFill>
-                    <a:blip r:embed="rId21">
+                    <a:blip r:embed="rId32">
                       <a:extLst>
                         <a:ext uri="{28A0092B-C50C-407E-A947-70E740481C1C}">
                           <a14:useLocalDpi xmlns:a14="http://schemas.microsoft.com/office/drawing/2010/main" val="0"/>
@@ -26540,14 +27710,14 @@
       <w:pPr>
         <w:pStyle w:val="Heading3"/>
       </w:pPr>
-      <w:bookmarkStart w:id="73" w:name="_Ref385506284"/>
-      <w:bookmarkStart w:id="74" w:name="_Toc385527289"/>
+      <w:bookmarkStart w:id="74" w:name="_Ref385506284"/>
+      <w:bookmarkStart w:id="75" w:name="_Toc385527289"/>
       <w:r>
         <w:lastRenderedPageBreak/>
         <w:t>Power Supply Burn-In</w:t>
       </w:r>
-      <w:bookmarkEnd w:id="73"/>
       <w:bookmarkEnd w:id="74"/>
+      <w:bookmarkEnd w:id="75"/>
     </w:p>
     <w:p>
       <w:pPr>
@@ -26559,7 +27729,6 @@
       <w:r>
         <w:rPr>
           <w:noProof/>
-          <w:lang w:eastAsia="ko-KR"/>
         </w:rPr>
         <w:drawing>
           <wp:inline distT="0" distB="0" distL="0" distR="0" wp14:anchorId="3E6E7173" wp14:editId="2E032C5C">
@@ -26577,7 +27746,7 @@
                     <pic:cNvPicPr/>
                   </pic:nvPicPr>
                   <pic:blipFill>
-                    <a:blip r:embed="rId22">
+                    <a:blip r:embed="rId33">
                       <a:extLst>
                         <a:ext uri="{28A0092B-C50C-407E-A947-70E740481C1C}">
                           <a14:useLocalDpi xmlns:a14="http://schemas.microsoft.com/office/drawing/2010/main" val="0"/>
@@ -26608,11 +27777,11 @@
       <w:pPr>
         <w:pStyle w:val="Heading3"/>
       </w:pPr>
-      <w:bookmarkStart w:id="75" w:name="_Toc385527290"/>
+      <w:bookmarkStart w:id="76" w:name="_Toc385527290"/>
       <w:r>
         <w:t>Total Runtime Test</w:t>
       </w:r>
-      <w:bookmarkEnd w:id="75"/>
+      <w:bookmarkEnd w:id="76"/>
     </w:p>
     <w:p>
       <w:pPr>
@@ -26626,8 +27795,8 @@
       <w:pPr>
         <w:pStyle w:val="Heading3"/>
       </w:pPr>
-      <w:bookmarkStart w:id="76" w:name="_Ref385506203"/>
-      <w:bookmarkStart w:id="77" w:name="_Toc385527291"/>
+      <w:bookmarkStart w:id="77" w:name="_Ref385506203"/>
+      <w:bookmarkStart w:id="78" w:name="_Toc385527291"/>
       <w:r>
         <w:lastRenderedPageBreak/>
         <w:t xml:space="preserve">Wireless </w:t>
@@ -26635,8 +27804,8 @@
       <w:r>
         <w:t>Range Test</w:t>
       </w:r>
-      <w:bookmarkEnd w:id="76"/>
       <w:bookmarkEnd w:id="77"/>
+      <w:bookmarkEnd w:id="78"/>
     </w:p>
     <w:p>
       <w:pPr>
@@ -26648,7 +27817,6 @@
       <w:r>
         <w:rPr>
           <w:noProof/>
-          <w:lang w:eastAsia="ko-KR"/>
         </w:rPr>
         <w:drawing>
           <wp:inline distT="0" distB="0" distL="0" distR="0" wp14:anchorId="79598797" wp14:editId="7AB3A1F0">
@@ -26666,7 +27834,7 @@
                     <pic:cNvPicPr/>
                   </pic:nvPicPr>
                   <pic:blipFill>
-                    <a:blip r:embed="rId23">
+                    <a:blip r:embed="rId34">
                       <a:extLst>
                         <a:ext uri="{28A0092B-C50C-407E-A947-70E740481C1C}">
                           <a14:useLocalDpi xmlns:a14="http://schemas.microsoft.com/office/drawing/2010/main" val="0"/>
@@ -26697,16 +27865,16 @@
       <w:pPr>
         <w:pStyle w:val="Heading3"/>
       </w:pPr>
-      <w:bookmarkStart w:id="78" w:name="_Ref385523447"/>
-      <w:bookmarkStart w:id="79" w:name="_Toc385527292"/>
+      <w:bookmarkStart w:id="79" w:name="_Ref385523447"/>
+      <w:bookmarkStart w:id="80" w:name="_Toc385527292"/>
       <w:r>
         <w:t xml:space="preserve">Wireless </w:t>
       </w:r>
       <w:r>
         <w:t>Latency Test</w:t>
       </w:r>
-      <w:bookmarkEnd w:id="78"/>
       <w:bookmarkEnd w:id="79"/>
+      <w:bookmarkEnd w:id="80"/>
     </w:p>
     <w:p>
       <w:pPr>
@@ -26726,14 +27894,14 @@
       <w:pPr>
         <w:pStyle w:val="Heading3"/>
       </w:pPr>
-      <w:bookmarkStart w:id="80" w:name="_Ref385506188"/>
-      <w:bookmarkStart w:id="81" w:name="_Toc385527293"/>
+      <w:bookmarkStart w:id="81" w:name="_Ref385506188"/>
+      <w:bookmarkStart w:id="82" w:name="_Toc385527293"/>
       <w:r>
         <w:lastRenderedPageBreak/>
         <w:t>GPS Total Accuracy Test</w:t>
       </w:r>
-      <w:bookmarkEnd w:id="80"/>
       <w:bookmarkEnd w:id="81"/>
+      <w:bookmarkEnd w:id="82"/>
     </w:p>
     <w:p>
       <w:pPr>
@@ -26762,7 +27930,7 @@
                     <pic:cNvPicPr/>
                   </pic:nvPicPr>
                   <pic:blipFill rotWithShape="1">
-                    <a:blip r:embed="rId24" cstate="print">
+                    <a:blip r:embed="rId35" cstate="print">
                       <a:extLst>
                         <a:ext uri="{28A0092B-C50C-407E-A947-70E740481C1C}">
                           <a14:useLocalDpi xmlns:a14="http://schemas.microsoft.com/office/drawing/2010/main" val="0"/>
@@ -26823,7 +27991,7 @@
                     <pic:cNvPicPr/>
                   </pic:nvPicPr>
                   <pic:blipFill rotWithShape="1">
-                    <a:blip r:embed="rId25" cstate="print">
+                    <a:blip r:embed="rId36" cstate="print">
                       <a:extLst>
                         <a:ext uri="{28A0092B-C50C-407E-A947-70E740481C1C}">
                           <a14:useLocalDpi xmlns:a14="http://schemas.microsoft.com/office/drawing/2010/main" val="0"/>
@@ -26885,7 +28053,7 @@
                     <pic:cNvPicPr/>
                   </pic:nvPicPr>
                   <pic:blipFill rotWithShape="1">
-                    <a:blip r:embed="rId26" cstate="print">
+                    <a:blip r:embed="rId37" cstate="print">
                       <a:extLst>
                         <a:ext uri="{28A0092B-C50C-407E-A947-70E740481C1C}">
                           <a14:useLocalDpi xmlns:a14="http://schemas.microsoft.com/office/drawing/2010/main" val="0"/>
@@ -26923,13 +28091,13 @@
       <w:pPr>
         <w:pStyle w:val="Heading3"/>
       </w:pPr>
-      <w:bookmarkStart w:id="82" w:name="_Ref385506302"/>
-      <w:bookmarkStart w:id="83" w:name="_Toc385527294"/>
+      <w:bookmarkStart w:id="83" w:name="_Ref385506302"/>
+      <w:bookmarkStart w:id="84" w:name="_Toc385527294"/>
       <w:r>
         <w:t>GPS Relative Accuracy Test</w:t>
       </w:r>
-      <w:bookmarkEnd w:id="82"/>
       <w:bookmarkEnd w:id="83"/>
+      <w:bookmarkEnd w:id="84"/>
     </w:p>
     <w:p>
       <w:pPr>
@@ -26944,8 +28112,6 @@
         </w:rPr>
         <w:t>[IMAGE: From Thor]</w:t>
       </w:r>
-      <w:bookmarkStart w:id="84" w:name="_GoBack"/>
-      <w:bookmarkEnd w:id="84"/>
     </w:p>
     <w:p>
       <w:pPr>
@@ -27030,7 +28196,7 @@
                     <pic:cNvPicPr/>
                   </pic:nvPicPr>
                   <pic:blipFill>
-                    <a:blip r:embed="rId27">
+                    <a:blip r:embed="rId38">
                       <a:extLst>
                         <a:ext uri="{28A0092B-C50C-407E-A947-70E740481C1C}">
                           <a14:useLocalDpi xmlns:a14="http://schemas.microsoft.com/office/drawing/2010/main" val="0"/>
@@ -27301,14 +28467,27 @@
       <w:r>
         <w:t xml:space="preserve">Table </w:t>
       </w:r>
-      <w:fldSimple w:instr=" SEQ Table \* ARABIC ">
-        <w:r>
-          <w:rPr>
-            <w:noProof/>
-          </w:rPr>
-          <w:t>14</w:t>
-        </w:r>
-      </w:fldSimple>
+      <w:r>
+        <w:fldChar w:fldCharType="begin"/>
+      </w:r>
+      <w:r>
+        <w:instrText xml:space="preserve"> SEQ Table \* ARABIC </w:instrText>
+      </w:r>
+      <w:r>
+        <w:fldChar w:fldCharType="separate"/>
+      </w:r>
+      <w:r>
+        <w:rPr>
+          <w:noProof/>
+        </w:rPr>
+        <w:t>14</w:t>
+      </w:r>
+      <w:r>
+        <w:rPr>
+          <w:noProof/>
+        </w:rPr>
+        <w:fldChar w:fldCharType="end"/>
+      </w:r>
       <w:r>
         <w:rPr>
           <w:noProof/>
@@ -27760,14 +28939,27 @@
       <w:r>
         <w:t xml:space="preserve">Table </w:t>
       </w:r>
-      <w:fldSimple w:instr=" SEQ Table \* ARABIC ">
-        <w:r>
-          <w:rPr>
-            <w:noProof/>
-          </w:rPr>
-          <w:t>15</w:t>
-        </w:r>
-      </w:fldSimple>
+      <w:r>
+        <w:fldChar w:fldCharType="begin"/>
+      </w:r>
+      <w:r>
+        <w:instrText xml:space="preserve"> SEQ Table \* ARABIC </w:instrText>
+      </w:r>
+      <w:r>
+        <w:fldChar w:fldCharType="separate"/>
+      </w:r>
+      <w:r>
+        <w:rPr>
+          <w:noProof/>
+        </w:rPr>
+        <w:t>15</w:t>
+      </w:r>
+      <w:r>
+        <w:rPr>
+          <w:noProof/>
+        </w:rPr>
+        <w:fldChar w:fldCharType="end"/>
+      </w:r>
       <w:r>
         <w:t xml:space="preserve">: FMECA </w:t>
       </w:r>
@@ -28494,14 +29686,27 @@
       <w:r>
         <w:t xml:space="preserve">Table </w:t>
       </w:r>
-      <w:fldSimple w:instr=" SEQ Table \* ARABIC ">
-        <w:r>
-          <w:rPr>
-            <w:noProof/>
-          </w:rPr>
-          <w:t>16</w:t>
-        </w:r>
-      </w:fldSimple>
+      <w:r>
+        <w:fldChar w:fldCharType="begin"/>
+      </w:r>
+      <w:r>
+        <w:instrText xml:space="preserve"> SEQ Table \* ARABIC </w:instrText>
+      </w:r>
+      <w:r>
+        <w:fldChar w:fldCharType="separate"/>
+      </w:r>
+      <w:r>
+        <w:rPr>
+          <w:noProof/>
+        </w:rPr>
+        <w:t>16</w:t>
+      </w:r>
+      <w:r>
+        <w:rPr>
+          <w:noProof/>
+        </w:rPr>
+        <w:fldChar w:fldCharType="end"/>
+      </w:r>
       <w:r>
         <w:t>: FMECA worksheet for processing units</w:t>
       </w:r>
@@ -29167,7 +30372,7 @@
     </w:tbl>
     <w:p/>
     <w:sectPr>
-      <w:footerReference w:type="default" r:id="rId28"/>
+      <w:footerReference w:type="default" r:id="rId39"/>
       <w:pgSz w:w="12240" w:h="15840"/>
       <w:pgMar w:top="1440" w:right="1440" w:bottom="1440" w:left="1440" w:header="720" w:footer="720" w:gutter="0"/>
       <w:pgNumType w:start="1"/>
@@ -29290,7 +30495,7 @@
           <w:rPr>
             <w:noProof/>
           </w:rPr>
-          <w:t>33</w:t>
+          <w:t>30</w:t>
         </w:r>
         <w:r>
           <w:rPr>
@@ -33120,7 +34325,7 @@
 </file>
 
 <file path=customXml/itemProps1.xml><?xml version="1.0" encoding="utf-8"?>
-<ds:datastoreItem xmlns:ds="http://schemas.openxmlformats.org/officeDocument/2006/customXml" ds:itemID="{885ECCCA-7061-4F79-A993-17DC3991AB49}">
+<ds:datastoreItem xmlns:ds="http://schemas.openxmlformats.org/officeDocument/2006/customXml" ds:itemID="{9D1E0B51-132B-4580-B0C4-A0C90AA034A1}">
   <ds:schemaRefs>
     <ds:schemaRef ds:uri="http://schemas.openxmlformats.org/officeDocument/2006/bibliography"/>
   </ds:schemaRefs>

</xml_diff>

<commit_message>
added rendering stuff to final report
</commit_message>
<xml_diff>
--- a/doc/Cornell Cup Final Report.docx
+++ b/doc/Cornell Cup Final Report.docx
@@ -5661,27 +5661,14 @@
                             <w:r>
                               <w:t xml:space="preserve">Figure </w:t>
                             </w:r>
-                            <w:r>
-                              <w:fldChar w:fldCharType="begin"/>
-                            </w:r>
-                            <w:r>
-                              <w:instrText xml:space="preserve"> SEQ Figure \* ARABIC </w:instrText>
-                            </w:r>
-                            <w:r>
-                              <w:fldChar w:fldCharType="separate"/>
-                            </w:r>
-                            <w:r>
-                              <w:rPr>
-                                <w:noProof/>
-                              </w:rPr>
-                              <w:t>1</w:t>
-                            </w:r>
-                            <w:r>
-                              <w:rPr>
-                                <w:noProof/>
-                              </w:rPr>
-                              <w:fldChar w:fldCharType="end"/>
-                            </w:r>
+                            <w:fldSimple w:instr=" SEQ Figure \* ARABIC ">
+                              <w:r>
+                                <w:rPr>
+                                  <w:noProof/>
+                                </w:rPr>
+                                <w:t>1</w:t>
+                              </w:r>
+                            </w:fldSimple>
                             <w:bookmarkEnd w:id="1"/>
                             <w:r>
                               <w:rPr>
@@ -5935,24 +5922,24 @@
       <w:pPr>
         <w:pStyle w:val="Heading1"/>
       </w:pPr>
-      <w:bookmarkStart w:id="3" w:name="_Toc385527244"/>
+      <w:bookmarkStart w:id="2" w:name="_Toc385527244"/>
       <w:r>
         <w:lastRenderedPageBreak/>
         <w:t>Project Solution</w:t>
       </w:r>
-      <w:bookmarkEnd w:id="3"/>
+      <w:bookmarkEnd w:id="2"/>
     </w:p>
     <w:p>
       <w:pPr>
         <w:pStyle w:val="Heading2"/>
       </w:pPr>
-      <w:bookmarkStart w:id="4" w:name="_Toc385062920"/>
-      <w:bookmarkStart w:id="5" w:name="_Toc385527245"/>
+      <w:bookmarkStart w:id="3" w:name="_Toc385062920"/>
+      <w:bookmarkStart w:id="4" w:name="_Toc385527245"/>
       <w:r>
         <w:t>Customer Value Proposition</w:t>
       </w:r>
+      <w:bookmarkEnd w:id="3"/>
       <w:bookmarkEnd w:id="4"/>
-      <w:bookmarkEnd w:id="5"/>
     </w:p>
     <w:p>
       <w:r>
@@ -5963,16 +5950,16 @@
       <w:pPr>
         <w:pStyle w:val="Heading2"/>
       </w:pPr>
-      <w:bookmarkStart w:id="6" w:name="_Toc385062921"/>
-      <w:bookmarkStart w:id="7" w:name="_Toc385527246"/>
+      <w:bookmarkStart w:id="5" w:name="_Toc385062921"/>
+      <w:bookmarkStart w:id="6" w:name="_Toc385527246"/>
       <w:r>
         <w:t>Changes f</w:t>
       </w:r>
       <w:r>
         <w:t>rom Original Proposal</w:t>
       </w:r>
+      <w:bookmarkEnd w:id="5"/>
       <w:bookmarkEnd w:id="6"/>
-      <w:bookmarkEnd w:id="7"/>
     </w:p>
     <w:p>
       <w:r>
@@ -5983,13 +5970,13 @@
       <w:pPr>
         <w:pStyle w:val="Heading2"/>
       </w:pPr>
-      <w:bookmarkStart w:id="8" w:name="_Toc385062922"/>
-      <w:bookmarkStart w:id="9" w:name="_Toc385527247"/>
+      <w:bookmarkStart w:id="7" w:name="_Toc385062922"/>
+      <w:bookmarkStart w:id="8" w:name="_Toc385527247"/>
       <w:r>
         <w:t>Key Technical Elements</w:t>
       </w:r>
+      <w:bookmarkEnd w:id="7"/>
       <w:bookmarkEnd w:id="8"/>
-      <w:bookmarkEnd w:id="9"/>
     </w:p>
     <w:p>
       <w:pPr>
@@ -6244,32 +6231,19 @@
         <w:pStyle w:val="Caption"/>
         <w:jc w:val="center"/>
       </w:pPr>
-      <w:bookmarkStart w:id="10" w:name="_Ref385498221"/>
+      <w:bookmarkStart w:id="9" w:name="_Ref385498221"/>
       <w:r>
         <w:t xml:space="preserve">Figure </w:t>
       </w:r>
-      <w:r>
-        <w:fldChar w:fldCharType="begin"/>
-      </w:r>
-      <w:r>
-        <w:instrText xml:space="preserve"> SEQ Figure \* ARABIC </w:instrText>
-      </w:r>
-      <w:r>
-        <w:fldChar w:fldCharType="separate"/>
-      </w:r>
-      <w:r>
-        <w:rPr>
-          <w:noProof/>
-        </w:rPr>
-        <w:t>2</w:t>
-      </w:r>
-      <w:r>
-        <w:rPr>
-          <w:noProof/>
-        </w:rPr>
-        <w:fldChar w:fldCharType="end"/>
-      </w:r>
-      <w:bookmarkEnd w:id="10"/>
+      <w:fldSimple w:instr=" SEQ Figure \* ARABIC ">
+        <w:r>
+          <w:rPr>
+            <w:noProof/>
+          </w:rPr>
+          <w:t>2</w:t>
+        </w:r>
+      </w:fldSimple>
+      <w:bookmarkEnd w:id="9"/>
       <w:r>
         <w:t xml:space="preserve">: </w:t>
       </w:r>
@@ -6286,22 +6260,22 @@
       <w:pPr>
         <w:pStyle w:val="Heading1"/>
       </w:pPr>
-      <w:bookmarkStart w:id="11" w:name="_Toc385527248"/>
+      <w:bookmarkStart w:id="10" w:name="_Toc385527248"/>
       <w:r>
         <w:lastRenderedPageBreak/>
         <w:t>Product Performance Evaluation</w:t>
       </w:r>
-      <w:bookmarkEnd w:id="11"/>
+      <w:bookmarkEnd w:id="10"/>
     </w:p>
     <w:p>
       <w:pPr>
         <w:pStyle w:val="Heading2"/>
       </w:pPr>
-      <w:bookmarkStart w:id="12" w:name="_Toc385527249"/>
+      <w:bookmarkStart w:id="11" w:name="_Toc385527249"/>
       <w:r>
         <w:t>Performance Metrics</w:t>
       </w:r>
-      <w:bookmarkEnd w:id="12"/>
+      <w:bookmarkEnd w:id="11"/>
     </w:p>
     <w:p>
       <w:pPr>
@@ -6364,32 +6338,19 @@
         <w:pStyle w:val="Caption"/>
         <w:keepNext/>
       </w:pPr>
-      <w:bookmarkStart w:id="13" w:name="_Ref369606590"/>
+      <w:bookmarkStart w:id="12" w:name="_Ref369606590"/>
       <w:r>
         <w:t xml:space="preserve">Table </w:t>
       </w:r>
-      <w:r>
-        <w:fldChar w:fldCharType="begin"/>
-      </w:r>
-      <w:r>
-        <w:instrText xml:space="preserve"> SEQ Table \* ARABIC </w:instrText>
-      </w:r>
-      <w:r>
-        <w:fldChar w:fldCharType="separate"/>
-      </w:r>
-      <w:r>
-        <w:rPr>
-          <w:noProof/>
-        </w:rPr>
-        <w:t>1</w:t>
-      </w:r>
-      <w:r>
-        <w:rPr>
-          <w:noProof/>
-        </w:rPr>
-        <w:fldChar w:fldCharType="end"/>
-      </w:r>
-      <w:bookmarkEnd w:id="13"/>
+      <w:fldSimple w:instr=" SEQ Table \* ARABIC ">
+        <w:r>
+          <w:rPr>
+            <w:noProof/>
+          </w:rPr>
+          <w:t>1</w:t>
+        </w:r>
+      </w:fldSimple>
+      <w:bookmarkEnd w:id="12"/>
       <w:r>
         <w:rPr>
           <w:noProof/>
@@ -6899,33 +6860,20 @@
         <w:pStyle w:val="Caption"/>
         <w:keepNext/>
       </w:pPr>
-      <w:bookmarkStart w:id="14" w:name="_Ref369796032"/>
+      <w:bookmarkStart w:id="13" w:name="_Ref369796032"/>
       <w:r>
         <w:lastRenderedPageBreak/>
         <w:t xml:space="preserve">Table </w:t>
       </w:r>
-      <w:r>
-        <w:fldChar w:fldCharType="begin"/>
-      </w:r>
-      <w:r>
-        <w:instrText xml:space="preserve"> SEQ Table \* ARABIC </w:instrText>
-      </w:r>
-      <w:r>
-        <w:fldChar w:fldCharType="separate"/>
-      </w:r>
-      <w:r>
-        <w:rPr>
-          <w:noProof/>
-        </w:rPr>
-        <w:t>2</w:t>
-      </w:r>
-      <w:r>
-        <w:rPr>
-          <w:noProof/>
-        </w:rPr>
-        <w:fldChar w:fldCharType="end"/>
-      </w:r>
-      <w:bookmarkEnd w:id="14"/>
+      <w:fldSimple w:instr=" SEQ Table \* ARABIC ">
+        <w:r>
+          <w:rPr>
+            <w:noProof/>
+          </w:rPr>
+          <w:t>2</w:t>
+        </w:r>
+      </w:fldSimple>
+      <w:bookmarkEnd w:id="13"/>
       <w:r>
         <w:t xml:space="preserve">: </w:t>
       </w:r>
@@ -7389,11 +7337,11 @@
       <w:pPr>
         <w:pStyle w:val="Heading2"/>
       </w:pPr>
-      <w:bookmarkStart w:id="15" w:name="_Toc385527250"/>
+      <w:bookmarkStart w:id="14" w:name="_Toc385527250"/>
       <w:r>
         <w:t>Failure Analysis</w:t>
       </w:r>
-      <w:bookmarkEnd w:id="15"/>
+      <w:bookmarkEnd w:id="14"/>
     </w:p>
     <w:p/>
     <w:p>
@@ -7405,18 +7353,18 @@
       <w:pPr>
         <w:pStyle w:val="Heading1"/>
       </w:pPr>
-      <w:bookmarkStart w:id="16" w:name="_Toc385527251"/>
+      <w:bookmarkStart w:id="15" w:name="_Toc385527251"/>
       <w:r>
         <w:lastRenderedPageBreak/>
         <w:t>Technical Documentation</w:t>
       </w:r>
-      <w:bookmarkEnd w:id="16"/>
+      <w:bookmarkEnd w:id="15"/>
     </w:p>
     <w:p>
       <w:pPr>
         <w:pStyle w:val="Heading2"/>
       </w:pPr>
-      <w:bookmarkStart w:id="17" w:name="_Toc385527252"/>
+      <w:bookmarkStart w:id="16" w:name="_Toc385527252"/>
       <w:r>
         <w:t>Component</w:t>
       </w:r>
@@ -7426,7 +7374,7 @@
       <w:r>
         <w:t>Selection Rationale</w:t>
       </w:r>
-      <w:bookmarkEnd w:id="17"/>
+      <w:bookmarkEnd w:id="16"/>
     </w:p>
     <w:p>
       <w:pPr>
@@ -7467,11 +7415,11 @@
       <w:pPr>
         <w:pStyle w:val="Heading3"/>
       </w:pPr>
-      <w:bookmarkStart w:id="18" w:name="_Toc385527253"/>
+      <w:bookmarkStart w:id="17" w:name="_Toc385527253"/>
       <w:r>
         <w:t>Cost Requirements</w:t>
       </w:r>
-      <w:bookmarkEnd w:id="18"/>
+      <w:bookmarkEnd w:id="17"/>
     </w:p>
     <w:p>
       <w:pPr>
@@ -7615,11 +7563,11 @@
       <w:pPr>
         <w:pStyle w:val="Heading3"/>
       </w:pPr>
-      <w:bookmarkStart w:id="19" w:name="_Toc385527254"/>
+      <w:bookmarkStart w:id="18" w:name="_Toc385527254"/>
       <w:r>
         <w:t>Microcontroller</w:t>
       </w:r>
-      <w:bookmarkEnd w:id="19"/>
+      <w:bookmarkEnd w:id="18"/>
     </w:p>
     <w:p>
       <w:pPr>
@@ -7754,32 +7702,19 @@
         <w:pStyle w:val="Caption"/>
         <w:keepNext/>
       </w:pPr>
-      <w:bookmarkStart w:id="20" w:name="_Ref385461632"/>
+      <w:bookmarkStart w:id="19" w:name="_Ref385461632"/>
       <w:r>
         <w:t xml:space="preserve">Table </w:t>
       </w:r>
-      <w:r>
-        <w:fldChar w:fldCharType="begin"/>
-      </w:r>
-      <w:r>
-        <w:instrText xml:space="preserve"> SEQ Table \* ARABIC </w:instrText>
-      </w:r>
-      <w:r>
-        <w:fldChar w:fldCharType="separate"/>
-      </w:r>
-      <w:r>
-        <w:rPr>
-          <w:noProof/>
-        </w:rPr>
-        <w:t>3</w:t>
-      </w:r>
-      <w:r>
-        <w:rPr>
-          <w:noProof/>
-        </w:rPr>
-        <w:fldChar w:fldCharType="end"/>
-      </w:r>
-      <w:bookmarkEnd w:id="20"/>
+      <w:fldSimple w:instr=" SEQ Table \* ARABIC ">
+        <w:r>
+          <w:rPr>
+            <w:noProof/>
+          </w:rPr>
+          <w:t>3</w:t>
+        </w:r>
+      </w:fldSimple>
+      <w:bookmarkEnd w:id="19"/>
       <w:r>
         <w:t xml:space="preserve">: </w:t>
       </w:r>
@@ -8550,32 +8485,19 @@
         <w:pStyle w:val="Caption"/>
         <w:keepNext/>
       </w:pPr>
-      <w:bookmarkStart w:id="21" w:name="_Ref385462832"/>
+      <w:bookmarkStart w:id="20" w:name="_Ref385462832"/>
       <w:r>
         <w:t xml:space="preserve">Table </w:t>
       </w:r>
-      <w:r>
-        <w:fldChar w:fldCharType="begin"/>
-      </w:r>
-      <w:r>
-        <w:instrText xml:space="preserve"> SEQ Table \* ARABIC </w:instrText>
-      </w:r>
-      <w:r>
-        <w:fldChar w:fldCharType="separate"/>
-      </w:r>
-      <w:r>
-        <w:rPr>
-          <w:noProof/>
-        </w:rPr>
-        <w:t>4</w:t>
-      </w:r>
-      <w:r>
-        <w:rPr>
-          <w:noProof/>
-        </w:rPr>
-        <w:fldChar w:fldCharType="end"/>
-      </w:r>
-      <w:bookmarkEnd w:id="21"/>
+      <w:fldSimple w:instr=" SEQ Table \* ARABIC ">
+        <w:r>
+          <w:rPr>
+            <w:noProof/>
+          </w:rPr>
+          <w:t>4</w:t>
+        </w:r>
+      </w:fldSimple>
+      <w:bookmarkEnd w:id="20"/>
       <w:r>
         <w:rPr>
           <w:noProof/>
@@ -9261,12 +9183,12 @@
       <w:pPr>
         <w:pStyle w:val="Heading3"/>
       </w:pPr>
-      <w:bookmarkStart w:id="22" w:name="_Toc385527255"/>
+      <w:bookmarkStart w:id="21" w:name="_Toc385527255"/>
       <w:r>
         <w:lastRenderedPageBreak/>
         <w:t>Motherboard</w:t>
       </w:r>
-      <w:bookmarkEnd w:id="22"/>
+      <w:bookmarkEnd w:id="21"/>
     </w:p>
     <w:p>
       <w:pPr>
@@ -9313,32 +9235,19 @@
         <w:pStyle w:val="Caption"/>
         <w:keepNext/>
       </w:pPr>
-      <w:bookmarkStart w:id="23" w:name="_Ref385463879"/>
+      <w:bookmarkStart w:id="22" w:name="_Ref385463879"/>
       <w:r>
         <w:t xml:space="preserve">Table </w:t>
       </w:r>
-      <w:r>
-        <w:fldChar w:fldCharType="begin"/>
-      </w:r>
-      <w:r>
-        <w:instrText xml:space="preserve"> SEQ Table \* ARABIC </w:instrText>
-      </w:r>
-      <w:r>
-        <w:fldChar w:fldCharType="separate"/>
-      </w:r>
-      <w:r>
-        <w:rPr>
-          <w:noProof/>
-        </w:rPr>
-        <w:t>5</w:t>
-      </w:r>
-      <w:r>
-        <w:rPr>
-          <w:noProof/>
-        </w:rPr>
-        <w:fldChar w:fldCharType="end"/>
-      </w:r>
-      <w:bookmarkEnd w:id="23"/>
+      <w:fldSimple w:instr=" SEQ Table \* ARABIC ">
+        <w:r>
+          <w:rPr>
+            <w:noProof/>
+          </w:rPr>
+          <w:t>5</w:t>
+        </w:r>
+      </w:fldSimple>
+      <w:bookmarkEnd w:id="22"/>
       <w:r>
         <w:rPr>
           <w:noProof/>
@@ -9990,14 +9899,14 @@
       <w:pPr>
         <w:pStyle w:val="Heading3"/>
       </w:pPr>
-      <w:bookmarkStart w:id="24" w:name="_Toc385527256"/>
+      <w:bookmarkStart w:id="23" w:name="_Toc385527256"/>
       <w:r>
         <w:t>Sensor</w:t>
       </w:r>
       <w:r>
         <w:t>s</w:t>
       </w:r>
-      <w:bookmarkEnd w:id="24"/>
+      <w:bookmarkEnd w:id="23"/>
     </w:p>
     <w:p>
       <w:pPr>
@@ -10030,32 +9939,19 @@
         <w:pStyle w:val="Caption"/>
         <w:keepNext/>
       </w:pPr>
-      <w:bookmarkStart w:id="25" w:name="_Ref385463970"/>
+      <w:bookmarkStart w:id="24" w:name="_Ref385463970"/>
       <w:r>
         <w:t xml:space="preserve">Table </w:t>
       </w:r>
-      <w:r>
-        <w:fldChar w:fldCharType="begin"/>
-      </w:r>
-      <w:r>
-        <w:instrText xml:space="preserve"> SEQ Table \* ARABIC </w:instrText>
-      </w:r>
-      <w:r>
-        <w:fldChar w:fldCharType="separate"/>
-      </w:r>
-      <w:r>
-        <w:rPr>
-          <w:noProof/>
-        </w:rPr>
-        <w:t>6</w:t>
-      </w:r>
-      <w:r>
-        <w:rPr>
-          <w:noProof/>
-        </w:rPr>
-        <w:fldChar w:fldCharType="end"/>
-      </w:r>
-      <w:bookmarkEnd w:id="25"/>
+      <w:fldSimple w:instr=" SEQ Table \* ARABIC ">
+        <w:r>
+          <w:rPr>
+            <w:noProof/>
+          </w:rPr>
+          <w:t>6</w:t>
+        </w:r>
+      </w:fldSimple>
+      <w:bookmarkEnd w:id="24"/>
       <w:r>
         <w:rPr>
           <w:noProof/>
@@ -10766,32 +10662,19 @@
         <w:pStyle w:val="Caption"/>
         <w:keepNext/>
       </w:pPr>
-      <w:bookmarkStart w:id="26" w:name="_Ref385464076"/>
+      <w:bookmarkStart w:id="25" w:name="_Ref385464076"/>
       <w:r>
         <w:t xml:space="preserve">Table </w:t>
       </w:r>
-      <w:r>
-        <w:fldChar w:fldCharType="begin"/>
-      </w:r>
-      <w:r>
-        <w:instrText xml:space="preserve"> SEQ Table \* ARABIC </w:instrText>
-      </w:r>
-      <w:r>
-        <w:fldChar w:fldCharType="separate"/>
-      </w:r>
-      <w:r>
-        <w:rPr>
-          <w:noProof/>
-        </w:rPr>
-        <w:t>7</w:t>
-      </w:r>
-      <w:r>
-        <w:rPr>
-          <w:noProof/>
-        </w:rPr>
-        <w:fldChar w:fldCharType="end"/>
-      </w:r>
-      <w:bookmarkEnd w:id="26"/>
+      <w:fldSimple w:instr=" SEQ Table \* ARABIC ">
+        <w:r>
+          <w:rPr>
+            <w:noProof/>
+          </w:rPr>
+          <w:t>7</w:t>
+        </w:r>
+      </w:fldSimple>
+      <w:bookmarkEnd w:id="25"/>
       <w:r>
         <w:rPr>
           <w:noProof/>
@@ -11350,11 +11233,11 @@
       <w:pPr>
         <w:pStyle w:val="Heading3"/>
       </w:pPr>
-      <w:bookmarkStart w:id="27" w:name="_Toc385527257"/>
+      <w:bookmarkStart w:id="26" w:name="_Toc385527257"/>
       <w:r>
         <w:t>Wireless Communication</w:t>
       </w:r>
-      <w:bookmarkEnd w:id="27"/>
+      <w:bookmarkEnd w:id="26"/>
     </w:p>
     <w:p>
       <w:pPr>
@@ -11464,32 +11347,19 @@
         <w:pStyle w:val="Caption"/>
         <w:keepNext/>
       </w:pPr>
-      <w:bookmarkStart w:id="28" w:name="_Ref385464110"/>
+      <w:bookmarkStart w:id="27" w:name="_Ref385464110"/>
       <w:r>
         <w:t xml:space="preserve">Table </w:t>
       </w:r>
-      <w:r>
-        <w:fldChar w:fldCharType="begin"/>
-      </w:r>
-      <w:r>
-        <w:instrText xml:space="preserve"> SEQ Table \* ARABIC </w:instrText>
-      </w:r>
-      <w:r>
-        <w:fldChar w:fldCharType="separate"/>
-      </w:r>
-      <w:r>
-        <w:rPr>
-          <w:noProof/>
-        </w:rPr>
-        <w:t>8</w:t>
-      </w:r>
-      <w:r>
-        <w:rPr>
-          <w:noProof/>
-        </w:rPr>
-        <w:fldChar w:fldCharType="end"/>
-      </w:r>
-      <w:bookmarkEnd w:id="28"/>
+      <w:fldSimple w:instr=" SEQ Table \* ARABIC ">
+        <w:r>
+          <w:rPr>
+            <w:noProof/>
+          </w:rPr>
+          <w:t>8</w:t>
+        </w:r>
+      </w:fldSimple>
+      <w:bookmarkEnd w:id="27"/>
       <w:r>
         <w:rPr>
           <w:noProof/>
@@ -12169,11 +12039,11 @@
       <w:pPr>
         <w:pStyle w:val="Heading3"/>
       </w:pPr>
-      <w:bookmarkStart w:id="29" w:name="_Toc385527258"/>
+      <w:bookmarkStart w:id="28" w:name="_Toc385527258"/>
       <w:r>
         <w:t>Display</w:t>
       </w:r>
-      <w:bookmarkEnd w:id="29"/>
+      <w:bookmarkEnd w:id="28"/>
     </w:p>
     <w:p>
       <w:pPr>
@@ -12521,26 +12391,26 @@
       <w:pPr>
         <w:pStyle w:val="Heading2"/>
       </w:pPr>
-      <w:bookmarkStart w:id="30" w:name="_Toc385527259"/>
+      <w:bookmarkStart w:id="29" w:name="_Toc385527259"/>
       <w:r>
         <w:t>Hardware Design Considerations</w:t>
       </w:r>
       <w:r>
         <w:t>, Phase 1</w:t>
       </w:r>
-      <w:bookmarkEnd w:id="30"/>
+      <w:bookmarkEnd w:id="29"/>
     </w:p>
     <w:p>
       <w:pPr>
         <w:pStyle w:val="Heading3"/>
       </w:pPr>
-      <w:bookmarkStart w:id="31" w:name="_Ref385502204"/>
-      <w:bookmarkStart w:id="32" w:name="_Toc385527260"/>
+      <w:bookmarkStart w:id="30" w:name="_Ref385502204"/>
+      <w:bookmarkStart w:id="31" w:name="_Toc385527260"/>
       <w:r>
         <w:t>Power</w:t>
       </w:r>
+      <w:bookmarkEnd w:id="30"/>
       <w:bookmarkEnd w:id="31"/>
-      <w:bookmarkEnd w:id="32"/>
     </w:p>
     <w:p>
       <w:pPr>
@@ -12591,32 +12461,19 @@
         <w:pStyle w:val="Caption"/>
         <w:keepNext/>
       </w:pPr>
-      <w:bookmarkStart w:id="33" w:name="_Ref385461773"/>
+      <w:bookmarkStart w:id="32" w:name="_Ref385461773"/>
       <w:r>
         <w:t xml:space="preserve">Table </w:t>
       </w:r>
-      <w:r>
-        <w:fldChar w:fldCharType="begin"/>
-      </w:r>
-      <w:r>
-        <w:instrText xml:space="preserve"> SEQ Table \* ARABIC </w:instrText>
-      </w:r>
-      <w:r>
-        <w:fldChar w:fldCharType="separate"/>
-      </w:r>
-      <w:r>
-        <w:rPr>
-          <w:noProof/>
-        </w:rPr>
-        <w:t>9</w:t>
-      </w:r>
-      <w:r>
-        <w:rPr>
-          <w:noProof/>
-        </w:rPr>
-        <w:fldChar w:fldCharType="end"/>
-      </w:r>
-      <w:bookmarkEnd w:id="33"/>
+      <w:fldSimple w:instr=" SEQ Table \* ARABIC ">
+        <w:r>
+          <w:rPr>
+            <w:noProof/>
+          </w:rPr>
+          <w:t>9</w:t>
+        </w:r>
+      </w:fldSimple>
+      <w:bookmarkEnd w:id="32"/>
       <w:r>
         <w:rPr>
           <w:noProof/>
@@ -14238,11 +14095,11 @@
       <w:pPr>
         <w:pStyle w:val="Heading3"/>
       </w:pPr>
-      <w:bookmarkStart w:id="34" w:name="_Toc385527261"/>
+      <w:bookmarkStart w:id="33" w:name="_Toc385527261"/>
       <w:r>
         <w:t>Packaging</w:t>
       </w:r>
-      <w:bookmarkEnd w:id="34"/>
+      <w:bookmarkEnd w:id="33"/>
     </w:p>
     <w:p>
       <w:pPr>
@@ -14262,13 +14119,13 @@
       <w:pPr>
         <w:pStyle w:val="Heading3"/>
       </w:pPr>
-      <w:bookmarkStart w:id="35" w:name="_Ref385503442"/>
-      <w:bookmarkStart w:id="36" w:name="_Toc385527262"/>
+      <w:bookmarkStart w:id="34" w:name="_Ref385503442"/>
+      <w:bookmarkStart w:id="35" w:name="_Toc385527262"/>
       <w:r>
         <w:t>Printed Circuit Board</w:t>
       </w:r>
+      <w:bookmarkEnd w:id="34"/>
       <w:bookmarkEnd w:id="35"/>
-      <w:bookmarkEnd w:id="36"/>
     </w:p>
     <w:p>
       <w:pPr>
@@ -14510,32 +14367,19 @@
       <w:pPr>
         <w:pStyle w:val="Caption"/>
       </w:pPr>
-      <w:bookmarkStart w:id="37" w:name="_Ref382393988"/>
+      <w:bookmarkStart w:id="36" w:name="_Ref382393988"/>
       <w:r>
         <w:t xml:space="preserve">Table </w:t>
       </w:r>
-      <w:r>
-        <w:fldChar w:fldCharType="begin"/>
-      </w:r>
-      <w:r>
-        <w:instrText xml:space="preserve"> SEQ Table \* ARABIC </w:instrText>
-      </w:r>
-      <w:r>
-        <w:fldChar w:fldCharType="separate"/>
-      </w:r>
-      <w:r>
-        <w:rPr>
-          <w:noProof/>
-        </w:rPr>
-        <w:t>10</w:t>
-      </w:r>
-      <w:r>
-        <w:rPr>
-          <w:noProof/>
-        </w:rPr>
-        <w:fldChar w:fldCharType="end"/>
-      </w:r>
-      <w:bookmarkEnd w:id="37"/>
+      <w:fldSimple w:instr=" SEQ Table \* ARABIC ">
+        <w:r>
+          <w:rPr>
+            <w:noProof/>
+          </w:rPr>
+          <w:t>10</w:t>
+        </w:r>
+      </w:fldSimple>
+      <w:bookmarkEnd w:id="36"/>
       <w:r>
         <w:t>: PCB specifications for OSH Park</w:t>
       </w:r>
@@ -15782,32 +15626,19 @@
         <w:pStyle w:val="Caption"/>
         <w:jc w:val="center"/>
       </w:pPr>
-      <w:bookmarkStart w:id="38" w:name="_Ref385504272"/>
+      <w:bookmarkStart w:id="37" w:name="_Ref385504272"/>
       <w:r>
         <w:t xml:space="preserve">Figure </w:t>
       </w:r>
-      <w:r>
-        <w:fldChar w:fldCharType="begin"/>
-      </w:r>
-      <w:r>
-        <w:instrText xml:space="preserve"> SEQ Figure \* ARABIC </w:instrText>
-      </w:r>
-      <w:r>
-        <w:fldChar w:fldCharType="separate"/>
-      </w:r>
-      <w:r>
-        <w:rPr>
-          <w:noProof/>
-        </w:rPr>
-        <w:t>3</w:t>
-      </w:r>
-      <w:r>
-        <w:rPr>
-          <w:noProof/>
-        </w:rPr>
-        <w:fldChar w:fldCharType="end"/>
-      </w:r>
-      <w:bookmarkEnd w:id="38"/>
+      <w:fldSimple w:instr=" SEQ Figure \* ARABIC ">
+        <w:r>
+          <w:rPr>
+            <w:noProof/>
+          </w:rPr>
+          <w:t>3</w:t>
+        </w:r>
+      </w:fldSimple>
+      <w:bookmarkEnd w:id="37"/>
       <w:r>
         <w:t>:</w:t>
       </w:r>
@@ -16045,16 +15876,16 @@
       <w:pPr>
         <w:pStyle w:val="Heading3"/>
       </w:pPr>
-      <w:bookmarkStart w:id="39" w:name="_Ref385458217"/>
-      <w:bookmarkStart w:id="40" w:name="_Toc385527263"/>
+      <w:bookmarkStart w:id="38" w:name="_Ref385458217"/>
+      <w:bookmarkStart w:id="39" w:name="_Toc385527263"/>
       <w:r>
         <w:t>Microcontroller</w:t>
       </w:r>
+      <w:bookmarkEnd w:id="38"/>
+      <w:r>
+        <w:t xml:space="preserve"> Layout</w:t>
+      </w:r>
       <w:bookmarkEnd w:id="39"/>
-      <w:r>
-        <w:t xml:space="preserve"> Layout</w:t>
-      </w:r>
-      <w:bookmarkEnd w:id="40"/>
     </w:p>
     <w:p>
       <w:pPr>
@@ -16169,32 +16000,19 @@
         <w:pStyle w:val="Caption"/>
         <w:jc w:val="center"/>
       </w:pPr>
-      <w:bookmarkStart w:id="41" w:name="_Ref385444798"/>
+      <w:bookmarkStart w:id="40" w:name="_Ref385444798"/>
       <w:r>
         <w:t xml:space="preserve">Figure </w:t>
       </w:r>
-      <w:r>
-        <w:fldChar w:fldCharType="begin"/>
-      </w:r>
-      <w:r>
-        <w:instrText xml:space="preserve"> SEQ Figure \* ARABIC </w:instrText>
-      </w:r>
-      <w:r>
-        <w:fldChar w:fldCharType="separate"/>
-      </w:r>
-      <w:r>
-        <w:rPr>
-          <w:noProof/>
-        </w:rPr>
-        <w:t>4</w:t>
-      </w:r>
-      <w:r>
-        <w:rPr>
-          <w:noProof/>
-        </w:rPr>
-        <w:fldChar w:fldCharType="end"/>
-      </w:r>
-      <w:bookmarkEnd w:id="41"/>
+      <w:fldSimple w:instr=" SEQ Figure \* ARABIC ">
+        <w:r>
+          <w:rPr>
+            <w:noProof/>
+          </w:rPr>
+          <w:t>4</w:t>
+        </w:r>
+      </w:fldSimple>
+      <w:bookmarkEnd w:id="40"/>
       <w:r>
         <w:rPr>
           <w:noProof/>
@@ -16212,14 +16030,14 @@
       <w:pPr>
         <w:pStyle w:val="Heading3"/>
       </w:pPr>
-      <w:bookmarkStart w:id="42" w:name="_Toc385527264"/>
+      <w:bookmarkStart w:id="41" w:name="_Toc385527264"/>
       <w:r>
         <w:t>Power Supply</w:t>
       </w:r>
       <w:r>
         <w:t xml:space="preserve"> Layout</w:t>
       </w:r>
-      <w:bookmarkEnd w:id="42"/>
+      <w:bookmarkEnd w:id="41"/>
     </w:p>
     <w:p>
       <w:pPr>
@@ -16877,32 +16695,19 @@
         <w:pStyle w:val="Caption"/>
         <w:jc w:val="center"/>
       </w:pPr>
-      <w:bookmarkStart w:id="43" w:name="_Ref385445019"/>
+      <w:bookmarkStart w:id="42" w:name="_Ref385445019"/>
       <w:r>
         <w:t xml:space="preserve">Figure </w:t>
       </w:r>
-      <w:r>
-        <w:fldChar w:fldCharType="begin"/>
-      </w:r>
-      <w:r>
-        <w:instrText xml:space="preserve"> SEQ Figure \* ARABIC </w:instrText>
-      </w:r>
-      <w:r>
-        <w:fldChar w:fldCharType="separate"/>
-      </w:r>
-      <w:r>
-        <w:rPr>
-          <w:noProof/>
-        </w:rPr>
-        <w:t>5</w:t>
-      </w:r>
-      <w:r>
-        <w:rPr>
-          <w:noProof/>
-        </w:rPr>
-        <w:fldChar w:fldCharType="end"/>
-      </w:r>
-      <w:bookmarkEnd w:id="43"/>
+      <w:fldSimple w:instr=" SEQ Figure \* ARABIC ">
+        <w:r>
+          <w:rPr>
+            <w:noProof/>
+          </w:rPr>
+          <w:t>5</w:t>
+        </w:r>
+      </w:fldSimple>
+      <w:bookmarkEnd w:id="42"/>
       <w:r>
         <w:rPr>
           <w:noProof/>
@@ -16994,13 +16799,13 @@
       <w:pPr>
         <w:pStyle w:val="Heading3"/>
       </w:pPr>
-      <w:bookmarkStart w:id="44" w:name="_Ref385459084"/>
-      <w:bookmarkStart w:id="45" w:name="_Toc385527265"/>
+      <w:bookmarkStart w:id="43" w:name="_Ref385459084"/>
+      <w:bookmarkStart w:id="44" w:name="_Toc385527265"/>
       <w:r>
         <w:t>Fabrication and Testing</w:t>
       </w:r>
+      <w:bookmarkEnd w:id="43"/>
       <w:bookmarkEnd w:id="44"/>
-      <w:bookmarkEnd w:id="45"/>
     </w:p>
     <w:p>
       <w:pPr>
@@ -17148,21 +16953,21 @@
       <w:pPr>
         <w:pStyle w:val="Heading2"/>
       </w:pPr>
-      <w:bookmarkStart w:id="46" w:name="_Toc385527266"/>
+      <w:bookmarkStart w:id="45" w:name="_Toc385527266"/>
       <w:r>
         <w:t>Hardware Design Considerations, Phase 2</w:t>
       </w:r>
-      <w:bookmarkEnd w:id="46"/>
+      <w:bookmarkEnd w:id="45"/>
     </w:p>
     <w:p>
       <w:pPr>
         <w:pStyle w:val="Heading3"/>
       </w:pPr>
-      <w:bookmarkStart w:id="47" w:name="_Toc385527267"/>
+      <w:bookmarkStart w:id="46" w:name="_Toc385527267"/>
       <w:r>
         <w:t>Power Supply</w:t>
       </w:r>
-      <w:bookmarkEnd w:id="47"/>
+      <w:bookmarkEnd w:id="46"/>
     </w:p>
     <w:p>
       <w:pPr>
@@ -17246,14 +17051,14 @@
       <w:pPr>
         <w:pStyle w:val="Heading3"/>
       </w:pPr>
-      <w:bookmarkStart w:id="48" w:name="_Toc385527268"/>
+      <w:bookmarkStart w:id="47" w:name="_Toc385527268"/>
       <w:r>
         <w:t xml:space="preserve">Sensor </w:t>
       </w:r>
       <w:r>
         <w:t>Printed Circuit Board</w:t>
       </w:r>
-      <w:bookmarkEnd w:id="48"/>
+      <w:bookmarkEnd w:id="47"/>
     </w:p>
     <w:p>
       <w:pPr>
@@ -17765,32 +17570,19 @@
         <w:pStyle w:val="Caption"/>
         <w:jc w:val="center"/>
       </w:pPr>
-      <w:bookmarkStart w:id="49" w:name="_Ref385444817"/>
+      <w:bookmarkStart w:id="48" w:name="_Ref385444817"/>
       <w:r>
         <w:t xml:space="preserve">Figure </w:t>
       </w:r>
-      <w:r>
-        <w:fldChar w:fldCharType="begin"/>
-      </w:r>
-      <w:r>
-        <w:instrText xml:space="preserve"> SEQ Figure \* ARABIC </w:instrText>
-      </w:r>
-      <w:r>
-        <w:fldChar w:fldCharType="separate"/>
-      </w:r>
-      <w:r>
-        <w:rPr>
-          <w:noProof/>
-        </w:rPr>
-        <w:t>6</w:t>
-      </w:r>
-      <w:r>
-        <w:rPr>
-          <w:noProof/>
-        </w:rPr>
-        <w:fldChar w:fldCharType="end"/>
-      </w:r>
-      <w:bookmarkEnd w:id="49"/>
+      <w:fldSimple w:instr=" SEQ Figure \* ARABIC ">
+        <w:r>
+          <w:rPr>
+            <w:noProof/>
+          </w:rPr>
+          <w:t>6</w:t>
+        </w:r>
+      </w:fldSimple>
+      <w:bookmarkEnd w:id="48"/>
       <w:r>
         <w:rPr>
           <w:noProof/>
@@ -17922,11 +17714,11 @@
       <w:pPr>
         <w:pStyle w:val="Heading3"/>
       </w:pPr>
-      <w:bookmarkStart w:id="50" w:name="_Toc385527269"/>
+      <w:bookmarkStart w:id="49" w:name="_Toc385527269"/>
       <w:r>
         <w:t>Power Supply Printed Circuit Board</w:t>
       </w:r>
-      <w:bookmarkEnd w:id="50"/>
+      <w:bookmarkEnd w:id="49"/>
     </w:p>
     <w:p>
       <w:pPr>
@@ -17982,12 +17774,12 @@
       <w:pPr>
         <w:pStyle w:val="Heading2"/>
       </w:pPr>
-      <w:bookmarkStart w:id="51" w:name="_Toc385527270"/>
+      <w:bookmarkStart w:id="50" w:name="_Toc385527270"/>
       <w:r>
         <w:lastRenderedPageBreak/>
         <w:t>Software Design Considerations</w:t>
       </w:r>
-      <w:bookmarkEnd w:id="51"/>
+      <w:bookmarkEnd w:id="50"/>
     </w:p>
     <w:p>
       <w:pPr>
@@ -18127,14 +17919,27 @@
       <w:r>
         <w:t xml:space="preserve">Figure </w:t>
       </w:r>
-      <w:fldSimple w:instr=" SEQ Figure \* ARABIC ">
-        <w:r>
-          <w:rPr>
-            <w:noProof/>
-          </w:rPr>
-          <w:t>7</w:t>
-        </w:r>
-      </w:fldSimple>
+      <w:r>
+        <w:fldChar w:fldCharType="begin"/>
+      </w:r>
+      <w:r>
+        <w:instrText xml:space="preserve"> SEQ Figure \* ARABIC </w:instrText>
+      </w:r>
+      <w:r>
+        <w:fldChar w:fldCharType="separate"/>
+      </w:r>
+      <w:r>
+        <w:rPr>
+          <w:noProof/>
+        </w:rPr>
+        <w:t>7</w:t>
+      </w:r>
+      <w:r>
+        <w:rPr>
+          <w:noProof/>
+        </w:rPr>
+        <w:fldChar w:fldCharType="end"/>
+      </w:r>
       <w:r>
         <w:t>: Diagram of software modules</w:t>
       </w:r>
@@ -18159,6 +17964,7 @@
       <w:r>
         <w:rPr>
           <w:noProof/>
+          <w:lang w:eastAsia="en-US"/>
         </w:rPr>
         <w:lastRenderedPageBreak/>
         <w:drawing>
@@ -18211,14 +18017,27 @@
       <w:r>
         <w:t xml:space="preserve">Figure </w:t>
       </w:r>
-      <w:fldSimple w:instr=" SEQ Figure \* ARABIC ">
-        <w:r>
-          <w:rPr>
-            <w:noProof/>
-          </w:rPr>
-          <w:t>8</w:t>
-        </w:r>
-      </w:fldSimple>
+      <w:r>
+        <w:fldChar w:fldCharType="begin"/>
+      </w:r>
+      <w:r>
+        <w:instrText xml:space="preserve"> SEQ Figure \* ARABIC </w:instrText>
+      </w:r>
+      <w:r>
+        <w:fldChar w:fldCharType="separate"/>
+      </w:r>
+      <w:r>
+        <w:rPr>
+          <w:noProof/>
+        </w:rPr>
+        <w:t>8</w:t>
+      </w:r>
+      <w:r>
+        <w:rPr>
+          <w:noProof/>
+        </w:rPr>
+        <w:fldChar w:fldCharType="end"/>
+      </w:r>
       <w:r>
         <w:t>: Select mode screen</w:t>
       </w:r>
@@ -18236,6 +18055,7 @@
       <w:r>
         <w:rPr>
           <w:noProof/>
+          <w:lang w:eastAsia="en-US"/>
         </w:rPr>
         <w:drawing>
           <wp:inline distT="0" distB="0" distL="0" distR="0" wp14:anchorId="70CE48FB" wp14:editId="34D2B610">
@@ -18287,27 +18107,14 @@
       <w:r>
         <w:t xml:space="preserve">Figure </w:t>
       </w:r>
-      <w:r>
-        <w:fldChar w:fldCharType="begin"/>
-      </w:r>
-      <w:r>
-        <w:instrText xml:space="preserve"> SEQ Figure \* ARABIC </w:instrText>
-      </w:r>
-      <w:r>
-        <w:fldChar w:fldCharType="separate"/>
-      </w:r>
-      <w:r>
-        <w:rPr>
-          <w:noProof/>
-        </w:rPr>
-        <w:t>9</w:t>
-      </w:r>
-      <w:r>
-        <w:rPr>
-          <w:noProof/>
-        </w:rPr>
-        <w:fldChar w:fldCharType="end"/>
-      </w:r>
+      <w:fldSimple w:instr=" SEQ Figure \* ARABIC ">
+        <w:r>
+          <w:rPr>
+            <w:noProof/>
+          </w:rPr>
+          <w:t>9</w:t>
+        </w:r>
+      </w:fldSimple>
       <w:r>
         <w:t>: Select headset screen</w:t>
       </w:r>
@@ -18328,6 +18135,7 @@
       <w:r>
         <w:rPr>
           <w:noProof/>
+          <w:lang w:eastAsia="en-US"/>
         </w:rPr>
         <w:drawing>
           <wp:inline distT="0" distB="0" distL="0" distR="0" wp14:anchorId="129F630D" wp14:editId="07A79808">
@@ -18379,27 +18187,14 @@
       <w:r>
         <w:t xml:space="preserve">Figure </w:t>
       </w:r>
-      <w:r>
-        <w:fldChar w:fldCharType="begin"/>
-      </w:r>
-      <w:r>
-        <w:instrText xml:space="preserve"> SEQ Figure \* ARABIC </w:instrText>
-      </w:r>
-      <w:r>
-        <w:fldChar w:fldCharType="separate"/>
-      </w:r>
-      <w:r>
-        <w:rPr>
-          <w:noProof/>
-        </w:rPr>
-        <w:t>10</w:t>
-      </w:r>
-      <w:r>
-        <w:rPr>
-          <w:noProof/>
-        </w:rPr>
-        <w:fldChar w:fldCharType="end"/>
-      </w:r>
+      <w:fldSimple w:instr=" SEQ Figure \* ARABIC ">
+        <w:r>
+          <w:rPr>
+            <w:noProof/>
+          </w:rPr>
+          <w:t>10</w:t>
+        </w:r>
+      </w:fldSimple>
       <w:r>
         <w:t>: Select simulation screen</w:t>
       </w:r>
@@ -18419,6 +18214,7 @@
       <w:r>
         <w:rPr>
           <w:noProof/>
+          <w:lang w:eastAsia="en-US"/>
         </w:rPr>
         <w:drawing>
           <wp:inline distT="0" distB="0" distL="0" distR="0" wp14:anchorId="4380281F" wp14:editId="26901677">
@@ -18470,27 +18266,14 @@
       <w:r>
         <w:t xml:space="preserve">Figure </w:t>
       </w:r>
-      <w:r>
-        <w:fldChar w:fldCharType="begin"/>
-      </w:r>
-      <w:r>
-        <w:instrText xml:space="preserve"> SEQ Figure \* ARABIC </w:instrText>
-      </w:r>
-      <w:r>
-        <w:fldChar w:fldCharType="separate"/>
-      </w:r>
-      <w:r>
-        <w:rPr>
-          <w:noProof/>
-        </w:rPr>
-        <w:t>11</w:t>
-      </w:r>
-      <w:r>
-        <w:rPr>
-          <w:noProof/>
-        </w:rPr>
-        <w:fldChar w:fldCharType="end"/>
-      </w:r>
+      <w:fldSimple w:instr=" SEQ Figure \* ARABIC ">
+        <w:r>
+          <w:rPr>
+            <w:noProof/>
+          </w:rPr>
+          <w:t>11</w:t>
+        </w:r>
+      </w:fldSimple>
       <w:r>
         <w:t>: Start simulation screen.</w:t>
       </w:r>
@@ -18510,6 +18293,7 @@
       <w:r>
         <w:rPr>
           <w:noProof/>
+          <w:lang w:eastAsia="en-US"/>
         </w:rPr>
         <w:drawing>
           <wp:inline distT="0" distB="0" distL="0" distR="0" wp14:anchorId="00BA879C" wp14:editId="0EF11DE1">
@@ -18561,27 +18345,14 @@
       <w:r>
         <w:t xml:space="preserve">Figure </w:t>
       </w:r>
-      <w:r>
-        <w:fldChar w:fldCharType="begin"/>
-      </w:r>
-      <w:r>
-        <w:instrText xml:space="preserve"> SEQ Figure \* ARABIC </w:instrText>
-      </w:r>
-      <w:r>
-        <w:fldChar w:fldCharType="separate"/>
-      </w:r>
-      <w:r>
-        <w:rPr>
-          <w:noProof/>
-        </w:rPr>
-        <w:t>12</w:t>
-      </w:r>
-      <w:r>
-        <w:rPr>
-          <w:noProof/>
-        </w:rPr>
-        <w:fldChar w:fldCharType="end"/>
-      </w:r>
+      <w:fldSimple w:instr=" SEQ Figure \* ARABIC ">
+        <w:r>
+          <w:rPr>
+            <w:noProof/>
+          </w:rPr>
+          <w:t>12</w:t>
+        </w:r>
+      </w:fldSimple>
       <w:r>
         <w:t>: Run simulation screen</w:t>
       </w:r>
@@ -18602,6 +18373,7 @@
       <w:r>
         <w:rPr>
           <w:noProof/>
+          <w:lang w:eastAsia="en-US"/>
         </w:rPr>
         <w:drawing>
           <wp:inline distT="0" distB="0" distL="0" distR="0" wp14:anchorId="5313E8AD" wp14:editId="3DD21312">
@@ -18648,6 +18420,7 @@
       <w:r>
         <w:rPr>
           <w:noProof/>
+          <w:lang w:eastAsia="en-US"/>
         </w:rPr>
         <w:drawing>
           <wp:inline distT="0" distB="0" distL="0" distR="0" wp14:anchorId="3F327015" wp14:editId="0D02A79B">
@@ -18694,6 +18467,7 @@
       <w:r>
         <w:rPr>
           <w:noProof/>
+          <w:lang w:eastAsia="en-US"/>
         </w:rPr>
         <w:drawing>
           <wp:inline distT="0" distB="0" distL="0" distR="0" wp14:anchorId="39E48DD8" wp14:editId="10227B94">
@@ -18745,27 +18519,14 @@
       <w:r>
         <w:t xml:space="preserve">Figure </w:t>
       </w:r>
-      <w:r>
-        <w:fldChar w:fldCharType="begin"/>
-      </w:r>
-      <w:r>
-        <w:instrText xml:space="preserve"> SEQ Figure \* ARABIC </w:instrText>
-      </w:r>
-      <w:r>
-        <w:fldChar w:fldCharType="separate"/>
-      </w:r>
-      <w:r>
-        <w:rPr>
-          <w:noProof/>
-        </w:rPr>
-        <w:t>13</w:t>
-      </w:r>
-      <w:r>
-        <w:rPr>
-          <w:noProof/>
-        </w:rPr>
-        <w:fldChar w:fldCharType="end"/>
-      </w:r>
+      <w:fldSimple w:instr=" SEQ Figure \* ARABIC ">
+        <w:r>
+          <w:rPr>
+            <w:noProof/>
+          </w:rPr>
+          <w:t>13</w:t>
+        </w:r>
+      </w:fldSimple>
       <w:r>
         <w:t>: Simulation Screens for waiting to be accepted, waiting to receive simulation information, and waiting to start the simulation respectively.</w:t>
       </w:r>
@@ -18807,10 +18568,29 @@
           <w:position w:val="-82"/>
         </w:rPr>
         <w:object w:dxaOrig="7300" w:dyaOrig="1760">
-          <v:shape id="_x0000_i1028" type="#_x0000_t75" style="width:365pt;height:88pt" o:ole="">
+          <v:shapetype id="_x0000_t75" coordsize="21600,21600" o:spt="75" o:preferrelative="t" path="m@4@5l@4@11@9@11@9@5xe" filled="f" stroked="f">
+            <v:stroke joinstyle="miter"/>
+            <v:formulas>
+              <v:f eqn="if lineDrawn pixelLineWidth 0"/>
+              <v:f eqn="sum @0 1 0"/>
+              <v:f eqn="sum 0 0 @1"/>
+              <v:f eqn="prod @2 1 2"/>
+              <v:f eqn="prod @3 21600 pixelWidth"/>
+              <v:f eqn="prod @3 21600 pixelHeight"/>
+              <v:f eqn="sum @0 0 1"/>
+              <v:f eqn="prod @6 1 2"/>
+              <v:f eqn="prod @7 21600 pixelWidth"/>
+              <v:f eqn="sum @8 21600 0"/>
+              <v:f eqn="prod @7 21600 pixelHeight"/>
+              <v:f eqn="sum @10 21600 0"/>
+            </v:formulas>
+            <v:path o:extrusionok="f" gradientshapeok="t" o:connecttype="rect"/>
+            <o:lock v:ext="edit" aspectratio="t"/>
+          </v:shapetype>
+          <v:shape id="_x0000_i1025" type="#_x0000_t75" style="width:365pt;height:88pt" o:ole="">
             <v:imagedata r:id="rId26" o:title=""/>
           </v:shape>
-          <o:OLEObject Type="Embed" ProgID="Equation.DSMT4" ShapeID="_x0000_i1028" DrawAspect="Content" ObjectID="_1459430762" r:id="rId27"/>
+          <o:OLEObject Type="Embed" ProgID="Equation.DSMT4" ShapeID="_x0000_i1025" DrawAspect="Content" ObjectID="_1459432057" r:id="rId27"/>
         </w:object>
       </w:r>
     </w:p>
@@ -18834,11 +18614,97 @@
     </w:p>
     <w:p>
       <w:pPr>
-        <w:pStyle w:val="Text"/>
-        <w:rPr>
-          <w:lang w:eastAsia="ko-KR"/>
-        </w:rPr>
+        <w:pStyle w:val="Heading3"/>
       </w:pPr>
+      <w:r>
+        <w:t>Rendering</w:t>
+      </w:r>
+    </w:p>
+    <w:p>
+      <w:r>
+        <w:t xml:space="preserve">The 3D rendering portion of the software makes use of the open source library </w:t>
+      </w:r>
+      <w:proofErr w:type="spellStart"/>
+      <w:r>
+        <w:t>Irrlicht</w:t>
+      </w:r>
+      <w:proofErr w:type="spellEnd"/>
+      <w:sdt>
+        <w:sdtPr>
+          <w:id w:val="992989931"/>
+          <w:citation/>
+        </w:sdtPr>
+        <w:sdtContent>
+          <w:r>
+            <w:fldChar w:fldCharType="begin"/>
+          </w:r>
+          <w:r>
+            <w:instrText xml:space="preserve"> CITATION Irr \l 1033 </w:instrText>
+          </w:r>
+          <w:r>
+            <w:fldChar w:fldCharType="separate"/>
+          </w:r>
+          <w:r>
+            <w:rPr>
+              <w:noProof/>
+            </w:rPr>
+            <w:t xml:space="preserve"> </w:t>
+          </w:r>
+          <w:r>
+            <w:rPr>
+              <w:noProof/>
+            </w:rPr>
+            <w:t>[25]</w:t>
+          </w:r>
+          <w:r>
+            <w:fldChar w:fldCharType="end"/>
+          </w:r>
+        </w:sdtContent>
+      </w:sdt>
+      <w:bookmarkStart w:id="51" w:name="_GoBack"/>
+      <w:bookmarkEnd w:id="51"/>
+      <w:r>
+        <w:t xml:space="preserve">, which </w:t>
+      </w:r>
+      <w:r>
+        <w:t>is based on OpenGL and provides a relatively simple interface for accomplishing common rendering tasks</w:t>
+      </w:r>
+      <w:r>
+        <w:t>.</w:t>
+      </w:r>
+      <w:r>
+        <w:t xml:space="preserve"> When the rendering function starts, it is passed a configuration file from which it loads the initial state of the simulation.</w:t>
+      </w:r>
+      <w:r>
+        <w:t xml:space="preserve"> </w:t>
+      </w:r>
+      <w:r>
+        <w:t xml:space="preserve">The </w:t>
+      </w:r>
+      <w:r>
+        <w:t>main rendering loop</w:t>
+      </w:r>
+      <w:r>
+        <w:t xml:space="preserve"> then</w:t>
+      </w:r>
+      <w:r>
+        <w:t xml:space="preserve"> communicates with the sensor reading code to get the user’s location and orientation, and with the simulation code to get the locations of all the</w:t>
+      </w:r>
+      <w:r>
+        <w:t xml:space="preserve"> virtual objects to be rendered. This data is collected is collected once per frame, and then rendered</w:t>
+      </w:r>
+      <w:r>
+        <w:t>.</w:t>
+      </w:r>
+      <w:r>
+        <w:t xml:space="preserve"> Additionally, the battery’s current </w:t>
+      </w:r>
+      <w:r>
+        <w:t>state</w:t>
+      </w:r>
+      <w:r>
+        <w:t xml:space="preserve"> of charge and wireless signal strength are collected from the microcontroller and displayed to the user here.</w:t>
+      </w:r>
     </w:p>
     <w:p>
       <w:pPr>
@@ -18848,27 +18714,14 @@
       <w:r>
         <w:t xml:space="preserve">Table </w:t>
       </w:r>
-      <w:r>
-        <w:fldChar w:fldCharType="begin"/>
-      </w:r>
-      <w:r>
-        <w:instrText xml:space="preserve"> SEQ Table \* ARABIC </w:instrText>
-      </w:r>
-      <w:r>
-        <w:fldChar w:fldCharType="separate"/>
-      </w:r>
-      <w:r>
-        <w:rPr>
-          <w:noProof/>
-        </w:rPr>
-        <w:t>11</w:t>
-      </w:r>
-      <w:r>
-        <w:rPr>
-          <w:noProof/>
-        </w:rPr>
-        <w:fldChar w:fldCharType="end"/>
-      </w:r>
+      <w:fldSimple w:instr=" SEQ Table \* ARABIC ">
+        <w:r>
+          <w:rPr>
+            <w:noProof/>
+          </w:rPr>
+          <w:t>11</w:t>
+        </w:r>
+      </w:fldSimple>
       <w:r>
         <w:t>: List of important software classes; full software documentation can be found in [Appendix]</w:t>
       </w:r>
@@ -19097,6 +18950,7 @@
           </w:tcPr>
           <w:p>
             <w:r>
+              <w:lastRenderedPageBreak/>
               <w:t>./</w:t>
             </w:r>
             <w:proofErr w:type="spellStart"/>
@@ -19237,11 +19091,7 @@
             </w:r>
             <w:proofErr w:type="spellEnd"/>
             <w:r>
-              <w:t xml:space="preserve"> </w:t>
-            </w:r>
-            <w:r>
-              <w:lastRenderedPageBreak/>
-              <w:t>code.</w:t>
+              <w:t xml:space="preserve"> code.</w:t>
             </w:r>
           </w:p>
         </w:tc>
@@ -19253,7 +19103,6 @@
           </w:tcPr>
           <w:p>
             <w:r>
-              <w:lastRenderedPageBreak/>
               <w:t>./</w:t>
             </w:r>
             <w:proofErr w:type="spellStart"/>
@@ -19727,6 +19576,7 @@
           </w:tcPr>
           <w:p>
             <w:r>
+              <w:lastRenderedPageBreak/>
               <w:t>./</w:t>
             </w:r>
             <w:proofErr w:type="spellStart"/>
@@ -19895,7 +19745,6 @@
     </w:p>
     <w:p>
       <w:r>
-        <w:lastRenderedPageBreak/>
         <w:br w:type="page"/>
       </w:r>
     </w:p>
@@ -20159,27 +20008,14 @@
       <w:r>
         <w:t xml:space="preserve">Table </w:t>
       </w:r>
-      <w:r>
-        <w:fldChar w:fldCharType="begin"/>
-      </w:r>
-      <w:r>
-        <w:instrText xml:space="preserve"> SEQ Table \* ARABIC </w:instrText>
-      </w:r>
-      <w:r>
-        <w:fldChar w:fldCharType="separate"/>
-      </w:r>
-      <w:r>
-        <w:rPr>
-          <w:noProof/>
-        </w:rPr>
-        <w:t>12</w:t>
-      </w:r>
-      <w:r>
-        <w:rPr>
-          <w:noProof/>
-        </w:rPr>
-        <w:fldChar w:fldCharType="end"/>
-      </w:r>
+      <w:fldSimple w:instr=" SEQ Table \* ARABIC ">
+        <w:r>
+          <w:rPr>
+            <w:noProof/>
+          </w:rPr>
+          <w:t>12</w:t>
+        </w:r>
+      </w:fldSimple>
       <w:r>
         <w:rPr>
           <w:noProof/>
@@ -25763,27 +25599,14 @@
       <w:r>
         <w:t xml:space="preserve">Table </w:t>
       </w:r>
-      <w:r>
-        <w:fldChar w:fldCharType="begin"/>
-      </w:r>
-      <w:r>
-        <w:instrText xml:space="preserve"> SEQ Table \* ARABIC </w:instrText>
-      </w:r>
-      <w:r>
-        <w:fldChar w:fldCharType="separate"/>
-      </w:r>
-      <w:r>
-        <w:rPr>
-          <w:noProof/>
-        </w:rPr>
-        <w:t>13</w:t>
-      </w:r>
-      <w:r>
-        <w:rPr>
-          <w:noProof/>
-        </w:rPr>
-        <w:fldChar w:fldCharType="end"/>
-      </w:r>
+      <w:fldSimple w:instr=" SEQ Table \* ARABIC ">
+        <w:r>
+          <w:rPr>
+            <w:noProof/>
+          </w:rPr>
+          <w:t>13</w:t>
+        </w:r>
+      </w:fldSimple>
       <w:r>
         <w:rPr>
           <w:noProof/>
@@ -27519,12 +27342,7 @@
       </w:r>
       <w:proofErr w:type="spellEnd"/>
       <w:r>
-        <w:t xml:space="preserve"> provided us w</w:t>
-      </w:r>
-      <w:bookmarkStart w:id="66" w:name="_GoBack"/>
-      <w:bookmarkEnd w:id="66"/>
-      <w:r>
-        <w:t>ith the means to compare our design against Google Glass and the Oculus Rift in his lab.</w:t>
+        <w:t xml:space="preserve"> provided us with the means to compare our design against Google Glass and the Oculus Rift in his lab.</w:t>
       </w:r>
     </w:p>
     <w:p>
@@ -27536,12 +27354,12 @@
       <w:pPr>
         <w:pStyle w:val="Heading1"/>
       </w:pPr>
-      <w:bookmarkStart w:id="67" w:name="_Toc385527284"/>
+      <w:bookmarkStart w:id="66" w:name="_Toc385527284"/>
       <w:r>
         <w:lastRenderedPageBreak/>
         <w:t>Survey Responses</w:t>
       </w:r>
-      <w:bookmarkEnd w:id="67"/>
+      <w:bookmarkEnd w:id="66"/>
     </w:p>
     <w:p/>
     <w:p>
@@ -27553,34 +27371,34 @@
       <w:pPr>
         <w:pStyle w:val="Heading1"/>
       </w:pPr>
-      <w:bookmarkStart w:id="68" w:name="_Toc385527285"/>
+      <w:bookmarkStart w:id="67" w:name="_Toc385527285"/>
       <w:r>
         <w:lastRenderedPageBreak/>
         <w:t>Appendix</w:t>
       </w:r>
-      <w:bookmarkEnd w:id="68"/>
+      <w:bookmarkEnd w:id="67"/>
     </w:p>
     <w:p>
       <w:pPr>
         <w:pStyle w:val="Heading2"/>
       </w:pPr>
-      <w:bookmarkStart w:id="69" w:name="_Toc385527286"/>
+      <w:bookmarkStart w:id="68" w:name="_Toc385527286"/>
       <w:r>
         <w:t>Test Plans</w:t>
       </w:r>
-      <w:bookmarkEnd w:id="69"/>
+      <w:bookmarkEnd w:id="68"/>
     </w:p>
     <w:p>
       <w:pPr>
         <w:pStyle w:val="Heading3"/>
       </w:pPr>
-      <w:bookmarkStart w:id="70" w:name="_Ref385506257"/>
-      <w:bookmarkStart w:id="71" w:name="_Toc385527287"/>
+      <w:bookmarkStart w:id="69" w:name="_Ref385506257"/>
+      <w:bookmarkStart w:id="70" w:name="_Toc385527287"/>
       <w:r>
         <w:t>One-To-One Sizing and Placement Test</w:t>
       </w:r>
+      <w:bookmarkEnd w:id="69"/>
       <w:bookmarkEnd w:id="70"/>
-      <w:bookmarkEnd w:id="71"/>
     </w:p>
     <w:p>
       <w:pPr>
@@ -27640,8 +27458,8 @@
       <w:pPr>
         <w:pStyle w:val="Heading3"/>
       </w:pPr>
-      <w:bookmarkStart w:id="72" w:name="_Ref385506265"/>
-      <w:bookmarkStart w:id="73" w:name="_Toc385527288"/>
+      <w:bookmarkStart w:id="71" w:name="_Ref385506265"/>
+      <w:bookmarkStart w:id="72" w:name="_Toc385527288"/>
       <w:r>
         <w:lastRenderedPageBreak/>
         <w:t>PCB Continuity and Functionality</w:t>
@@ -27649,8 +27467,8 @@
       <w:r>
         <w:t xml:space="preserve"> Test</w:t>
       </w:r>
+      <w:bookmarkEnd w:id="71"/>
       <w:bookmarkEnd w:id="72"/>
-      <w:bookmarkEnd w:id="73"/>
     </w:p>
     <w:p>
       <w:pPr>
@@ -27710,14 +27528,14 @@
       <w:pPr>
         <w:pStyle w:val="Heading3"/>
       </w:pPr>
-      <w:bookmarkStart w:id="74" w:name="_Ref385506284"/>
-      <w:bookmarkStart w:id="75" w:name="_Toc385527289"/>
+      <w:bookmarkStart w:id="73" w:name="_Ref385506284"/>
+      <w:bookmarkStart w:id="74" w:name="_Toc385527289"/>
       <w:r>
         <w:lastRenderedPageBreak/>
         <w:t>Power Supply Burn-In</w:t>
       </w:r>
+      <w:bookmarkEnd w:id="73"/>
       <w:bookmarkEnd w:id="74"/>
-      <w:bookmarkEnd w:id="75"/>
     </w:p>
     <w:p>
       <w:pPr>
@@ -27777,11 +27595,11 @@
       <w:pPr>
         <w:pStyle w:val="Heading3"/>
       </w:pPr>
-      <w:bookmarkStart w:id="76" w:name="_Toc385527290"/>
+      <w:bookmarkStart w:id="75" w:name="_Toc385527290"/>
       <w:r>
         <w:t>Total Runtime Test</w:t>
       </w:r>
-      <w:bookmarkEnd w:id="76"/>
+      <w:bookmarkEnd w:id="75"/>
     </w:p>
     <w:p>
       <w:pPr>
@@ -27795,8 +27613,8 @@
       <w:pPr>
         <w:pStyle w:val="Heading3"/>
       </w:pPr>
-      <w:bookmarkStart w:id="77" w:name="_Ref385506203"/>
-      <w:bookmarkStart w:id="78" w:name="_Toc385527291"/>
+      <w:bookmarkStart w:id="76" w:name="_Ref385506203"/>
+      <w:bookmarkStart w:id="77" w:name="_Toc385527291"/>
       <w:r>
         <w:lastRenderedPageBreak/>
         <w:t xml:space="preserve">Wireless </w:t>
@@ -27804,8 +27622,8 @@
       <w:r>
         <w:t>Range Test</w:t>
       </w:r>
+      <w:bookmarkEnd w:id="76"/>
       <w:bookmarkEnd w:id="77"/>
-      <w:bookmarkEnd w:id="78"/>
     </w:p>
     <w:p>
       <w:pPr>
@@ -27865,16 +27683,16 @@
       <w:pPr>
         <w:pStyle w:val="Heading3"/>
       </w:pPr>
-      <w:bookmarkStart w:id="79" w:name="_Ref385523447"/>
-      <w:bookmarkStart w:id="80" w:name="_Toc385527292"/>
+      <w:bookmarkStart w:id="78" w:name="_Ref385523447"/>
+      <w:bookmarkStart w:id="79" w:name="_Toc385527292"/>
       <w:r>
         <w:t xml:space="preserve">Wireless </w:t>
       </w:r>
       <w:r>
         <w:t>Latency Test</w:t>
       </w:r>
+      <w:bookmarkEnd w:id="78"/>
       <w:bookmarkEnd w:id="79"/>
-      <w:bookmarkEnd w:id="80"/>
     </w:p>
     <w:p>
       <w:pPr>
@@ -27894,14 +27712,14 @@
       <w:pPr>
         <w:pStyle w:val="Heading3"/>
       </w:pPr>
-      <w:bookmarkStart w:id="81" w:name="_Ref385506188"/>
-      <w:bookmarkStart w:id="82" w:name="_Toc385527293"/>
+      <w:bookmarkStart w:id="80" w:name="_Ref385506188"/>
+      <w:bookmarkStart w:id="81" w:name="_Toc385527293"/>
       <w:r>
         <w:lastRenderedPageBreak/>
         <w:t>GPS Total Accuracy Test</w:t>
       </w:r>
+      <w:bookmarkEnd w:id="80"/>
       <w:bookmarkEnd w:id="81"/>
-      <w:bookmarkEnd w:id="82"/>
     </w:p>
     <w:p>
       <w:pPr>
@@ -28091,13 +27909,13 @@
       <w:pPr>
         <w:pStyle w:val="Heading3"/>
       </w:pPr>
-      <w:bookmarkStart w:id="83" w:name="_Ref385506302"/>
-      <w:bookmarkStart w:id="84" w:name="_Toc385527294"/>
+      <w:bookmarkStart w:id="82" w:name="_Ref385506302"/>
+      <w:bookmarkStart w:id="83" w:name="_Toc385527294"/>
       <w:r>
         <w:t>GPS Relative Accuracy Test</w:t>
       </w:r>
+      <w:bookmarkEnd w:id="82"/>
       <w:bookmarkEnd w:id="83"/>
-      <w:bookmarkEnd w:id="84"/>
     </w:p>
     <w:p>
       <w:pPr>
@@ -28117,13 +27935,13 @@
       <w:pPr>
         <w:pStyle w:val="Heading3"/>
       </w:pPr>
-      <w:bookmarkStart w:id="85" w:name="_Ref385506305"/>
-      <w:bookmarkStart w:id="86" w:name="_Toc385527295"/>
+      <w:bookmarkStart w:id="84" w:name="_Ref385506305"/>
+      <w:bookmarkStart w:id="85" w:name="_Toc385527295"/>
       <w:r>
         <w:t>Head Tracking Test</w:t>
       </w:r>
+      <w:bookmarkEnd w:id="84"/>
       <w:bookmarkEnd w:id="85"/>
-      <w:bookmarkEnd w:id="86"/>
     </w:p>
     <w:p>
       <w:pPr>
@@ -28157,8 +27975,8 @@
       <w:pPr>
         <w:pStyle w:val="Heading3"/>
       </w:pPr>
-      <w:bookmarkStart w:id="87" w:name="_Ref385526402"/>
-      <w:bookmarkStart w:id="88" w:name="_Toc385527296"/>
+      <w:bookmarkStart w:id="86" w:name="_Ref385526402"/>
+      <w:bookmarkStart w:id="87" w:name="_Toc385527296"/>
       <w:r>
         <w:lastRenderedPageBreak/>
         <w:t>Brightness, Contrast, and Color Reproduction</w:t>
@@ -28166,8 +27984,8 @@
       <w:r>
         <w:t xml:space="preserve"> Test</w:t>
       </w:r>
+      <w:bookmarkEnd w:id="86"/>
       <w:bookmarkEnd w:id="87"/>
-      <w:bookmarkEnd w:id="88"/>
     </w:p>
     <w:p>
       <w:pPr>
@@ -28263,11 +28081,11 @@
       <w:pPr>
         <w:pStyle w:val="Heading3"/>
       </w:pPr>
-      <w:bookmarkStart w:id="89" w:name="_Toc385527297"/>
+      <w:bookmarkStart w:id="88" w:name="_Toc385527297"/>
       <w:r>
         <w:t>Multiple Headset Test</w:t>
       </w:r>
-      <w:bookmarkEnd w:id="89"/>
+      <w:bookmarkEnd w:id="88"/>
     </w:p>
     <w:p>
       <w:pPr>
@@ -28281,9 +28099,35 @@
       <w:pPr>
         <w:pStyle w:val="Heading2"/>
       </w:pPr>
-      <w:bookmarkStart w:id="90" w:name="_Toc385527298"/>
+      <w:bookmarkStart w:id="89" w:name="_Toc385527298"/>
       <w:r>
         <w:t>Assembly and Construction</w:t>
+      </w:r>
+      <w:bookmarkEnd w:id="89"/>
+    </w:p>
+    <w:p>
+      <w:pPr>
+        <w:pStyle w:val="Text"/>
+      </w:pPr>
+      <w:r>
+        <w:t xml:space="preserve">Constructing a headset for this project is a fairly simple but quite </w:t>
+      </w:r>
+      <w:proofErr w:type="spellStart"/>
+      <w:r>
+        <w:t>laborius</w:t>
+      </w:r>
+      <w:proofErr w:type="spellEnd"/>
+      <w:r>
+        <w:t xml:space="preserve"> process. At a high level, the basic steps are to mount a screen and reflector to a suitable enclosure, construct and mount to the helmet a set of aluminum mounting rails, mounting the display assembly to the mounting rails, and then constructing and mounting a sensor enclosure to the rails.</w:t>
+      </w:r>
+    </w:p>
+    <w:p>
+      <w:pPr>
+        <w:pStyle w:val="Heading3"/>
+      </w:pPr>
+      <w:bookmarkStart w:id="90" w:name="_Toc385527299"/>
+      <w:r>
+        <w:t>Rail Assembly</w:t>
       </w:r>
       <w:bookmarkEnd w:id="90"/>
     </w:p>
@@ -28292,24 +28136,19 @@
         <w:pStyle w:val="Text"/>
       </w:pPr>
       <w:r>
-        <w:t xml:space="preserve">Constructing a headset for this project is a fairly simple but quite </w:t>
-      </w:r>
-      <w:proofErr w:type="spellStart"/>
-      <w:r>
-        <w:t>laborius</w:t>
-      </w:r>
-      <w:proofErr w:type="spellEnd"/>
-      <w:r>
-        <w:t xml:space="preserve"> process. At a high level, the basic steps are to mount a screen and reflector to a suitable enclosure, construct and mount to the helmet a set of aluminum mounting rails, mounting the display assembly to the mounting rails, and then constructing and mounting a sensor enclosure to the rails.</w:t>
+        <w:t>Due to the difficult of mounting hardware directly to a hard hat, a system of rails must first be mounted to facilitate the rest of construction.</w:t>
+      </w:r>
+      <w:r>
+        <w:t xml:space="preserve"> The material used will be aluminum angle bar with 1/8” thickness and ½” length.</w:t>
       </w:r>
     </w:p>
     <w:p>
       <w:pPr>
         <w:pStyle w:val="Heading3"/>
       </w:pPr>
-      <w:bookmarkStart w:id="91" w:name="_Toc385527299"/>
-      <w:r>
-        <w:t>Rail Assembly</w:t>
+      <w:bookmarkStart w:id="91" w:name="_Toc385527300"/>
+      <w:r>
+        <w:t>Display Assembly</w:t>
       </w:r>
       <w:bookmarkEnd w:id="91"/>
     </w:p>
@@ -28318,19 +28157,25 @@
         <w:pStyle w:val="Text"/>
       </w:pPr>
       <w:r>
-        <w:t>Due to the difficult of mounting hardware directly to a hard hat, a system of rails must first be mounted to facilitate the rest of construction.</w:t>
-      </w:r>
-      <w:r>
-        <w:t xml:space="preserve"> The material used will be aluminum angle bar with 1/8” thickness and ½” length.</w:t>
+        <w:t xml:space="preserve">This part will vary quite a lot depending on the type of display being used and how it will need to be mounted. We have created headsets using two different displays and the procedures for </w:t>
+      </w:r>
+      <w:proofErr w:type="spellStart"/>
+      <w:r>
+        <w:t>earch</w:t>
+      </w:r>
+      <w:proofErr w:type="spellEnd"/>
+      <w:r>
+        <w:t xml:space="preserve"> were drastically different.</w:t>
       </w:r>
     </w:p>
     <w:p>
       <w:pPr>
         <w:pStyle w:val="Heading3"/>
       </w:pPr>
-      <w:bookmarkStart w:id="92" w:name="_Toc385527300"/>
-      <w:r>
-        <w:t>Display Assembly</w:t>
+      <w:bookmarkStart w:id="92" w:name="_Toc385527301"/>
+      <w:r>
+        <w:lastRenderedPageBreak/>
+        <w:t>Reflector</w:t>
       </w:r>
       <w:bookmarkEnd w:id="92"/>
     </w:p>
@@ -28339,25 +28184,19 @@
         <w:pStyle w:val="Text"/>
       </w:pPr>
       <w:r>
-        <w:t xml:space="preserve">This part will vary quite a lot depending on the type of display being used and how it will need to be mounted. We have created headsets using two different displays and the procedures for </w:t>
-      </w:r>
-      <w:proofErr w:type="spellStart"/>
-      <w:r>
-        <w:t>earch</w:t>
-      </w:r>
-      <w:proofErr w:type="spellEnd"/>
-      <w:r>
-        <w:t xml:space="preserve"> were drastically different.</w:t>
+        <w:t>To achieve the desired augmented reality effect, a sheet of semi-transparent, semi-reflective material is required. In this case it will be a sheet of polycarbonate with a reflective film applied on one side, and a tint film applied to the other side to mitigate brightness issues. A sheet of approximately 6”x4”x1/8” must be cut out. Several holes must be drilled for mounting purposes.  Two will be near the bottom corners, which will be used for wire loops to hold the reflector at the correct angle. Four more will be along the top edge, for hinges which secure the reflector to the front of the headset.</w:t>
+      </w:r>
+      <w:r>
+        <w:t xml:space="preserve"> After the sheet has been cut to the correct size and the holes drilled, a sheet of reflective film the same size as the plastic needs to be cut out and applied as per the directions supplied with film. Then the tint film is to be applied to the other side in the same way. Be mindful that the reflective side needs to be facing the user once everything is assembled.</w:t>
       </w:r>
     </w:p>
     <w:p>
       <w:pPr>
         <w:pStyle w:val="Heading3"/>
       </w:pPr>
-      <w:bookmarkStart w:id="93" w:name="_Toc385527301"/>
-      <w:r>
-        <w:lastRenderedPageBreak/>
-        <w:t>Reflector</w:t>
+      <w:bookmarkStart w:id="93" w:name="_Toc385527302"/>
+      <w:r>
+        <w:t>Sensor Assembly</w:t>
       </w:r>
       <w:bookmarkEnd w:id="93"/>
     </w:p>
@@ -28366,19 +28205,30 @@
         <w:pStyle w:val="Text"/>
       </w:pPr>
       <w:r>
-        <w:t>To achieve the desired augmented reality effect, a sheet of semi-transparent, semi-reflective material is required. In this case it will be a sheet of polycarbonate with a reflective film applied on one side, and a tint film applied to the other side to mitigate brightness issues. A sheet of approximately 6”x4”x1/8” must be cut out. Several holes must be drilled for mounting purposes.  Two will be near the bottom corners, which will be used for wire loops to hold the reflector at the correct angle. Four more will be along the top edge, for hinges which secure the reflector to the front of the headset.</w:t>
-      </w:r>
-      <w:r>
-        <w:t xml:space="preserve"> After the sheet has been cut to the correct size and the holes drilled, a sheet of reflective film the same size as the plastic needs to be cut out and applied as per the directions supplied with film. Then the tint film is to be applied to the other side in the same way. Be mindful that the reflective side needs to be facing the user once everything is assembled.</w:t>
-      </w:r>
+        <w:t>The sensors used to measure the user’s location and head orientation reside on their own circuit board which must be mounted to the headset. This is accomplished by mounting the PCB inside of its own enclosure and mounting that enclosure to the rear portion of the rail assembly on the headset.</w:t>
+      </w:r>
+      <w:r>
+        <w:t xml:space="preserve"> </w:t>
+      </w:r>
+      <w:proofErr w:type="gramStart"/>
+      <w:r>
+        <w:t>The enclosure u</w:t>
+      </w:r>
+      <w:r>
+        <w:t xml:space="preserve">sed </w:t>
+      </w:r>
+      <w:r>
+        <w:t>will be a 5”x2.5”x2” ABS project box.</w:t>
+      </w:r>
+      <w:proofErr w:type="gramEnd"/>
     </w:p>
     <w:p>
       <w:pPr>
         <w:pStyle w:val="Heading3"/>
       </w:pPr>
-      <w:bookmarkStart w:id="94" w:name="_Toc385527302"/>
-      <w:r>
-        <w:t>Sensor Assembly</w:t>
+      <w:bookmarkStart w:id="94" w:name="_Toc385527303"/>
+      <w:r>
+        <w:t>Mounting the PCB to the enclosure</w:t>
       </w:r>
       <w:bookmarkEnd w:id="94"/>
     </w:p>
@@ -28387,69 +28237,37 @@
         <w:pStyle w:val="Text"/>
       </w:pPr>
       <w:r>
-        <w:t>The sensors used to measure the user’s location and head orientation reside on their own circuit board which must be mounted to the headset. This is accomplished by mounting the PCB inside of its own enclosure and mounting that enclosure to the rear portion of the rail assembly on the headset.</w:t>
-      </w:r>
-      <w:r>
-        <w:t xml:space="preserve"> </w:t>
-      </w:r>
-      <w:proofErr w:type="gramStart"/>
-      <w:r>
-        <w:t>The enclosure u</w:t>
-      </w:r>
-      <w:r>
-        <w:t xml:space="preserve">sed </w:t>
-      </w:r>
-      <w:r>
-        <w:t>will be a 5”x2.5”x2” ABS project box.</w:t>
-      </w:r>
-      <w:proofErr w:type="gramEnd"/>
+        <w:t>In order to mount</w:t>
+      </w:r>
+      <w:r>
+        <w:t xml:space="preserve"> the PCB to the enclosure, seve</w:t>
+      </w:r>
+      <w:r>
+        <w:t>ral holes will first need to be drilled</w:t>
+      </w:r>
+      <w:r>
+        <w:t>.</w:t>
+      </w:r>
     </w:p>
     <w:p>
       <w:pPr>
         <w:pStyle w:val="Heading3"/>
       </w:pPr>
-      <w:bookmarkStart w:id="95" w:name="_Toc385527303"/>
-      <w:r>
-        <w:t>Mounting the PCB to the enclosure</w:t>
+      <w:bookmarkStart w:id="95" w:name="_Toc385527304"/>
+      <w:r>
+        <w:t>Mounting the enclosure to the rail</w:t>
       </w:r>
       <w:bookmarkEnd w:id="95"/>
-    </w:p>
-    <w:p>
-      <w:pPr>
-        <w:pStyle w:val="Text"/>
-      </w:pPr>
-      <w:r>
-        <w:t>In order to mount</w:t>
-      </w:r>
-      <w:r>
-        <w:t xml:space="preserve"> the PCB to the enclosure, seve</w:t>
-      </w:r>
-      <w:r>
-        <w:t>ral holes will first need to be drilled</w:t>
-      </w:r>
-      <w:r>
-        <w:t>.</w:t>
-      </w:r>
     </w:p>
     <w:p>
       <w:pPr>
         <w:pStyle w:val="Heading3"/>
       </w:pPr>
-      <w:bookmarkStart w:id="96" w:name="_Toc385527304"/>
-      <w:r>
-        <w:t>Mounting the enclosure to the rail</w:t>
+      <w:bookmarkStart w:id="96" w:name="_Toc385527305"/>
+      <w:r>
+        <w:t>Materials required</w:t>
       </w:r>
       <w:bookmarkEnd w:id="96"/>
-    </w:p>
-    <w:p>
-      <w:pPr>
-        <w:pStyle w:val="Heading3"/>
-      </w:pPr>
-      <w:bookmarkStart w:id="97" w:name="_Toc385527305"/>
-      <w:r>
-        <w:t>Materials required</w:t>
-      </w:r>
-      <w:bookmarkEnd w:id="97"/>
     </w:p>
     <w:p>
       <w:pPr>
@@ -28467,27 +28285,14 @@
       <w:r>
         <w:t xml:space="preserve">Table </w:t>
       </w:r>
-      <w:r>
-        <w:fldChar w:fldCharType="begin"/>
-      </w:r>
-      <w:r>
-        <w:instrText xml:space="preserve"> SEQ Table \* ARABIC </w:instrText>
-      </w:r>
-      <w:r>
-        <w:fldChar w:fldCharType="separate"/>
-      </w:r>
-      <w:r>
-        <w:rPr>
-          <w:noProof/>
-        </w:rPr>
-        <w:t>14</w:t>
-      </w:r>
-      <w:r>
-        <w:rPr>
-          <w:noProof/>
-        </w:rPr>
-        <w:fldChar w:fldCharType="end"/>
-      </w:r>
+      <w:fldSimple w:instr=" SEQ Table \* ARABIC ">
+        <w:r>
+          <w:rPr>
+            <w:noProof/>
+          </w:rPr>
+          <w:t>14</w:t>
+        </w:r>
+      </w:fldSimple>
       <w:r>
         <w:rPr>
           <w:noProof/>
@@ -28785,21 +28590,21 @@
       <w:pPr>
         <w:pStyle w:val="Heading2"/>
       </w:pPr>
-      <w:bookmarkStart w:id="98" w:name="_Toc385527306"/>
+      <w:bookmarkStart w:id="97" w:name="_Toc385527306"/>
       <w:r>
         <w:t>Schematic Diagrams</w:t>
       </w:r>
-      <w:bookmarkEnd w:id="98"/>
+      <w:bookmarkEnd w:id="97"/>
     </w:p>
     <w:p>
       <w:pPr>
         <w:pStyle w:val="Heading2"/>
       </w:pPr>
-      <w:bookmarkStart w:id="99" w:name="_Toc385527307"/>
+      <w:bookmarkStart w:id="98" w:name="_Toc385527307"/>
       <w:r>
         <w:t>Printed Circuit Board Layouts</w:t>
       </w:r>
-      <w:bookmarkEnd w:id="99"/>
+      <w:bookmarkEnd w:id="98"/>
     </w:p>
     <w:p>
       <w:pPr>
@@ -28869,11 +28674,11 @@
       <w:pPr>
         <w:pStyle w:val="Heading2"/>
       </w:pPr>
-      <w:bookmarkStart w:id="100" w:name="_Toc385527308"/>
+      <w:bookmarkStart w:id="99" w:name="_Toc385527308"/>
       <w:r>
         <w:t>Failure Mode Worksheet</w:t>
       </w:r>
-      <w:bookmarkEnd w:id="100"/>
+      <w:bookmarkEnd w:id="99"/>
     </w:p>
     <w:p>
       <w:pPr>
@@ -28939,27 +28744,14 @@
       <w:r>
         <w:t xml:space="preserve">Table </w:t>
       </w:r>
-      <w:r>
-        <w:fldChar w:fldCharType="begin"/>
-      </w:r>
-      <w:r>
-        <w:instrText xml:space="preserve"> SEQ Table \* ARABIC </w:instrText>
-      </w:r>
-      <w:r>
-        <w:fldChar w:fldCharType="separate"/>
-      </w:r>
-      <w:r>
-        <w:rPr>
-          <w:noProof/>
-        </w:rPr>
-        <w:t>15</w:t>
-      </w:r>
-      <w:r>
-        <w:rPr>
-          <w:noProof/>
-        </w:rPr>
-        <w:fldChar w:fldCharType="end"/>
-      </w:r>
+      <w:fldSimple w:instr=" SEQ Table \* ARABIC ">
+        <w:r>
+          <w:rPr>
+            <w:noProof/>
+          </w:rPr>
+          <w:t>15</w:t>
+        </w:r>
+      </w:fldSimple>
       <w:r>
         <w:t xml:space="preserve">: FMECA </w:t>
       </w:r>
@@ -29686,27 +29478,14 @@
       <w:r>
         <w:t xml:space="preserve">Table </w:t>
       </w:r>
-      <w:r>
-        <w:fldChar w:fldCharType="begin"/>
-      </w:r>
-      <w:r>
-        <w:instrText xml:space="preserve"> SEQ Table \* ARABIC </w:instrText>
-      </w:r>
-      <w:r>
-        <w:fldChar w:fldCharType="separate"/>
-      </w:r>
-      <w:r>
-        <w:rPr>
-          <w:noProof/>
-        </w:rPr>
-        <w:t>16</w:t>
-      </w:r>
-      <w:r>
-        <w:rPr>
-          <w:noProof/>
-        </w:rPr>
-        <w:fldChar w:fldCharType="end"/>
-      </w:r>
+      <w:fldSimple w:instr=" SEQ Table \* ARABIC ">
+        <w:r>
+          <w:rPr>
+            <w:noProof/>
+          </w:rPr>
+          <w:t>16</w:t>
+        </w:r>
+      </w:fldSimple>
       <w:r>
         <w:t>: FMECA worksheet for processing units</w:t>
       </w:r>
@@ -30495,7 +30274,7 @@
           <w:rPr>
             <w:noProof/>
           </w:rPr>
-          <w:t>30</w:t>
+          <w:t>19</w:t>
         </w:r>
         <w:r>
           <w:rPr>
@@ -33924,7 +33703,7 @@
     <b:MonthAccessed>October</b:MonthAccessed>
     <b:DayAccessed>2</b:DayAccessed>
     <b:URL>https://www.sparkfun.com/products/538</b:URL>
-    <b:RefOrder>25</b:RefOrder>
+    <b:RefOrder>26</b:RefOrder>
   </b:Source>
   <b:Source>
     <b:Tag>Cyp11</b:Tag>
@@ -34321,11 +34100,19 @@
     <b:URL>https://www.sparkfun.com/products/8484</b:URL>
     <b:RefOrder>15</b:RefOrder>
   </b:Source>
+  <b:Source>
+    <b:Tag>Irr</b:Tag>
+    <b:SourceType>InternetSite</b:SourceType>
+    <b:Guid>{FEC68DDE-4BE6-418D-A269-810ECD8FF534}</b:Guid>
+    <b:Title>Irrlicht</b:Title>
+    <b:URL>http://irrlicht.sourceforge.net/</b:URL>
+    <b:RefOrder>25</b:RefOrder>
+  </b:Source>
 </b:Sources>
 </file>
 
 <file path=customXml/itemProps1.xml><?xml version="1.0" encoding="utf-8"?>
-<ds:datastoreItem xmlns:ds="http://schemas.openxmlformats.org/officeDocument/2006/customXml" ds:itemID="{9D1E0B51-132B-4580-B0C4-A0C90AA034A1}">
+<ds:datastoreItem xmlns:ds="http://schemas.openxmlformats.org/officeDocument/2006/customXml" ds:itemID="{6ED8B97E-2F9D-464A-8D81-CFD60DAD7028}">
   <ds:schemaRefs>
     <ds:schemaRef ds:uri="http://schemas.openxmlformats.org/officeDocument/2006/bibliography"/>
   </ds:schemaRefs>

</xml_diff>